<commit_message>
make solve captcha test move to right cup without click
</commit_message>
<xml_diff>
--- a/gca_guide.docx
+++ b/gca_guide.docx
@@ -37,13 +37,21 @@
         <w:t xml:space="preserve"> </w:t>
       </w:r>
       <w:r>
-        <w:t>17</w:t>
+        <w:t>1</w:t>
+      </w:r>
+      <w:r>
+        <w:t>8</w:t>
       </w:r>
       <w:r>
         <w:t>.</w:t>
       </w:r>
       <w:r>
-        <w:t>08</w:t>
+        <w:t>0</w:t>
+      </w:r>
+      <w:bookmarkStart w:id="0" w:name="_GoBack"/>
+      <w:bookmarkEnd w:id="0"/>
+      <w:r>
+        <w:t>8</w:t>
       </w:r>
       <w:r>
         <w:t>.202</w:t>
@@ -4442,7 +4450,7 @@
                 <w:noProof/>
                 <w:webHidden/>
               </w:rPr>
-              <w:t>22</w:t>
+              <w:t>23</w:t>
             </w:r>
             <w:r>
               <w:rPr>
@@ -4513,7 +4521,7 @@
                 <w:noProof/>
                 <w:webHidden/>
               </w:rPr>
-              <w:t>22</w:t>
+              <w:t>23</w:t>
             </w:r>
             <w:r>
               <w:rPr>
@@ -4862,7 +4870,7 @@
                 <w:noProof/>
                 <w:webHidden/>
               </w:rPr>
-              <w:t>23</w:t>
+              <w:t>24</w:t>
             </w:r>
             <w:r>
               <w:rPr>
@@ -5146,7 +5154,7 @@
                 <w:noProof/>
                 <w:webHidden/>
               </w:rPr>
-              <w:t>24</w:t>
+              <w:t>25</w:t>
             </w:r>
             <w:r>
               <w:rPr>
@@ -5217,7 +5225,7 @@
                 <w:noProof/>
                 <w:webHidden/>
               </w:rPr>
-              <w:t>24</w:t>
+              <w:t>25</w:t>
             </w:r>
             <w:r>
               <w:rPr>
@@ -5288,7 +5296,7 @@
                 <w:noProof/>
                 <w:webHidden/>
               </w:rPr>
-              <w:t>24</w:t>
+              <w:t>25</w:t>
             </w:r>
             <w:r>
               <w:rPr>
@@ -5643,7 +5651,7 @@
                 <w:noProof/>
                 <w:webHidden/>
               </w:rPr>
-              <w:t>25</w:t>
+              <w:t>26</w:t>
             </w:r>
             <w:r>
               <w:rPr>
@@ -5714,7 +5722,7 @@
                 <w:noProof/>
                 <w:webHidden/>
               </w:rPr>
-              <w:t>25</w:t>
+              <w:t>26</w:t>
             </w:r>
             <w:r>
               <w:rPr>
@@ -5785,7 +5793,7 @@
                 <w:noProof/>
                 <w:webHidden/>
               </w:rPr>
-              <w:t>25</w:t>
+              <w:t>26</w:t>
             </w:r>
             <w:r>
               <w:rPr>
@@ -5856,7 +5864,7 @@
                 <w:noProof/>
                 <w:webHidden/>
               </w:rPr>
-              <w:t>25</w:t>
+              <w:t>26</w:t>
             </w:r>
             <w:r>
               <w:rPr>
@@ -5927,7 +5935,7 @@
                 <w:noProof/>
                 <w:webHidden/>
               </w:rPr>
-              <w:t>25</w:t>
+              <w:t>26</w:t>
             </w:r>
             <w:r>
               <w:rPr>
@@ -10060,7 +10068,7 @@
                 <w:noProof/>
                 <w:webHidden/>
               </w:rPr>
-              <w:t>39</w:t>
+              <w:t>40</w:t>
             </w:r>
             <w:r>
               <w:rPr>
@@ -11368,7 +11376,7 @@
           <w:lang w:val="en-US"/>
         </w:rPr>
       </w:pPr>
-      <w:bookmarkStart w:id="0" w:name="_Toc206366845"/>
+      <w:bookmarkStart w:id="1" w:name="_Toc206366845"/>
       <w:r>
         <w:rPr>
           <w:lang w:val="en-US"/>
@@ -11379,7 +11387,7 @@
       <w:r>
         <w:t>quirements</w:t>
       </w:r>
-      <w:bookmarkEnd w:id="0"/>
+      <w:bookmarkEnd w:id="1"/>
     </w:p>
     <w:p>
       <w:pPr>
@@ -11581,14 +11589,14 @@
       <w:pPr>
         <w:pStyle w:val="1"/>
       </w:pPr>
-      <w:bookmarkStart w:id="1" w:name="_Toc206366846"/>
+      <w:bookmarkStart w:id="2" w:name="_Toc206366846"/>
       <w:r>
         <w:rPr>
           <w:lang w:val="en-US"/>
         </w:rPr>
         <w:t>Installation</w:t>
       </w:r>
-      <w:bookmarkEnd w:id="1"/>
+      <w:bookmarkEnd w:id="2"/>
     </w:p>
     <w:p>
       <w:pPr>
@@ -11699,14 +11707,14 @@
           <w:lang w:val="en-US"/>
         </w:rPr>
       </w:pPr>
-      <w:bookmarkStart w:id="2" w:name="_Toc206366847"/>
+      <w:bookmarkStart w:id="3" w:name="_Toc206366847"/>
       <w:r>
         <w:rPr>
           <w:lang w:val="en-US"/>
         </w:rPr>
         <w:t>Help</w:t>
       </w:r>
-      <w:bookmarkEnd w:id="2"/>
+      <w:bookmarkEnd w:id="3"/>
     </w:p>
     <w:p>
       <w:pPr>
@@ -11796,7 +11804,7 @@
           <w:lang w:val="en-US"/>
         </w:rPr>
       </w:pPr>
-      <w:bookmarkStart w:id="3" w:name="_Toc206366848"/>
+      <w:bookmarkStart w:id="4" w:name="_Toc206366848"/>
       <w:r>
         <w:rPr>
           <w:lang w:val="en-US"/>
@@ -11804,7 +11812,7 @@
         <w:lastRenderedPageBreak/>
         <w:t>Setup</w:t>
       </w:r>
-      <w:bookmarkEnd w:id="3"/>
+      <w:bookmarkEnd w:id="4"/>
     </w:p>
     <w:p>
       <w:pPr>
@@ -11813,14 +11821,14 @@
           <w:lang w:val="en-US"/>
         </w:rPr>
       </w:pPr>
-      <w:bookmarkStart w:id="4" w:name="_Toc206366849"/>
+      <w:bookmarkStart w:id="5" w:name="_Toc206366849"/>
       <w:r>
         <w:rPr>
           <w:lang w:val="en-US"/>
         </w:rPr>
         <w:t>PC</w:t>
       </w:r>
-      <w:bookmarkEnd w:id="4"/>
+      <w:bookmarkEnd w:id="5"/>
     </w:p>
     <w:p>
       <w:pPr>
@@ -11829,14 +11837,14 @@
           <w:lang w:val="en-US"/>
         </w:rPr>
       </w:pPr>
-      <w:bookmarkStart w:id="5" w:name="_Toc206366850"/>
+      <w:bookmarkStart w:id="6" w:name="_Toc206366850"/>
       <w:r>
         <w:rPr>
           <w:lang w:val="en-US"/>
         </w:rPr>
         <w:t>Task bar</w:t>
       </w:r>
-      <w:bookmarkEnd w:id="5"/>
+      <w:bookmarkEnd w:id="6"/>
     </w:p>
     <w:p>
       <w:pPr>
@@ -11870,16 +11878,16 @@
           <w:lang w:val="en-US"/>
         </w:rPr>
       </w:pPr>
-      <w:bookmarkStart w:id="6" w:name="_Nox"/>
-      <w:bookmarkStart w:id="7" w:name="_Toc206366851"/>
-      <w:bookmarkEnd w:id="6"/>
+      <w:bookmarkStart w:id="7" w:name="_Nox"/>
+      <w:bookmarkStart w:id="8" w:name="_Toc206366851"/>
+      <w:bookmarkEnd w:id="7"/>
       <w:r>
         <w:rPr>
           <w:lang w:val="en-US"/>
         </w:rPr>
         <w:t>Nox</w:t>
       </w:r>
-      <w:bookmarkEnd w:id="7"/>
+      <w:bookmarkEnd w:id="8"/>
     </w:p>
     <w:p>
       <w:pPr>
@@ -11888,16 +11896,16 @@
           <w:lang w:val="en-US"/>
         </w:rPr>
       </w:pPr>
-      <w:bookmarkStart w:id="8" w:name="_Theme"/>
-      <w:bookmarkStart w:id="9" w:name="_Toc206366852"/>
-      <w:bookmarkEnd w:id="8"/>
+      <w:bookmarkStart w:id="9" w:name="_Theme"/>
+      <w:bookmarkStart w:id="10" w:name="_Toc206366852"/>
+      <w:bookmarkEnd w:id="9"/>
       <w:r>
         <w:rPr>
           <w:lang w:val="en-US"/>
         </w:rPr>
         <w:t>Theme</w:t>
       </w:r>
-      <w:bookmarkEnd w:id="9"/>
+      <w:bookmarkEnd w:id="10"/>
     </w:p>
     <w:p>
       <w:pPr>
@@ -12001,7 +12009,7 @@
           <w:lang w:val="en-US"/>
         </w:rPr>
       </w:pPr>
-      <w:bookmarkStart w:id="10" w:name="_Toc206366853"/>
+      <w:bookmarkStart w:id="11" w:name="_Toc206366853"/>
       <w:r>
         <w:rPr>
           <w:lang w:val="en-US"/>
@@ -12009,7 +12017,7 @@
         <w:lastRenderedPageBreak/>
         <w:t>Grow castle position</w:t>
       </w:r>
-      <w:bookmarkEnd w:id="10"/>
+      <w:bookmarkEnd w:id="11"/>
     </w:p>
     <w:p>
       <w:pPr>
@@ -12152,16 +12160,16 @@
           <w:lang w:val="en-US"/>
         </w:rPr>
       </w:pPr>
-      <w:bookmarkStart w:id="11" w:name="_Reset,_Cleanup_buttons"/>
-      <w:bookmarkStart w:id="12" w:name="_Toc206366854"/>
-      <w:bookmarkEnd w:id="11"/>
+      <w:bookmarkStart w:id="12" w:name="_Reset,_Cleanup_buttons"/>
+      <w:bookmarkStart w:id="13" w:name="_Toc206366854"/>
+      <w:bookmarkEnd w:id="12"/>
       <w:r>
         <w:rPr>
           <w:lang w:val="en-US"/>
         </w:rPr>
         <w:t>Reset, Cleanup buttons positions</w:t>
       </w:r>
-      <w:bookmarkEnd w:id="12"/>
+      <w:bookmarkEnd w:id="13"/>
     </w:p>
     <w:p>
       <w:pPr>
@@ -12399,16 +12407,16 @@
           <w:lang w:val="en-US"/>
         </w:rPr>
       </w:pPr>
-      <w:bookmarkStart w:id="13" w:name="_In_case_you"/>
-      <w:bookmarkStart w:id="14" w:name="_Toc206366855"/>
-      <w:bookmarkEnd w:id="13"/>
+      <w:bookmarkStart w:id="14" w:name="_In_case_you"/>
+      <w:bookmarkStart w:id="15" w:name="_Toc206366855"/>
+      <w:bookmarkEnd w:id="14"/>
       <w:r>
         <w:rPr>
           <w:lang w:val="en-US"/>
         </w:rPr>
         <w:t>In case you have troubles with reset or cleanup buttons check</w:t>
       </w:r>
-      <w:bookmarkEnd w:id="14"/>
+      <w:bookmarkEnd w:id="15"/>
     </w:p>
     <w:p>
       <w:pPr>
@@ -12659,7 +12667,7 @@
           <w:lang w:val="en-US"/>
         </w:rPr>
       </w:pPr>
-      <w:bookmarkStart w:id="15" w:name="_Toc206366856"/>
+      <w:bookmarkStart w:id="16" w:name="_Toc206366856"/>
       <w:r>
         <w:rPr>
           <w:lang w:val="en-US"/>
@@ -12667,7 +12675,7 @@
         <w:lastRenderedPageBreak/>
         <w:t>Resolution</w:t>
       </w:r>
-      <w:bookmarkEnd w:id="15"/>
+      <w:bookmarkEnd w:id="16"/>
     </w:p>
     <w:p>
       <w:pPr>
@@ -12743,14 +12751,14 @@
           <w:lang w:val="en-US"/>
         </w:rPr>
       </w:pPr>
-      <w:bookmarkStart w:id="16" w:name="_Toc206366857"/>
+      <w:bookmarkStart w:id="17" w:name="_Toc206366857"/>
       <w:r>
         <w:rPr>
           <w:lang w:val="en-US"/>
         </w:rPr>
         <w:t>FPS</w:t>
       </w:r>
-      <w:bookmarkEnd w:id="16"/>
+      <w:bookmarkEnd w:id="17"/>
     </w:p>
     <w:p>
       <w:pPr>
@@ -12820,16 +12828,16 @@
           <w:lang w:val="en-US"/>
         </w:rPr>
       </w:pPr>
-      <w:bookmarkStart w:id="17" w:name="_Right_click_to"/>
-      <w:bookmarkStart w:id="18" w:name="_Toc206366858"/>
-      <w:bookmarkEnd w:id="17"/>
+      <w:bookmarkStart w:id="18" w:name="_Right_click_to"/>
+      <w:bookmarkStart w:id="19" w:name="_Toc206366858"/>
+      <w:bookmarkEnd w:id="18"/>
       <w:r>
         <w:rPr>
           <w:lang w:val="en-US"/>
         </w:rPr>
         <w:t>Right click to move back</w:t>
       </w:r>
-      <w:bookmarkEnd w:id="18"/>
+      <w:bookmarkEnd w:id="19"/>
     </w:p>
     <w:p>
       <w:pPr>
@@ -12938,7 +12946,7 @@
           <w:lang w:val="en-US"/>
         </w:rPr>
       </w:pPr>
-      <w:bookmarkStart w:id="19" w:name="_Toc206366859"/>
+      <w:bookmarkStart w:id="20" w:name="_Toc206366859"/>
       <w:r>
         <w:rPr>
           <w:lang w:val="en-US"/>
@@ -12946,7 +12954,7 @@
         <w:lastRenderedPageBreak/>
         <w:t>Recent apps</w:t>
       </w:r>
-      <w:bookmarkEnd w:id="19"/>
+      <w:bookmarkEnd w:id="20"/>
     </w:p>
     <w:p>
       <w:pPr>
@@ -13048,7 +13056,7 @@
           <w:lang w:val="en-US" w:eastAsia="ru-RU"/>
         </w:rPr>
       </w:pPr>
-      <w:bookmarkStart w:id="20" w:name="_Toc206366860"/>
+      <w:bookmarkStart w:id="21" w:name="_Toc206366860"/>
       <w:r>
         <w:rPr>
           <w:noProof/>
@@ -13056,7 +13064,7 @@
         </w:rPr>
         <w:t>Notifications</w:t>
       </w:r>
-      <w:bookmarkEnd w:id="20"/>
+      <w:bookmarkEnd w:id="21"/>
     </w:p>
     <w:p>
       <w:pPr>
@@ -13157,7 +13165,7 @@
           <w:lang w:val="en-US" w:eastAsia="ru-RU"/>
         </w:rPr>
       </w:pPr>
-      <w:bookmarkStart w:id="21" w:name="_Toc206366861"/>
+      <w:bookmarkStart w:id="22" w:name="_Toc206366861"/>
       <w:r>
         <w:rPr>
           <w:noProof/>
@@ -13173,7 +13181,7 @@
         </w:rPr>
         <w:t>lems</w:t>
       </w:r>
-      <w:bookmarkEnd w:id="21"/>
+      <w:bookmarkEnd w:id="22"/>
     </w:p>
     <w:p>
       <w:pPr>
@@ -13183,14 +13191,14 @@
           <w:lang w:val="en-US" w:eastAsia="ru-RU"/>
         </w:rPr>
       </w:pPr>
-      <w:bookmarkStart w:id="22" w:name="_Toc206366862"/>
+      <w:bookmarkStart w:id="23" w:name="_Toc206366862"/>
       <w:r>
         <w:rPr>
           <w:lang w:val="en-US" w:eastAsia="ru-RU"/>
         </w:rPr>
         <w:t>Google Play services keeps stopping</w:t>
       </w:r>
-      <w:bookmarkEnd w:id="22"/>
+      <w:bookmarkEnd w:id="23"/>
     </w:p>
     <w:p>
       <w:pPr>
@@ -13872,7 +13880,7 @@
           <w:lang w:val="en-US" w:eastAsia="ru-RU"/>
         </w:rPr>
       </w:pPr>
-      <w:bookmarkStart w:id="23" w:name="_Toc206366863"/>
+      <w:bookmarkStart w:id="24" w:name="_Toc206366863"/>
       <w:r>
         <w:rPr>
           <w:noProof/>
@@ -13880,7 +13888,7 @@
         </w:rPr>
         <w:t>Remove Discord overlay popup</w:t>
       </w:r>
-      <w:bookmarkEnd w:id="23"/>
+      <w:bookmarkEnd w:id="24"/>
     </w:p>
     <w:p>
       <w:pPr>
@@ -13983,7 +13991,7 @@
           <w:lang w:val="en-US"/>
         </w:rPr>
       </w:pPr>
-      <w:bookmarkStart w:id="24" w:name="_Toc206366864"/>
+      <w:bookmarkStart w:id="25" w:name="_Toc206366864"/>
       <w:r>
         <w:rPr>
           <w:lang w:val="en-US"/>
@@ -13991,7 +13999,7 @@
         <w:lastRenderedPageBreak/>
         <w:t>Settings description</w:t>
       </w:r>
-      <w:bookmarkEnd w:id="24"/>
+      <w:bookmarkEnd w:id="25"/>
     </w:p>
     <w:p>
       <w:pPr>
@@ -14000,14 +14008,14 @@
           <w:lang w:val="en-US"/>
         </w:rPr>
       </w:pPr>
-      <w:bookmarkStart w:id="25" w:name="_Toc206366865"/>
+      <w:bookmarkStart w:id="26" w:name="_Toc206366865"/>
       <w:r>
         <w:rPr>
           <w:lang w:val="en-US"/>
         </w:rPr>
         <w:t>Settings tab</w:t>
       </w:r>
-      <w:bookmarkEnd w:id="25"/>
+      <w:bookmarkEnd w:id="26"/>
     </w:p>
     <w:p>
       <w:pPr>
@@ -14069,14 +14077,14 @@
           <w:lang w:val="en-US"/>
         </w:rPr>
       </w:pPr>
-      <w:bookmarkStart w:id="26" w:name="_Toc206366866"/>
+      <w:bookmarkStart w:id="27" w:name="_Toc206366866"/>
       <w:r>
         <w:rPr>
           <w:lang w:val="en-US"/>
         </w:rPr>
         <w:t>Version</w:t>
       </w:r>
-      <w:bookmarkEnd w:id="26"/>
+      <w:bookmarkEnd w:id="27"/>
     </w:p>
     <w:p>
       <w:pPr>
@@ -14111,14 +14119,14 @@
           <w:lang w:val="en-US"/>
         </w:rPr>
       </w:pPr>
-      <w:bookmarkStart w:id="27" w:name="_Toc206366867"/>
+      <w:bookmarkStart w:id="28" w:name="_Toc206366867"/>
       <w:r>
         <w:rPr>
           <w:lang w:val="en-US"/>
         </w:rPr>
         <w:t>Save/Load</w:t>
       </w:r>
-      <w:bookmarkEnd w:id="27"/>
+      <w:bookmarkEnd w:id="28"/>
     </w:p>
     <w:p>
       <w:pPr>
@@ -14241,14 +14249,14 @@
           <w:lang w:val="en-US"/>
         </w:rPr>
       </w:pPr>
-      <w:bookmarkStart w:id="28" w:name="_Toc206366868"/>
+      <w:bookmarkStart w:id="29" w:name="_Toc206366868"/>
       <w:r>
         <w:rPr>
           <w:lang w:val="en-US"/>
         </w:rPr>
         <w:t>Open in explorer</w:t>
       </w:r>
-      <w:bookmarkEnd w:id="28"/>
+      <w:bookmarkEnd w:id="29"/>
     </w:p>
     <w:p>
       <w:pPr>
@@ -14361,14 +14369,14 @@
           <w:lang w:val="en-US"/>
         </w:rPr>
       </w:pPr>
-      <w:bookmarkStart w:id="29" w:name="_Toc206366869"/>
+      <w:bookmarkStart w:id="30" w:name="_Toc206366869"/>
       <w:r>
         <w:rPr>
           <w:lang w:val="en-US"/>
         </w:rPr>
         <w:t>Open log file</w:t>
       </w:r>
-      <w:bookmarkEnd w:id="29"/>
+      <w:bookmarkEnd w:id="30"/>
     </w:p>
     <w:p>
       <w:pPr>
@@ -14466,14 +14474,14 @@
           <w:lang w:val="en-US"/>
         </w:rPr>
       </w:pPr>
-      <w:bookmarkStart w:id="30" w:name="_Toc206366870"/>
+      <w:bookmarkStart w:id="31" w:name="_Toc206366870"/>
       <w:r>
         <w:rPr>
           <w:lang w:val="en-US"/>
         </w:rPr>
         <w:t>Open in Github</w:t>
       </w:r>
-      <w:bookmarkEnd w:id="30"/>
+      <w:bookmarkEnd w:id="31"/>
     </w:p>
     <w:p>
       <w:pPr>
@@ -14543,14 +14551,14 @@
           <w:lang w:val="en-US"/>
         </w:rPr>
       </w:pPr>
-      <w:bookmarkStart w:id="31" w:name="_Toc206366871"/>
+      <w:bookmarkStart w:id="32" w:name="_Toc206366871"/>
       <w:r>
         <w:rPr>
           <w:lang w:val="en-US"/>
         </w:rPr>
         <w:t>Open guide</w:t>
       </w:r>
-      <w:bookmarkEnd w:id="31"/>
+      <w:bookmarkEnd w:id="32"/>
     </w:p>
     <w:p>
       <w:pPr>
@@ -14646,7 +14654,7 @@
           <w:lang w:val="en-US"/>
         </w:rPr>
       </w:pPr>
-      <w:bookmarkStart w:id="32" w:name="_Toc206366872"/>
+      <w:bookmarkStart w:id="33" w:name="_Toc206366872"/>
       <w:r>
         <w:rPr>
           <w:lang w:val="en-US"/>
@@ -14654,7 +14662,7 @@
         <w:lastRenderedPageBreak/>
         <w:t>Control buttons</w:t>
       </w:r>
-      <w:bookmarkEnd w:id="32"/>
+      <w:bookmarkEnd w:id="33"/>
     </w:p>
     <w:p>
       <w:pPr>
@@ -14806,16 +14814,16 @@
           <w:lang w:val="en-US"/>
         </w:rPr>
       </w:pPr>
-      <w:bookmarkStart w:id="33" w:name="_Window_name"/>
-      <w:bookmarkStart w:id="34" w:name="_Toc206366873"/>
-      <w:bookmarkEnd w:id="33"/>
+      <w:bookmarkStart w:id="34" w:name="_Window_name"/>
+      <w:bookmarkStart w:id="35" w:name="_Toc206366873"/>
+      <w:bookmarkEnd w:id="34"/>
       <w:r>
         <w:rPr>
           <w:lang w:val="en-US"/>
         </w:rPr>
         <w:t>Window name</w:t>
       </w:r>
-      <w:bookmarkEnd w:id="34"/>
+      <w:bookmarkEnd w:id="35"/>
     </w:p>
     <w:p>
       <w:pPr>
@@ -14959,16 +14967,16 @@
           <w:lang w:val="en-US"/>
         </w:rPr>
       </w:pPr>
-      <w:bookmarkStart w:id="35" w:name="_Set_pos"/>
-      <w:bookmarkStart w:id="36" w:name="_Toc206366874"/>
-      <w:bookmarkEnd w:id="35"/>
+      <w:bookmarkStart w:id="36" w:name="_Set_pos"/>
+      <w:bookmarkStart w:id="37" w:name="_Toc206366874"/>
+      <w:bookmarkEnd w:id="36"/>
       <w:r>
         <w:rPr>
           <w:lang w:val="en-US"/>
         </w:rPr>
         <w:t>Set pos</w:t>
       </w:r>
-      <w:bookmarkEnd w:id="36"/>
+      <w:bookmarkEnd w:id="37"/>
     </w:p>
     <w:p>
       <w:pPr>
@@ -15218,7 +15226,7 @@
           <w:lang w:val="en-US"/>
         </w:rPr>
       </w:pPr>
-      <w:bookmarkStart w:id="37" w:name="_Toc206366875"/>
+      <w:bookmarkStart w:id="38" w:name="_Toc206366875"/>
       <w:r>
         <w:rPr>
           <w:lang w:val="en-US"/>
@@ -15250,7 +15258,7 @@
         </w:rPr>
         <w:t>play</w:t>
       </w:r>
-      <w:bookmarkEnd w:id="37"/>
+      <w:bookmarkEnd w:id="38"/>
     </w:p>
     <w:p>
       <w:pPr>
@@ -15456,14 +15464,14 @@
           <w:lang w:val="en-US"/>
         </w:rPr>
       </w:pPr>
-      <w:bookmarkStart w:id="38" w:name="_Toc206366876"/>
+      <w:bookmarkStart w:id="39" w:name="_Toc206366876"/>
       <w:r>
         <w:rPr>
           <w:lang w:val="en-US"/>
         </w:rPr>
         <w:t>Dungeon farm settings</w:t>
       </w:r>
-      <w:bookmarkEnd w:id="38"/>
+      <w:bookmarkEnd w:id="39"/>
     </w:p>
     <w:p>
       <w:pPr>
@@ -15525,9 +15533,9 @@
           <w:lang w:val="en-US"/>
         </w:rPr>
       </w:pPr>
-      <w:bookmarkStart w:id="39" w:name="_Farm_dungeon"/>
-      <w:bookmarkStart w:id="40" w:name="_Toc206366877"/>
-      <w:bookmarkEnd w:id="39"/>
+      <w:bookmarkStart w:id="40" w:name="_Farm_dungeon"/>
+      <w:bookmarkStart w:id="41" w:name="_Toc206366877"/>
+      <w:bookmarkEnd w:id="40"/>
       <w:r>
         <w:rPr>
           <w:lang w:val="en-US"/>
@@ -15546,7 +15554,7 @@
         </w:rPr>
         <w:t>dungeon</w:t>
       </w:r>
-      <w:bookmarkEnd w:id="40"/>
+      <w:bookmarkEnd w:id="41"/>
     </w:p>
     <w:p>
       <w:pPr>
@@ -15825,14 +15833,14 @@
           <w:lang w:val="en-US"/>
         </w:rPr>
       </w:pPr>
-      <w:bookmarkStart w:id="41" w:name="_Toc206366878"/>
+      <w:bookmarkStart w:id="42" w:name="_Toc206366878"/>
       <w:r>
         <w:rPr>
           <w:lang w:val="en-US"/>
         </w:rPr>
         <w:t>Open dungeon_statistics.txt</w:t>
       </w:r>
-      <w:bookmarkEnd w:id="41"/>
+      <w:bookmarkEnd w:id="42"/>
     </w:p>
     <w:p>
       <w:pPr>
@@ -15910,13 +15918,7 @@
         <w:rPr>
           <w:lang w:val="en-US"/>
         </w:rPr>
-        <w:t>open</w:t>
-      </w:r>
-      <w:r>
-        <w:rPr>
-          <w:lang w:val="en-US"/>
-        </w:rPr>
-        <w:t xml:space="preserve"> </w:t>
+        <w:t xml:space="preserve">open </w:t>
       </w:r>
       <w:hyperlink w:anchor="_dungeon_statistics.txt" w:history="1">
         <w:r>
@@ -15966,14 +15968,14 @@
           <w:lang w:val="en-US"/>
         </w:rPr>
       </w:pPr>
-      <w:bookmarkStart w:id="42" w:name="_Toc206366879"/>
+      <w:bookmarkStart w:id="43" w:name="_Toc206366879"/>
       <w:r>
         <w:rPr>
           <w:lang w:val="en-US"/>
         </w:rPr>
         <w:t>Mat, get click delay</w:t>
       </w:r>
-      <w:bookmarkEnd w:id="42"/>
+      <w:bookmarkEnd w:id="43"/>
     </w:p>
     <w:p>
       <w:pPr>
@@ -15995,14 +15997,14 @@
           <w:lang w:val="en-US"/>
         </w:rPr>
       </w:pPr>
-      <w:bookmarkStart w:id="43" w:name="_Toc206366880"/>
+      <w:bookmarkStart w:id="44" w:name="_Toc206366880"/>
       <w:r>
         <w:rPr>
           <w:lang w:val="en-US"/>
         </w:rPr>
         <w:t>Make replays if dungeon doesn’t load</w:t>
       </w:r>
-      <w:bookmarkEnd w:id="43"/>
+      <w:bookmarkEnd w:id="44"/>
     </w:p>
     <w:p>
       <w:pPr>
@@ -16211,14 +16213,14 @@
           <w:lang w:val="en-US"/>
         </w:rPr>
       </w:pPr>
-      <w:bookmarkStart w:id="44" w:name="_Toc206366881"/>
+      <w:bookmarkStart w:id="45" w:name="_Toc206366881"/>
       <w:r>
         <w:rPr>
           <w:lang w:val="en-US"/>
         </w:rPr>
         <w:t>Missclick on dungeons</w:t>
       </w:r>
-      <w:bookmarkEnd w:id="44"/>
+      <w:bookmarkEnd w:id="45"/>
     </w:p>
     <w:p>
       <w:pPr>
@@ -16367,14 +16369,14 @@
           <w:lang w:val="en-US"/>
         </w:rPr>
       </w:pPr>
-      <w:bookmarkStart w:id="45" w:name="_Toc206366882"/>
+      <w:bookmarkStart w:id="46" w:name="_Toc206366882"/>
       <w:r>
         <w:rPr>
           <w:lang w:val="en-US"/>
         </w:rPr>
         <w:t>Include diagonal missclicks</w:t>
       </w:r>
-      <w:bookmarkEnd w:id="45"/>
+      <w:bookmarkEnd w:id="46"/>
     </w:p>
     <w:p>
       <w:pPr>
@@ -16508,14 +16510,14 @@
           <w:lang w:val="en-US"/>
         </w:rPr>
       </w:pPr>
-      <w:bookmarkStart w:id="46" w:name="_Toc206366883"/>
+      <w:bookmarkStart w:id="47" w:name="_Toc206366883"/>
       <w:r>
         <w:rPr>
           <w:lang w:val="en-US"/>
         </w:rPr>
         <w:t>Autobattle mode settings</w:t>
       </w:r>
-      <w:bookmarkEnd w:id="46"/>
+      <w:bookmarkEnd w:id="47"/>
     </w:p>
     <w:p>
       <w:pPr>
@@ -16577,9 +16579,9 @@
           <w:lang w:val="en-US"/>
         </w:rPr>
       </w:pPr>
-      <w:bookmarkStart w:id="47" w:name="_AB_mode"/>
-      <w:bookmarkStart w:id="48" w:name="_Toc206366884"/>
-      <w:bookmarkEnd w:id="47"/>
+      <w:bookmarkStart w:id="48" w:name="_AB_mode"/>
+      <w:bookmarkStart w:id="49" w:name="_Toc206366884"/>
+      <w:bookmarkEnd w:id="48"/>
       <w:r>
         <w:rPr>
           <w:lang w:val="en-US"/>
@@ -16592,7 +16594,7 @@
         </w:rPr>
         <w:t>mode</w:t>
       </w:r>
-      <w:bookmarkEnd w:id="48"/>
+      <w:bookmarkEnd w:id="49"/>
     </w:p>
     <w:p>
       <w:pPr>
@@ -17033,14 +17035,14 @@
           <w:lang w:val="en-US"/>
         </w:rPr>
       </w:pPr>
-      <w:bookmarkStart w:id="49" w:name="_Toc206366885"/>
+      <w:bookmarkStart w:id="50" w:name="_Toc206366885"/>
       <w:r>
         <w:rPr>
           <w:lang w:val="en-US"/>
         </w:rPr>
         <w:t>Break AB on 30 crystals</w:t>
       </w:r>
-      <w:bookmarkEnd w:id="49"/>
+      <w:bookmarkEnd w:id="50"/>
     </w:p>
     <w:p>
       <w:pPr>
@@ -17089,14 +17091,14 @@
           <w:lang w:val="en-US"/>
         </w:rPr>
       </w:pPr>
-      <w:bookmarkStart w:id="50" w:name="_Toc206366886"/>
+      <w:bookmarkStart w:id="51" w:name="_Toc206366886"/>
       <w:r>
         <w:rPr>
           <w:lang w:val="en-US"/>
         </w:rPr>
         <w:t>Skips between AB sessions</w:t>
       </w:r>
-      <w:bookmarkEnd w:id="50"/>
+      <w:bookmarkEnd w:id="51"/>
     </w:p>
     <w:p>
       <w:pPr>
@@ -17228,16 +17230,16 @@
           <w:lang w:val="en-US"/>
         </w:rPr>
       </w:pPr>
-      <w:bookmarkStart w:id="51" w:name="_AB_(wave_canceling)"/>
-      <w:bookmarkStart w:id="52" w:name="_Toc206366887"/>
-      <w:bookmarkEnd w:id="51"/>
+      <w:bookmarkStart w:id="52" w:name="_AB_(wave_canceling)"/>
+      <w:bookmarkStart w:id="53" w:name="_Toc206366887"/>
+      <w:bookmarkEnd w:id="52"/>
       <w:r>
         <w:rPr>
           <w:lang w:val="en-US"/>
         </w:rPr>
         <w:t>AB (wave canceling)</w:t>
       </w:r>
-      <w:bookmarkEnd w:id="52"/>
+      <w:bookmarkEnd w:id="53"/>
     </w:p>
     <w:p>
       <w:pPr>
@@ -17652,7 +17654,7 @@
           <w:lang w:val="en-US"/>
         </w:rPr>
       </w:pPr>
-      <w:bookmarkStart w:id="53" w:name="_Toc206366888"/>
+      <w:bookmarkStart w:id="54" w:name="_Toc206366888"/>
       <w:r>
         <w:rPr>
           <w:lang w:val="en-US"/>
@@ -17660,7 +17662,7 @@
         <w:lastRenderedPageBreak/>
         <w:t>Notifications settings</w:t>
       </w:r>
-      <w:bookmarkEnd w:id="53"/>
+      <w:bookmarkEnd w:id="54"/>
     </w:p>
     <w:p>
       <w:pPr>
@@ -17736,7 +17738,7 @@
           <w:lang w:val="en-US"/>
         </w:rPr>
       </w:pPr>
-      <w:bookmarkStart w:id="54" w:name="_Toc206366889"/>
+      <w:bookmarkStart w:id="55" w:name="_Toc206366889"/>
       <w:r>
         <w:rPr>
           <w:rFonts w:eastAsiaTheme="minorHAnsi"/>
@@ -17744,7 +17746,7 @@
         </w:rPr>
         <w:t>Notification on 30 crystals</w:t>
       </w:r>
-      <w:bookmarkEnd w:id="54"/>
+      <w:bookmarkEnd w:id="55"/>
     </w:p>
     <w:p>
       <w:pPr>
@@ -17903,14 +17905,14 @@
           <w:lang w:val="en-US"/>
         </w:rPr>
       </w:pPr>
-      <w:bookmarkStart w:id="55" w:name="_Toc206366890"/>
+      <w:bookmarkStart w:id="56" w:name="_Toc206366890"/>
       <w:r>
         <w:rPr>
           <w:lang w:val="en-US"/>
         </w:rPr>
         <w:t>Play audio on 30 crystals</w:t>
       </w:r>
-      <w:bookmarkEnd w:id="55"/>
+      <w:bookmarkEnd w:id="56"/>
     </w:p>
     <w:p>
       <w:pPr>
@@ -18275,16 +18277,16 @@
           <w:lang w:val="en-US"/>
         </w:rPr>
       </w:pPr>
-      <w:bookmarkStart w:id="56" w:name="_Notification_only_mode"/>
-      <w:bookmarkStart w:id="57" w:name="_Toc206366891"/>
-      <w:bookmarkEnd w:id="56"/>
+      <w:bookmarkStart w:id="57" w:name="_Notification_only_mode"/>
+      <w:bookmarkStart w:id="58" w:name="_Toc206366891"/>
+      <w:bookmarkEnd w:id="57"/>
       <w:r>
         <w:rPr>
           <w:lang w:val="en-US"/>
         </w:rPr>
         <w:t>Notification only mode</w:t>
       </w:r>
-      <w:bookmarkEnd w:id="57"/>
+      <w:bookmarkEnd w:id="58"/>
     </w:p>
     <w:p>
       <w:pPr>
@@ -18392,16 +18394,16 @@
           <w:lang w:val="en-US"/>
         </w:rPr>
       </w:pPr>
-      <w:bookmarkStart w:id="58" w:name="_Log_30_crystals"/>
-      <w:bookmarkStart w:id="59" w:name="_Toc206366892"/>
-      <w:bookmarkEnd w:id="58"/>
+      <w:bookmarkStart w:id="59" w:name="_Log_30_crystals"/>
+      <w:bookmarkStart w:id="60" w:name="_Toc206366892"/>
+      <w:bookmarkEnd w:id="59"/>
       <w:r>
         <w:rPr>
           <w:lang w:val="en-US"/>
         </w:rPr>
         <w:t>Log 30 crystals collection time</w:t>
       </w:r>
-      <w:bookmarkEnd w:id="59"/>
+      <w:bookmarkEnd w:id="60"/>
     </w:p>
     <w:p>
       <w:pPr>
@@ -18541,16 +18543,16 @@
           <w:lang w:val="en-US"/>
         </w:rPr>
       </w:pPr>
-      <w:bookmarkStart w:id="60" w:name="_Skips_settings"/>
-      <w:bookmarkStart w:id="61" w:name="_Toc206366893"/>
-      <w:bookmarkEnd w:id="60"/>
+      <w:bookmarkStart w:id="61" w:name="_Skips_settings"/>
+      <w:bookmarkStart w:id="62" w:name="_Toc206366893"/>
+      <w:bookmarkEnd w:id="61"/>
       <w:r>
         <w:rPr>
           <w:lang w:val="en-US"/>
         </w:rPr>
         <w:t>Skips settings</w:t>
       </w:r>
-      <w:bookmarkEnd w:id="61"/>
+      <w:bookmarkEnd w:id="62"/>
     </w:p>
     <w:p>
       <w:pPr>
@@ -18612,9 +18614,9 @@
           <w:lang w:val="en-US"/>
         </w:rPr>
       </w:pPr>
-      <w:bookmarkStart w:id="62" w:name="_Skip_waves"/>
-      <w:bookmarkStart w:id="63" w:name="_Toc206366894"/>
-      <w:bookmarkEnd w:id="62"/>
+      <w:bookmarkStart w:id="63" w:name="_Skip_waves"/>
+      <w:bookmarkStart w:id="64" w:name="_Toc206366894"/>
+      <w:bookmarkEnd w:id="63"/>
       <w:r>
         <w:rPr>
           <w:lang w:val="en-US"/>
@@ -18633,7 +18635,7 @@
         </w:rPr>
         <w:t>waves</w:t>
       </w:r>
-      <w:bookmarkEnd w:id="63"/>
+      <w:bookmarkEnd w:id="64"/>
     </w:p>
     <w:p>
       <w:pPr>
@@ -19085,14 +19087,14 @@
           <w:lang w:val="en-US"/>
         </w:rPr>
       </w:pPr>
-      <w:bookmarkStart w:id="64" w:name="_Toc206366895"/>
+      <w:bookmarkStart w:id="65" w:name="_Toc206366895"/>
       <w:r>
         <w:rPr>
           <w:lang w:val="en-US"/>
         </w:rPr>
         <w:t>Skip with oranges</w:t>
       </w:r>
-      <w:bookmarkEnd w:id="64"/>
+      <w:bookmarkEnd w:id="65"/>
     </w:p>
     <w:p>
       <w:pPr>
@@ -19144,16 +19146,16 @@
           <w:lang w:val="en-US"/>
         </w:rPr>
       </w:pPr>
-      <w:bookmarkStart w:id="65" w:name="_Background_mode"/>
-      <w:bookmarkStart w:id="66" w:name="_Toc206366896"/>
-      <w:bookmarkEnd w:id="65"/>
+      <w:bookmarkStart w:id="66" w:name="_Background_mode"/>
+      <w:bookmarkStart w:id="67" w:name="_Toc206366896"/>
+      <w:bookmarkEnd w:id="66"/>
       <w:r>
         <w:rPr>
           <w:lang w:val="en-US"/>
         </w:rPr>
         <w:t>Background mode</w:t>
       </w:r>
-      <w:bookmarkEnd w:id="66"/>
+      <w:bookmarkEnd w:id="67"/>
     </w:p>
     <w:p>
       <w:pPr>
@@ -19320,7 +19322,7 @@
           <w:lang w:val="en-US"/>
         </w:rPr>
       </w:pPr>
-      <w:bookmarkStart w:id="67" w:name="_Toc206366897"/>
+      <w:bookmarkStart w:id="68" w:name="_Toc206366897"/>
       <w:r>
         <w:rPr>
           <w:lang w:val="en-US"/>
@@ -19334,7 +19336,7 @@
         </w:rPr>
         <w:t xml:space="preserve"> settings</w:t>
       </w:r>
-      <w:bookmarkEnd w:id="67"/>
+      <w:bookmarkEnd w:id="68"/>
     </w:p>
     <w:p>
       <w:pPr>
@@ -19343,8 +19345,8 @@
           <w:lang w:val="en-US"/>
         </w:rPr>
       </w:pPr>
-      <w:bookmarkStart w:id="68" w:name="_Toc206366898"/>
       <w:bookmarkStart w:id="69" w:name="_Solve_captcha"/>
+      <w:bookmarkStart w:id="70" w:name="_Toc206366898"/>
       <w:bookmarkEnd w:id="69"/>
       <w:r>
         <w:rPr>
@@ -19352,7 +19354,7 @@
         </w:rPr>
         <w:t>Solve captcha</w:t>
       </w:r>
-      <w:bookmarkEnd w:id="68"/>
+      <w:bookmarkEnd w:id="70"/>
     </w:p>
     <w:p>
       <w:pPr>
@@ -19445,6 +19447,53 @@
     </w:p>
     <w:p>
       <w:pPr>
+        <w:rPr>
+          <w:lang w:val="en-US"/>
+        </w:rPr>
+      </w:pPr>
+      <w:r>
+        <w:rPr>
+          <w:lang w:val="en-US"/>
+        </w:rPr>
+        <w:t xml:space="preserve">You can test how captcha solving works by expanding app horizontally, there will be </w:t>
+      </w:r>
+      <w:r>
+        <w:rPr>
+          <w:b/>
+          <w:lang w:val="en-US"/>
+        </w:rPr>
+        <w:t>Solve captcha test</w:t>
+      </w:r>
+      <w:r>
+        <w:rPr>
+          <w:lang w:val="en-US"/>
+        </w:rPr>
+        <w:t>. For it, you have to wait for captcha and start it with captcha on screen.</w:t>
+      </w:r>
+      <w:r>
+        <w:rPr>
+          <w:lang w:val="en-US"/>
+        </w:rPr>
+        <w:t xml:space="preserve"> The same test is in </w:t>
+      </w:r>
+      <w:hyperlink w:anchor="_Solve_captcha_1" w:history="1">
+        <w:r>
+          <w:rPr>
+            <w:rStyle w:val="a3"/>
+            <w:lang w:val="en-US"/>
+          </w:rPr>
+          <w:t>Test tab</w:t>
+        </w:r>
+      </w:hyperlink>
+      <w:r>
+        <w:rPr>
+          <w:lang w:val="en-US"/>
+        </w:rPr>
+        <w:t>.</w:t>
+      </w:r>
+    </w:p>
+    <w:p>
+      <w:pPr>
         <w:pStyle w:val="4"/>
         <w:rPr>
           <w:lang w:val="en-US"/>
@@ -19469,7 +19518,7 @@
           <w:lang w:eastAsia="ru-RU"/>
         </w:rPr>
         <w:drawing>
-          <wp:inline distT="0" distB="0" distL="0" distR="0" wp14:anchorId="164B89AC" wp14:editId="6AED440E">
+          <wp:inline distT="0" distB="0" distL="0" distR="0" wp14:anchorId="562D0251" wp14:editId="17BEB612">
             <wp:extent cx="266737" cy="304843"/>
             <wp:effectExtent l="0" t="0" r="0" b="0"/>
             <wp:docPr id="87" name="Рисунок 87"/>
@@ -19540,14 +19589,14 @@
           <w:lang w:val="en-US"/>
         </w:rPr>
       </w:pPr>
-      <w:bookmarkStart w:id="70" w:name="_Toc206366899"/>
+      <w:bookmarkStart w:id="71" w:name="_Toc206366899"/>
       <w:r>
         <w:rPr>
           <w:lang w:val="en-US"/>
         </w:rPr>
         <w:t>Restart on captcha</w:t>
       </w:r>
-      <w:bookmarkEnd w:id="70"/>
+      <w:bookmarkEnd w:id="71"/>
     </w:p>
     <w:p>
       <w:pPr>
@@ -19601,7 +19650,7 @@
           <w:lang w:val="en-US"/>
         </w:rPr>
       </w:pPr>
-      <w:bookmarkStart w:id="71" w:name="_Toc206366900"/>
+      <w:bookmarkStart w:id="72" w:name="_Toc206366900"/>
       <w:r>
         <w:rPr>
           <w:lang w:val="en-US"/>
@@ -19626,7 +19675,7 @@
         </w:rPr>
         <w:t>for crystals</w:t>
       </w:r>
-      <w:bookmarkEnd w:id="71"/>
+      <w:bookmarkEnd w:id="72"/>
     </w:p>
     <w:p>
       <w:pPr>
@@ -19635,16 +19684,16 @@
           <w:lang w:val="en-US"/>
         </w:rPr>
       </w:pPr>
-      <w:bookmarkStart w:id="72" w:name="_Upgrade_castle"/>
-      <w:bookmarkStart w:id="73" w:name="_Toc206366901"/>
-      <w:bookmarkEnd w:id="72"/>
+      <w:bookmarkStart w:id="73" w:name="_Upgrade_castle"/>
+      <w:bookmarkStart w:id="74" w:name="_Toc206366901"/>
+      <w:bookmarkEnd w:id="73"/>
       <w:r>
         <w:rPr>
           <w:lang w:val="en-US"/>
         </w:rPr>
         <w:t>Upgrade castle</w:t>
       </w:r>
-      <w:bookmarkEnd w:id="73"/>
+      <w:bookmarkEnd w:id="74"/>
     </w:p>
     <w:p>
       <w:pPr>
@@ -19658,7 +19707,7 @@
           <w:lang w:eastAsia="ru-RU"/>
         </w:rPr>
         <w:drawing>
-          <wp:inline distT="0" distB="0" distL="0" distR="0" wp14:anchorId="2B58AC3F" wp14:editId="03D4BABE">
+          <wp:inline distT="0" distB="0" distL="0" distR="0" wp14:anchorId="0A5B7F73" wp14:editId="73350703">
             <wp:extent cx="3067478" cy="352474"/>
             <wp:effectExtent l="19050" t="19050" r="19050" b="28575"/>
             <wp:docPr id="110" name="Рисунок 110"/>
@@ -19773,7 +19822,7 @@
           <w:lang w:eastAsia="ru-RU"/>
         </w:rPr>
         <w:drawing>
-          <wp:inline distT="0" distB="0" distL="0" distR="0" wp14:anchorId="130CB3F0" wp14:editId="695FB868">
+          <wp:inline distT="0" distB="0" distL="0" distR="0" wp14:anchorId="545AECAF" wp14:editId="3F36D34F">
             <wp:extent cx="843880" cy="1725433"/>
             <wp:effectExtent l="0" t="0" r="0" b="8255"/>
             <wp:docPr id="4" name="Рисунок 4"/>
@@ -19870,6 +19919,25 @@
         </w:rPr>
         <w:t xml:space="preserve">You can test how tower upgrading works </w:t>
       </w:r>
+      <w:r>
+        <w:rPr>
+          <w:lang w:val="en-US"/>
+        </w:rPr>
+        <w:t xml:space="preserve">by expanding app horizontally, there will be </w:t>
+      </w:r>
+      <w:r>
+        <w:rPr>
+          <w:b/>
+          <w:lang w:val="en-US"/>
+        </w:rPr>
+        <w:t>Upgrade castle test</w:t>
+      </w:r>
+      <w:r>
+        <w:rPr>
+          <w:lang w:val="en-US"/>
+        </w:rPr>
+        <w:t xml:space="preserve"> button next to it, or </w:t>
+      </w:r>
       <w:hyperlink w:anchor="_Upgrade_hero,_Upgrade" w:history="1">
         <w:r>
           <w:rPr>
@@ -19885,6 +19953,12 @@
         </w:rPr>
         <w:t>.</w:t>
       </w:r>
+      <w:r>
+        <w:rPr>
+          <w:lang w:val="en-US"/>
+        </w:rPr>
+        <w:t xml:space="preserve"> </w:t>
+      </w:r>
     </w:p>
     <w:p>
       <w:pPr>
@@ -19901,6 +19975,7 @@
           <w:u w:val="single"/>
           <w:lang w:val="en-US"/>
         </w:rPr>
+        <w:lastRenderedPageBreak/>
         <w:t>Info</w:t>
       </w:r>
       <w:r>
@@ -20013,17 +20088,16 @@
           <w:lang w:val="en-US"/>
         </w:rPr>
       </w:pPr>
-      <w:bookmarkStart w:id="74" w:name="_Upgrade_hero_for"/>
-      <w:bookmarkStart w:id="75" w:name="_Toc206366902"/>
-      <w:bookmarkEnd w:id="74"/>
-      <w:r>
-        <w:rPr>
-          <w:lang w:val="en-US"/>
-        </w:rPr>
-        <w:lastRenderedPageBreak/>
+      <w:bookmarkStart w:id="75" w:name="_Upgrade_hero_for"/>
+      <w:bookmarkStart w:id="76" w:name="_Toc206366902"/>
+      <w:bookmarkEnd w:id="75"/>
+      <w:r>
+        <w:rPr>
+          <w:lang w:val="en-US"/>
+        </w:rPr>
         <w:t>Upgrade hero for crystals</w:t>
       </w:r>
-      <w:bookmarkEnd w:id="75"/>
+      <w:bookmarkEnd w:id="76"/>
     </w:p>
     <w:p>
       <w:pPr>
@@ -20037,7 +20111,7 @@
           <w:lang w:eastAsia="ru-RU"/>
         </w:rPr>
         <w:drawing>
-          <wp:inline distT="0" distB="0" distL="0" distR="0" wp14:anchorId="18324CCB" wp14:editId="5CB8C782">
+          <wp:inline distT="0" distB="0" distL="0" distR="0" wp14:anchorId="35556075" wp14:editId="27622B6B">
             <wp:extent cx="3029373" cy="295316"/>
             <wp:effectExtent l="19050" t="19050" r="19050" b="28575"/>
             <wp:docPr id="111" name="Рисунок 111"/>
@@ -20116,7 +20190,7 @@
           <w:lang w:eastAsia="ru-RU"/>
         </w:rPr>
         <w:drawing>
-          <wp:inline distT="0" distB="0" distL="0" distR="0" wp14:anchorId="37CAB62C" wp14:editId="76BB77B2">
+          <wp:inline distT="0" distB="0" distL="0" distR="0" wp14:anchorId="7C286336" wp14:editId="3473096D">
             <wp:extent cx="1812898" cy="1972970"/>
             <wp:effectExtent l="0" t="0" r="0" b="8255"/>
             <wp:docPr id="8" name="Рисунок 8"/>
@@ -20258,7 +20332,38 @@
         <w:rPr>
           <w:lang w:val="en-US"/>
         </w:rPr>
-        <w:t xml:space="preserve">You can test how hero upgrading works </w:t>
+        <w:t>You can test how hero upgrading works</w:t>
+      </w:r>
+      <w:r>
+        <w:rPr>
+          <w:lang w:val="en-US"/>
+        </w:rPr>
+        <w:t xml:space="preserve"> by expanding app horizontally, there will be </w:t>
+      </w:r>
+      <w:r>
+        <w:rPr>
+          <w:b/>
+          <w:lang w:val="en-US"/>
+        </w:rPr>
+        <w:t>Upgrade hero test</w:t>
+      </w:r>
+      <w:r>
+        <w:rPr>
+          <w:lang w:val="en-US"/>
+        </w:rPr>
+        <w:t xml:space="preserve"> button</w:t>
+      </w:r>
+      <w:r>
+        <w:rPr>
+          <w:lang w:val="en-US"/>
+        </w:rPr>
+        <w:t>,</w:t>
+      </w:r>
+      <w:r>
+        <w:rPr>
+          <w:lang w:val="en-US"/>
+        </w:rPr>
+        <w:t xml:space="preserve"> </w:t>
       </w:r>
       <w:hyperlink w:anchor="_Upgrade_hero,_Upgrade" w:history="1">
         <w:r>
@@ -20318,14 +20423,14 @@
           <w:lang w:val="en-US"/>
         </w:rPr>
       </w:pPr>
-      <w:bookmarkStart w:id="76" w:name="_Toc206366903"/>
+      <w:bookmarkStart w:id="77" w:name="_Toc206366903"/>
       <w:r>
         <w:rPr>
           <w:lang w:val="en-US"/>
         </w:rPr>
         <w:t>Ad watching settings</w:t>
       </w:r>
-      <w:bookmarkEnd w:id="76"/>
+      <w:bookmarkEnd w:id="77"/>
     </w:p>
     <w:p>
       <w:pPr>
@@ -20339,7 +20444,7 @@
           <w:lang w:eastAsia="ru-RU"/>
         </w:rPr>
         <w:drawing>
-          <wp:inline distT="0" distB="0" distL="0" distR="0" wp14:anchorId="10EBCCF8" wp14:editId="41230FC0">
+          <wp:inline distT="0" distB="0" distL="0" distR="0" wp14:anchorId="3C3D6959" wp14:editId="1AFF5181">
             <wp:extent cx="1361905" cy="895238"/>
             <wp:effectExtent l="19050" t="19050" r="10160" b="19685"/>
             <wp:docPr id="112" name="Рисунок 112"/>
@@ -20387,9 +20492,9 @@
           <w:lang w:val="en-US"/>
         </w:rPr>
       </w:pPr>
-      <w:bookmarkStart w:id="77" w:name="_Ad_for_speed"/>
-      <w:bookmarkStart w:id="78" w:name="_Toc206366904"/>
-      <w:bookmarkEnd w:id="77"/>
+      <w:bookmarkStart w:id="78" w:name="_Ad_for_speed"/>
+      <w:bookmarkStart w:id="79" w:name="_Toc206366904"/>
+      <w:bookmarkEnd w:id="78"/>
       <w:r>
         <w:rPr>
           <w:lang w:val="en-US"/>
@@ -20420,7 +20525,7 @@
         </w:rPr>
         <w:t>speed</w:t>
       </w:r>
-      <w:bookmarkEnd w:id="78"/>
+      <w:bookmarkEnd w:id="79"/>
     </w:p>
     <w:p>
       <w:pPr>
@@ -20513,7 +20618,7 @@
           <w:lang w:val="en-US"/>
         </w:rPr>
       </w:pPr>
-      <w:bookmarkStart w:id="79" w:name="_Toc206366905"/>
+      <w:bookmarkStart w:id="80" w:name="_Toc206366905"/>
       <w:r>
         <w:rPr>
           <w:lang w:val="en-US"/>
@@ -20544,7 +20649,7 @@
         </w:rPr>
         <w:t>coins</w:t>
       </w:r>
-      <w:bookmarkEnd w:id="79"/>
+      <w:bookmarkEnd w:id="80"/>
     </w:p>
     <w:p>
       <w:pPr>
@@ -20572,11 +20677,12 @@
           <w:lang w:val="en-US"/>
         </w:rPr>
       </w:pPr>
-      <w:bookmarkStart w:id="80" w:name="_Toc206366906"/>
-      <w:r>
-        <w:rPr>
-          <w:lang w:val="en-US"/>
-        </w:rPr>
+      <w:bookmarkStart w:id="81" w:name="_Toc206366906"/>
+      <w:r>
+        <w:rPr>
+          <w:lang w:val="en-US"/>
+        </w:rPr>
+        <w:lastRenderedPageBreak/>
         <w:t>Ad</w:t>
       </w:r>
       <w:r>
@@ -20609,7 +20715,7 @@
         </w:rPr>
         <w:t>3</w:t>
       </w:r>
-      <w:bookmarkEnd w:id="80"/>
+      <w:bookmarkEnd w:id="81"/>
     </w:p>
     <w:p>
       <w:pPr>
@@ -20649,7 +20755,7 @@
           <w:lang w:val="en-US"/>
         </w:rPr>
       </w:pPr>
-      <w:bookmarkStart w:id="81" w:name="_Toc206366907"/>
+      <w:bookmarkStart w:id="82" w:name="_Toc206366907"/>
       <w:r>
         <w:rPr>
           <w:lang w:val="en-US"/>
@@ -20692,7 +20798,7 @@
         </w:rPr>
         <w:t>only</w:t>
       </w:r>
-      <w:bookmarkEnd w:id="81"/>
+      <w:bookmarkEnd w:id="82"/>
     </w:p>
     <w:p>
       <w:pPr>
@@ -20763,7 +20869,6 @@
           <w:u w:val="single"/>
           <w:lang w:val="en-US"/>
         </w:rPr>
-        <w:lastRenderedPageBreak/>
         <w:t>Info</w:t>
       </w:r>
       <w:r>
@@ -20857,14 +20962,14 @@
           <w:lang w:val="en-US"/>
         </w:rPr>
       </w:pPr>
-      <w:bookmarkStart w:id="82" w:name="_Toc206366908"/>
+      <w:bookmarkStart w:id="83" w:name="_Toc206366908"/>
       <w:r>
         <w:rPr>
           <w:lang w:val="en-US"/>
         </w:rPr>
         <w:t>Altars</w:t>
       </w:r>
-      <w:bookmarkEnd w:id="82"/>
+      <w:bookmarkEnd w:id="83"/>
     </w:p>
     <w:p>
       <w:pPr>
@@ -20878,7 +20983,7 @@
           <w:lang w:eastAsia="ru-RU"/>
         </w:rPr>
         <w:drawing>
-          <wp:inline distT="0" distB="0" distL="0" distR="0" wp14:anchorId="7920016D" wp14:editId="5BE3BA24">
+          <wp:inline distT="0" distB="0" distL="0" distR="0" wp14:anchorId="4FE670FE" wp14:editId="5689A3C7">
             <wp:extent cx="1114286" cy="533333"/>
             <wp:effectExtent l="19050" t="19050" r="10160" b="19685"/>
             <wp:docPr id="113" name="Рисунок 113"/>
@@ -20926,7 +21031,7 @@
           <w:lang w:val="en-US"/>
         </w:rPr>
       </w:pPr>
-      <w:bookmarkStart w:id="83" w:name="_Toc206366909"/>
+      <w:bookmarkStart w:id="84" w:name="_Toc206366909"/>
       <w:r>
         <w:rPr>
           <w:lang w:val="en-US"/>
@@ -20945,7 +21050,7 @@
         </w:rPr>
         <w:t>altar</w:t>
       </w:r>
-      <w:bookmarkEnd w:id="83"/>
+      <w:bookmarkEnd w:id="84"/>
     </w:p>
     <w:p>
       <w:pPr>
@@ -21057,7 +21162,7 @@
           <w:lang w:val="en-US"/>
         </w:rPr>
       </w:pPr>
-      <w:bookmarkStart w:id="84" w:name="_Toc206366910"/>
+      <w:bookmarkStart w:id="85" w:name="_Toc206366910"/>
       <w:r>
         <w:rPr>
           <w:lang w:val="en-US"/>
@@ -21076,7 +21181,7 @@
         </w:rPr>
         <w:t>altar</w:t>
       </w:r>
-      <w:bookmarkEnd w:id="84"/>
+      <w:bookmarkEnd w:id="85"/>
     </w:p>
     <w:p>
       <w:pPr>
@@ -21116,11 +21221,11 @@
           <w:lang w:val="en-US"/>
         </w:rPr>
       </w:pPr>
-      <w:bookmarkStart w:id="85" w:name="_Replays"/>
-      <w:bookmarkStart w:id="86" w:name="_Replay_last_wave"/>
-      <w:bookmarkStart w:id="87" w:name="_Toc206366911"/>
-      <w:bookmarkEnd w:id="85"/>
+      <w:bookmarkStart w:id="86" w:name="_Replays"/>
+      <w:bookmarkStart w:id="87" w:name="_Replay_last_wave"/>
+      <w:bookmarkStart w:id="88" w:name="_Toc206366911"/>
       <w:bookmarkEnd w:id="86"/>
+      <w:bookmarkEnd w:id="87"/>
       <w:r>
         <w:rPr>
           <w:lang w:val="en-US"/>
@@ -21133,7 +21238,7 @@
         </w:rPr>
         <w:t xml:space="preserve"> last wave</w:t>
       </w:r>
-      <w:bookmarkEnd w:id="87"/>
+      <w:bookmarkEnd w:id="88"/>
     </w:p>
     <w:p>
       <w:pPr>
@@ -21147,7 +21252,7 @@
           <w:lang w:eastAsia="ru-RU"/>
         </w:rPr>
         <w:drawing>
-          <wp:inline distT="0" distB="0" distL="0" distR="0" wp14:anchorId="4A68E78C" wp14:editId="3587B1FD">
+          <wp:inline distT="0" distB="0" distL="0" distR="0" wp14:anchorId="795CEB85" wp14:editId="7CC45289">
             <wp:extent cx="1142857" cy="352381"/>
             <wp:effectExtent l="19050" t="19050" r="19685" b="10160"/>
             <wp:docPr id="114" name="Рисунок 114"/>
@@ -21289,11 +21394,12 @@
           <w:lang w:val="en-US"/>
         </w:rPr>
       </w:pPr>
-      <w:bookmarkStart w:id="88" w:name="_Toc206366912"/>
-      <w:r>
-        <w:rPr>
-          <w:lang w:val="en-US"/>
-        </w:rPr>
+      <w:bookmarkStart w:id="89" w:name="_Toc206366912"/>
+      <w:r>
+        <w:rPr>
+          <w:lang w:val="en-US"/>
+        </w:rPr>
+        <w:lastRenderedPageBreak/>
         <w:t>Screenshot</w:t>
       </w:r>
       <w:r>
@@ -21302,7 +21408,7 @@
         </w:rPr>
         <w:t xml:space="preserve"> settings</w:t>
       </w:r>
-      <w:bookmarkEnd w:id="88"/>
+      <w:bookmarkEnd w:id="89"/>
       <w:r>
         <w:rPr>
           <w:lang w:val="en-US"/>
@@ -21322,7 +21428,7 @@
           <w:lang w:eastAsia="ru-RU"/>
         </w:rPr>
         <w:drawing>
-          <wp:inline distT="0" distB="0" distL="0" distR="0" wp14:anchorId="31C3FF5E" wp14:editId="4728856D">
+          <wp:inline distT="0" distB="0" distL="0" distR="0" wp14:anchorId="129F507A" wp14:editId="04DF11CB">
             <wp:extent cx="3162741" cy="3639058"/>
             <wp:effectExtent l="19050" t="19050" r="19050" b="19050"/>
             <wp:docPr id="2" name="Рисунок 2"/>
@@ -21376,7 +21482,6 @@
         <w:rPr>
           <w:lang w:val="en-US"/>
         </w:rPr>
-        <w:lastRenderedPageBreak/>
         <w:t xml:space="preserve">The script </w:t>
       </w:r>
       <w:r>
@@ -21411,7 +21516,7 @@
           <w:lang w:val="en-US"/>
         </w:rPr>
       </w:pPr>
-      <w:bookmarkStart w:id="89" w:name="_Toc206366913"/>
+      <w:bookmarkStart w:id="90" w:name="_Toc206366913"/>
       <w:r>
         <w:rPr>
           <w:lang w:val="en-US"/>
@@ -21430,7 +21535,7 @@
         </w:rPr>
         <w:t>Runes</w:t>
       </w:r>
-      <w:bookmarkEnd w:id="89"/>
+      <w:bookmarkEnd w:id="90"/>
     </w:p>
     <w:p>
       <w:pPr>
@@ -21562,16 +21667,16 @@
           <w:lang w:val="en-US"/>
         </w:rPr>
       </w:pPr>
-      <w:bookmarkStart w:id="90" w:name="_Popups"/>
-      <w:bookmarkStart w:id="91" w:name="_Toc206366914"/>
-      <w:bookmarkEnd w:id="90"/>
+      <w:bookmarkStart w:id="91" w:name="_Popups"/>
+      <w:bookmarkStart w:id="92" w:name="_Toc206366914"/>
+      <w:bookmarkEnd w:id="91"/>
       <w:r>
         <w:rPr>
           <w:lang w:val="en-US"/>
         </w:rPr>
         <w:t>Popups</w:t>
       </w:r>
-      <w:bookmarkEnd w:id="91"/>
+      <w:bookmarkEnd w:id="92"/>
     </w:p>
     <w:p>
       <w:pPr>
@@ -21598,7 +21703,7 @@
           <w:lang w:eastAsia="ru-RU"/>
         </w:rPr>
         <w:drawing>
-          <wp:inline distT="0" distB="0" distL="0" distR="0" wp14:anchorId="78937CFD" wp14:editId="4D2EE04F">
+          <wp:inline distT="0" distB="0" distL="0" distR="0" wp14:anchorId="7CBA586F" wp14:editId="13DF834D">
             <wp:extent cx="2782956" cy="651721"/>
             <wp:effectExtent l="0" t="0" r="0" b="0"/>
             <wp:docPr id="3" name="Рисунок 3"/>
@@ -21667,14 +21772,14 @@
           <w:lang w:val="en-US"/>
         </w:rPr>
       </w:pPr>
-      <w:bookmarkStart w:id="92" w:name="_Toc206366915"/>
+      <w:bookmarkStart w:id="93" w:name="_Toc206366915"/>
       <w:r>
         <w:rPr>
           <w:lang w:val="en-US"/>
         </w:rPr>
         <w:t>Solved captchas</w:t>
       </w:r>
-      <w:bookmarkEnd w:id="92"/>
+      <w:bookmarkEnd w:id="93"/>
     </w:p>
     <w:p>
       <w:pPr>
@@ -21725,8 +21830,9 @@
           <w:noProof/>
           <w:lang w:eastAsia="ru-RU"/>
         </w:rPr>
+        <w:lastRenderedPageBreak/>
         <w:drawing>
-          <wp:inline distT="0" distB="0" distL="0" distR="0" wp14:anchorId="1A600DD8" wp14:editId="71FFD475">
+          <wp:inline distT="0" distB="0" distL="0" distR="0" wp14:anchorId="00BCE6E3" wp14:editId="69F231A2">
             <wp:extent cx="5072932" cy="2140904"/>
             <wp:effectExtent l="0" t="0" r="0" b="0"/>
             <wp:docPr id="7" name="Рисунок 7"/>
@@ -21782,14 +21888,14 @@
           <w:lang w:val="en-US"/>
         </w:rPr>
       </w:pPr>
-      <w:bookmarkStart w:id="93" w:name="_Toc206366916"/>
+      <w:bookmarkStart w:id="94" w:name="_Toc206366916"/>
       <w:r>
         <w:rPr>
           <w:lang w:val="en-US"/>
         </w:rPr>
         <w:t>Failed captchas</w:t>
       </w:r>
-      <w:bookmarkEnd w:id="93"/>
+      <w:bookmarkEnd w:id="94"/>
     </w:p>
     <w:p>
       <w:pPr>
@@ -21837,14 +21943,14 @@
           <w:lang w:val="en-US"/>
         </w:rPr>
       </w:pPr>
-      <w:bookmarkStart w:id="94" w:name="_Toc206366917"/>
+      <w:bookmarkStart w:id="95" w:name="_Toc206366917"/>
       <w:r>
         <w:rPr>
           <w:lang w:val="en-US"/>
         </w:rPr>
         <w:t>Captcha errors</w:t>
       </w:r>
-      <w:bookmarkEnd w:id="94"/>
+      <w:bookmarkEnd w:id="95"/>
     </w:p>
     <w:p>
       <w:pPr>
@@ -21885,14 +21991,14 @@
           <w:lang w:val="en-US"/>
         </w:rPr>
       </w:pPr>
-      <w:bookmarkStart w:id="95" w:name="_Toc206366918"/>
+      <w:bookmarkStart w:id="96" w:name="_Toc206366918"/>
       <w:r>
         <w:rPr>
           <w:lang w:val="en-US"/>
         </w:rPr>
         <w:t>On esc</w:t>
       </w:r>
-      <w:bookmarkEnd w:id="95"/>
+      <w:bookmarkEnd w:id="96"/>
     </w:p>
     <w:p>
       <w:pPr>
@@ -22039,15 +22145,14 @@
           <w:lang w:val="en-US"/>
         </w:rPr>
       </w:pPr>
-      <w:bookmarkStart w:id="96" w:name="_Toc206366919"/>
-      <w:r>
-        <w:rPr>
-          <w:lang w:val="en-US"/>
-        </w:rPr>
-        <w:lastRenderedPageBreak/>
+      <w:bookmarkStart w:id="97" w:name="_Toc206366919"/>
+      <w:r>
+        <w:rPr>
+          <w:lang w:val="en-US"/>
+        </w:rPr>
         <w:t>Long load</w:t>
       </w:r>
-      <w:bookmarkEnd w:id="96"/>
+      <w:bookmarkEnd w:id="97"/>
     </w:p>
     <w:p>
       <w:pPr>
@@ -22162,14 +22267,14 @@
           <w:lang w:val="en-US"/>
         </w:rPr>
       </w:pPr>
-      <w:bookmarkStart w:id="97" w:name="_Toc206366920"/>
+      <w:bookmarkStart w:id="98" w:name="_Toc206366920"/>
       <w:r>
         <w:rPr>
           <w:lang w:val="en-US"/>
         </w:rPr>
         <w:t>Long wave</w:t>
       </w:r>
-      <w:bookmarkEnd w:id="97"/>
+      <w:bookmarkEnd w:id="98"/>
     </w:p>
     <w:p>
       <w:pPr>
@@ -22305,16 +22410,16 @@
           <w:lang w:val="en-US"/>
         </w:rPr>
       </w:pPr>
-      <w:bookmarkStart w:id="98" w:name="_After_10_esc"/>
-      <w:bookmarkStart w:id="99" w:name="_Toc206366921"/>
-      <w:bookmarkEnd w:id="98"/>
+      <w:bookmarkStart w:id="99" w:name="_After_10_esc"/>
+      <w:bookmarkStart w:id="100" w:name="_Toc206366921"/>
+      <w:bookmarkEnd w:id="99"/>
       <w:r>
         <w:rPr>
           <w:lang w:val="en-US"/>
         </w:rPr>
         <w:t>After 10 esc</w:t>
       </w:r>
-      <w:bookmarkEnd w:id="99"/>
+      <w:bookmarkEnd w:id="100"/>
     </w:p>
     <w:p>
       <w:pPr>
@@ -22375,16 +22480,16 @@
           <w:lang w:val="en-US"/>
         </w:rPr>
       </w:pPr>
-      <w:bookmarkStart w:id="100" w:name="_AB_errors"/>
-      <w:bookmarkStart w:id="101" w:name="_Toc206366922"/>
-      <w:bookmarkEnd w:id="100"/>
+      <w:bookmarkStart w:id="101" w:name="_AB_errors"/>
+      <w:bookmarkStart w:id="102" w:name="_Toc206366922"/>
+      <w:bookmarkEnd w:id="101"/>
       <w:r>
         <w:rPr>
           <w:lang w:val="en-US"/>
         </w:rPr>
         <w:t>AB errors</w:t>
       </w:r>
-      <w:bookmarkEnd w:id="101"/>
+      <w:bookmarkEnd w:id="102"/>
     </w:p>
     <w:p>
       <w:pPr>
@@ -22460,14 +22565,15 @@
           <w:lang w:val="en-US"/>
         </w:rPr>
       </w:pPr>
-      <w:bookmarkStart w:id="102" w:name="_Toc206366923"/>
-      <w:r>
-        <w:rPr>
-          <w:lang w:val="en-US"/>
-        </w:rPr>
+      <w:bookmarkStart w:id="103" w:name="_Toc206366923"/>
+      <w:r>
+        <w:rPr>
+          <w:lang w:val="en-US"/>
+        </w:rPr>
+        <w:lastRenderedPageBreak/>
         <w:t>On freezing</w:t>
       </w:r>
-      <w:bookmarkEnd w:id="102"/>
+      <w:bookmarkEnd w:id="103"/>
     </w:p>
     <w:p>
       <w:pPr>
@@ -22552,14 +22658,14 @@
           <w:lang w:val="en-US"/>
         </w:rPr>
       </w:pPr>
-      <w:bookmarkStart w:id="103" w:name="_Toc206366924"/>
+      <w:bookmarkStart w:id="104" w:name="_Toc206366924"/>
       <w:r>
         <w:rPr>
           <w:lang w:val="en-US"/>
         </w:rPr>
         <w:t>Nox load fail</w:t>
       </w:r>
-      <w:bookmarkEnd w:id="103"/>
+      <w:bookmarkEnd w:id="104"/>
     </w:p>
     <w:p>
       <w:pPr>
@@ -22669,16 +22775,16 @@
           <w:lang w:val="en-US"/>
         </w:rPr>
       </w:pPr>
-      <w:bookmarkStart w:id="104" w:name="_Nox_main_menu"/>
-      <w:bookmarkStart w:id="105" w:name="_Toc206366925"/>
-      <w:bookmarkEnd w:id="104"/>
+      <w:bookmarkStart w:id="105" w:name="_Nox_main_menu"/>
+      <w:bookmarkStart w:id="106" w:name="_Toc206366925"/>
+      <w:bookmarkEnd w:id="105"/>
       <w:r>
         <w:rPr>
           <w:lang w:val="en-US"/>
         </w:rPr>
         <w:t>Nox main menu load fail</w:t>
       </w:r>
-      <w:bookmarkEnd w:id="105"/>
+      <w:bookmarkEnd w:id="106"/>
     </w:p>
     <w:p>
       <w:pPr>
@@ -22745,16 +22851,16 @@
           <w:lang w:val="en-US"/>
         </w:rPr>
       </w:pPr>
-      <w:bookmarkStart w:id="106" w:name="_Clear_all_fail"/>
-      <w:bookmarkStart w:id="107" w:name="_Toc206366926"/>
-      <w:bookmarkEnd w:id="106"/>
+      <w:bookmarkStart w:id="107" w:name="_Clear_all_fail"/>
+      <w:bookmarkStart w:id="108" w:name="_Toc206366926"/>
+      <w:bookmarkEnd w:id="107"/>
       <w:r>
         <w:rPr>
           <w:lang w:val="en-US"/>
         </w:rPr>
         <w:t>Clear all fail</w:t>
       </w:r>
-      <w:bookmarkEnd w:id="107"/>
+      <w:bookmarkEnd w:id="108"/>
     </w:p>
     <w:p>
       <w:pPr>
@@ -22851,16 +22957,16 @@
           <w:lang w:val="en-US"/>
         </w:rPr>
       </w:pPr>
-      <w:bookmarkStart w:id="108" w:name="_Save_screenshots_cache"/>
-      <w:bookmarkStart w:id="109" w:name="_Toc206366927"/>
-      <w:bookmarkEnd w:id="108"/>
+      <w:bookmarkStart w:id="109" w:name="_Save_screenshots_cache"/>
+      <w:bookmarkStart w:id="110" w:name="_Toc206366927"/>
+      <w:bookmarkEnd w:id="109"/>
       <w:r>
         <w:rPr>
           <w:lang w:val="en-US"/>
         </w:rPr>
         <w:t>Save screenshots cache on error</w:t>
       </w:r>
-      <w:bookmarkEnd w:id="109"/>
+      <w:bookmarkEnd w:id="110"/>
     </w:p>
     <w:p>
       <w:pPr>
@@ -23011,7 +23117,6 @@
           <w:b/>
           <w:lang w:val="en-US"/>
         </w:rPr>
-        <w:lastRenderedPageBreak/>
         <w:t>Cache interval</w:t>
       </w:r>
       <w:r>
@@ -23148,25 +23253,17 @@
           <w:lang w:val="en-US"/>
         </w:rPr>
       </w:pPr>
-      <w:bookmarkStart w:id="110" w:name="_Build_tabs"/>
-      <w:bookmarkStart w:id="111" w:name="_Toc206366928"/>
-      <w:bookmarkEnd w:id="110"/>
+      <w:bookmarkStart w:id="111" w:name="_Build_tabs"/>
+      <w:bookmarkStart w:id="112" w:name="_Toc206366928"/>
+      <w:bookmarkEnd w:id="111"/>
       <w:r>
         <w:rPr>
           <w:lang w:val="en-US"/>
         </w:rPr>
         <w:lastRenderedPageBreak/>
-        <w:t>Build ta</w:t>
-      </w:r>
-      <w:bookmarkStart w:id="112" w:name="_GoBack"/>
+        <w:t>Build tabs</w:t>
+      </w:r>
       <w:bookmarkEnd w:id="112"/>
-      <w:r>
-        <w:rPr>
-          <w:lang w:val="en-US"/>
-        </w:rPr>
-        <w:t>bs</w:t>
-      </w:r>
-      <w:bookmarkEnd w:id="111"/>
     </w:p>
     <w:p>
       <w:pPr>
@@ -23180,7 +23277,7 @@
           <w:lang w:eastAsia="ru-RU"/>
         </w:rPr>
         <w:drawing>
-          <wp:inline distT="0" distB="0" distL="0" distR="0" wp14:anchorId="7E868728" wp14:editId="09FC1713">
+          <wp:inline distT="0" distB="0" distL="0" distR="0" wp14:anchorId="0B670346" wp14:editId="09F55732">
             <wp:extent cx="1476000" cy="266400"/>
             <wp:effectExtent l="19050" t="19050" r="10160" b="19685"/>
             <wp:docPr id="12" name="Рисунок 12"/>
@@ -23291,7 +23388,7 @@
           <w:lang w:eastAsia="ru-RU"/>
         </w:rPr>
         <w:drawing>
-          <wp:inline distT="0" distB="0" distL="0" distR="0" wp14:anchorId="270DEC07" wp14:editId="5C247DE4">
+          <wp:inline distT="0" distB="0" distL="0" distR="0" wp14:anchorId="241EC693" wp14:editId="4BB4ABBA">
             <wp:extent cx="1473958" cy="2486972"/>
             <wp:effectExtent l="19050" t="19050" r="12065" b="27940"/>
             <wp:docPr id="6" name="Рисунок 6"/>
@@ -23969,7 +24066,7 @@
           <w:lang w:eastAsia="ru-RU"/>
         </w:rPr>
         <w:drawing>
-          <wp:inline distT="0" distB="0" distL="0" distR="0" wp14:anchorId="7EFE7A40" wp14:editId="03A4F512">
+          <wp:inline distT="0" distB="0" distL="0" distR="0" wp14:anchorId="6D2CCC7E" wp14:editId="6AADFA60">
             <wp:extent cx="3048425" cy="362001"/>
             <wp:effectExtent l="19050" t="19050" r="19050" b="19050"/>
             <wp:docPr id="14" name="Рисунок 14"/>
@@ -24112,7 +24209,7 @@
           <w:lang w:eastAsia="ru-RU"/>
         </w:rPr>
         <w:drawing>
-          <wp:inline distT="0" distB="0" distL="0" distR="0" wp14:anchorId="6A5A64EA" wp14:editId="28DE59BF">
+          <wp:inline distT="0" distB="0" distL="0" distR="0" wp14:anchorId="2F6B37C7" wp14:editId="3F478D48">
             <wp:extent cx="2619741" cy="419158"/>
             <wp:effectExtent l="19050" t="19050" r="28575" b="19050"/>
             <wp:docPr id="18" name="Рисунок 18"/>
@@ -24356,7 +24453,7 @@
           <w:lang w:eastAsia="ru-RU"/>
         </w:rPr>
         <w:drawing>
-          <wp:inline distT="0" distB="0" distL="0" distR="0" wp14:anchorId="7525CE13" wp14:editId="465F9900">
+          <wp:inline distT="0" distB="0" distL="0" distR="0" wp14:anchorId="3703E1A4" wp14:editId="2AF42C4B">
             <wp:extent cx="2715004" cy="562053"/>
             <wp:effectExtent l="19050" t="19050" r="28575" b="28575"/>
             <wp:docPr id="19" name="Рисунок 19"/>
@@ -24484,7 +24581,7 @@
           <w:lang w:eastAsia="ru-RU"/>
         </w:rPr>
         <w:drawing>
-          <wp:inline distT="0" distB="0" distL="0" distR="0" wp14:anchorId="5C7D76A1" wp14:editId="543CF254">
+          <wp:inline distT="0" distB="0" distL="0" distR="0" wp14:anchorId="7453F94F" wp14:editId="54903127">
             <wp:extent cx="2000529" cy="562053"/>
             <wp:effectExtent l="19050" t="19050" r="19050" b="28575"/>
             <wp:docPr id="21" name="Рисунок 21"/>
@@ -24897,7 +24994,7 @@
           <w:lang w:eastAsia="ru-RU"/>
         </w:rPr>
         <w:drawing>
-          <wp:inline distT="0" distB="0" distL="0" distR="0" wp14:anchorId="41295350" wp14:editId="696DF2E3">
+          <wp:inline distT="0" distB="0" distL="0" distR="0" wp14:anchorId="3ABA7CE9" wp14:editId="1F56C506">
             <wp:extent cx="2857899" cy="390580"/>
             <wp:effectExtent l="19050" t="19050" r="19050" b="28575"/>
             <wp:docPr id="23" name="Рисунок 23"/>
@@ -25140,7 +25237,7 @@
           <w:lang w:eastAsia="ru-RU"/>
         </w:rPr>
         <w:drawing>
-          <wp:inline distT="0" distB="0" distL="0" distR="0" wp14:anchorId="3A0BCB9A" wp14:editId="718EA451">
+          <wp:inline distT="0" distB="0" distL="0" distR="0" wp14:anchorId="5ED12A81" wp14:editId="195880F7">
             <wp:extent cx="2010056" cy="438211"/>
             <wp:effectExtent l="19050" t="19050" r="28575" b="19050"/>
             <wp:docPr id="13" name="Рисунок 13"/>
@@ -25252,7 +25349,7 @@
           <w:lang w:eastAsia="ru-RU"/>
         </w:rPr>
         <w:drawing>
-          <wp:inline distT="0" distB="0" distL="0" distR="0" wp14:anchorId="08429B4F" wp14:editId="7E4CDE1E">
+          <wp:inline distT="0" distB="0" distL="0" distR="0" wp14:anchorId="73583EFF" wp14:editId="1B75B07A">
             <wp:extent cx="1352739" cy="514422"/>
             <wp:effectExtent l="19050" t="19050" r="19050" b="19050"/>
             <wp:docPr id="15" name="Рисунок 15"/>
@@ -25789,6 +25886,8 @@
         </w:rPr>
       </w:pPr>
       <w:bookmarkStart w:id="140" w:name="_Toc206366948"/>
+      <w:bookmarkStart w:id="141" w:name="_Solve_captcha_1"/>
+      <w:bookmarkEnd w:id="141"/>
       <w:r>
         <w:rPr>
           <w:lang w:val="en-US"/>
@@ -25862,6 +25961,12 @@
         </w:rPr>
         <w:t>Will solve captcha. For this, you have to first open captcha.</w:t>
       </w:r>
+      <w:r>
+        <w:rPr>
+          <w:lang w:val="en-US"/>
+        </w:rPr>
+        <w:t xml:space="preserve"> Instead of clicking on the right thing – it will more cursor to it, so you can see if it solved it correctly.</w:t>
+      </w:r>
     </w:p>
     <w:p>
       <w:pPr>
@@ -25870,14 +25975,14 @@
           <w:lang w:val="en-US"/>
         </w:rPr>
       </w:pPr>
-      <w:bookmarkStart w:id="141" w:name="_Toc206366949"/>
+      <w:bookmarkStart w:id="142" w:name="_Toc206366949"/>
       <w:r>
         <w:rPr>
           <w:lang w:val="en-US"/>
         </w:rPr>
         <w:t>Screenshots tests</w:t>
       </w:r>
-      <w:bookmarkEnd w:id="141"/>
+      <w:bookmarkEnd w:id="142"/>
     </w:p>
     <w:p>
       <w:pPr>
@@ -25886,14 +25991,14 @@
           <w:lang w:val="en-US"/>
         </w:rPr>
       </w:pPr>
-      <w:bookmarkStart w:id="142" w:name="_Toc206366950"/>
+      <w:bookmarkStart w:id="143" w:name="_Toc206366950"/>
       <w:r>
         <w:rPr>
           <w:lang w:val="en-US"/>
         </w:rPr>
         <w:t>Save window screen</w:t>
       </w:r>
-      <w:bookmarkEnd w:id="142"/>
+      <w:bookmarkEnd w:id="143"/>
     </w:p>
     <w:p>
       <w:pPr>
@@ -26022,14 +26127,14 @@
           <w:lang w:val="en-US"/>
         </w:rPr>
       </w:pPr>
-      <w:bookmarkStart w:id="143" w:name="_Toc206366951"/>
+      <w:bookmarkStart w:id="144" w:name="_Toc206366951"/>
       <w:r>
         <w:rPr>
           <w:lang w:val="en-US"/>
         </w:rPr>
         <w:t>Save screenshot</w:t>
       </w:r>
-      <w:bookmarkEnd w:id="143"/>
+      <w:bookmarkEnd w:id="144"/>
     </w:p>
     <w:p>
       <w:pPr>
@@ -26136,14 +26241,14 @@
           <w:lang w:val="en-US"/>
         </w:rPr>
       </w:pPr>
-      <w:bookmarkStart w:id="144" w:name="_Toc206366952"/>
+      <w:bookmarkStart w:id="145" w:name="_Toc206366952"/>
       <w:r>
         <w:rPr>
           <w:lang w:val="en-US"/>
         </w:rPr>
         <w:t>Save screenshot jpg</w:t>
       </w:r>
-      <w:bookmarkEnd w:id="144"/>
+      <w:bookmarkEnd w:id="145"/>
     </w:p>
     <w:p>
       <w:pPr>
@@ -26304,14 +26409,14 @@
           <w:lang w:val="en-US"/>
         </w:rPr>
       </w:pPr>
-      <w:bookmarkStart w:id="145" w:name="_Toc206366953"/>
+      <w:bookmarkStart w:id="146" w:name="_Toc206366953"/>
       <w:r>
         <w:rPr>
           <w:lang w:val="en-US"/>
         </w:rPr>
         <w:t>Getscreen benchmark</w:t>
       </w:r>
-      <w:bookmarkEnd w:id="145"/>
+      <w:bookmarkEnd w:id="146"/>
     </w:p>
     <w:p>
       <w:pPr>
@@ -26413,9 +26518,9 @@
           <w:lang w:val="en-US"/>
         </w:rPr>
       </w:pPr>
-      <w:bookmarkStart w:id="146" w:name="_Online_actions_tests"/>
-      <w:bookmarkStart w:id="147" w:name="_Toc206366954"/>
-      <w:bookmarkEnd w:id="146"/>
+      <w:bookmarkStart w:id="147" w:name="_Online_actions_tests"/>
+      <w:bookmarkStart w:id="148" w:name="_Toc206366954"/>
+      <w:bookmarkEnd w:id="147"/>
       <w:r>
         <w:rPr>
           <w:lang w:val="en-US"/>
@@ -26428,7 +26533,7 @@
         </w:rPr>
         <w:t xml:space="preserve"> tests</w:t>
       </w:r>
-      <w:bookmarkEnd w:id="147"/>
+      <w:bookmarkEnd w:id="148"/>
     </w:p>
     <w:p>
       <w:pPr>
@@ -26451,8 +26556,8 @@
         </w:rPr>
         <w:t xml:space="preserve"> are done before or after waiting between battles in order to simulate human behaviour. Here you can test them.</w:t>
       </w:r>
-      <w:bookmarkStart w:id="148" w:name="_Online_actions_delay"/>
-      <w:bookmarkEnd w:id="148"/>
+      <w:bookmarkStart w:id="149" w:name="_Online_actions_delay"/>
+      <w:bookmarkEnd w:id="149"/>
     </w:p>
     <w:p>
       <w:pPr>
@@ -26593,7 +26698,7 @@
           <w:lang w:val="en-US"/>
         </w:rPr>
       </w:pPr>
-      <w:bookmarkStart w:id="149" w:name="_Toc206366955"/>
+      <w:bookmarkStart w:id="150" w:name="_Toc206366955"/>
       <w:r>
         <w:rPr>
           <w:lang w:val="en-US"/>
@@ -26601,7 +26706,7 @@
         <w:lastRenderedPageBreak/>
         <w:t>Advanced tab</w:t>
       </w:r>
-      <w:bookmarkEnd w:id="149"/>
+      <w:bookmarkEnd w:id="150"/>
     </w:p>
     <w:p>
       <w:pPr>
@@ -26623,14 +26728,14 @@
           <w:lang w:val="en-US"/>
         </w:rPr>
       </w:pPr>
-      <w:bookmarkStart w:id="150" w:name="_Toc206366956"/>
+      <w:bookmarkStart w:id="151" w:name="_Toc206366956"/>
       <w:r>
         <w:rPr>
           <w:lang w:val="en-US"/>
         </w:rPr>
         <w:t>Hotkeys</w:t>
       </w:r>
-      <w:bookmarkEnd w:id="150"/>
+      <w:bookmarkEnd w:id="151"/>
     </w:p>
     <w:p>
       <w:pPr>
@@ -26811,14 +26916,14 @@
           <w:lang w:val="en-US"/>
         </w:rPr>
       </w:pPr>
-      <w:bookmarkStart w:id="151" w:name="_Toc206366957"/>
+      <w:bookmarkStart w:id="152" w:name="_Toc206366957"/>
       <w:r>
         <w:rPr>
           <w:lang w:val="en-US"/>
         </w:rPr>
         <w:t>Mouse behaviour</w:t>
       </w:r>
-      <w:bookmarkEnd w:id="151"/>
+      <w:bookmarkEnd w:id="152"/>
     </w:p>
     <w:p>
       <w:pPr>
@@ -26827,14 +26932,14 @@
           <w:lang w:val="en-US"/>
         </w:rPr>
       </w:pPr>
-      <w:bookmarkStart w:id="152" w:name="_Toc206366958"/>
+      <w:bookmarkStart w:id="153" w:name="_Toc206366958"/>
       <w:r>
         <w:rPr>
           <w:lang w:val="en-US"/>
         </w:rPr>
         <w:t>Simulate mouse movement</w:t>
       </w:r>
-      <w:bookmarkEnd w:id="152"/>
+      <w:bookmarkEnd w:id="153"/>
     </w:p>
     <w:p>
       <w:pPr>
@@ -27051,14 +27156,14 @@
           <w:lang w:val="en-US"/>
         </w:rPr>
       </w:pPr>
-      <w:bookmarkStart w:id="153" w:name="_Toc206366959"/>
+      <w:bookmarkStart w:id="154" w:name="_Toc206366959"/>
       <w:r>
         <w:rPr>
           <w:lang w:val="en-US"/>
         </w:rPr>
         <w:t>Randomize cast sequence</w:t>
       </w:r>
-      <w:bookmarkEnd w:id="153"/>
+      <w:bookmarkEnd w:id="154"/>
     </w:p>
     <w:p>
       <w:pPr>
@@ -27146,16 +27251,16 @@
           <w:lang w:val="en-US"/>
         </w:rPr>
       </w:pPr>
-      <w:bookmarkStart w:id="154" w:name="_Click_waits"/>
-      <w:bookmarkStart w:id="155" w:name="_Toc206366960"/>
-      <w:bookmarkEnd w:id="154"/>
+      <w:bookmarkStart w:id="155" w:name="_Click_waits"/>
+      <w:bookmarkStart w:id="156" w:name="_Toc206366960"/>
+      <w:bookmarkEnd w:id="155"/>
       <w:r>
         <w:rPr>
           <w:lang w:val="en-US"/>
         </w:rPr>
         <w:t>Click waits</w:t>
       </w:r>
-      <w:bookmarkEnd w:id="155"/>
+      <w:bookmarkEnd w:id="156"/>
     </w:p>
     <w:p>
       <w:pPr>
@@ -27373,14 +27478,14 @@
           <w:lang w:val="en-US"/>
         </w:rPr>
       </w:pPr>
-      <w:bookmarkStart w:id="156" w:name="_Toc206366961"/>
+      <w:bookmarkStart w:id="157" w:name="_Toc206366961"/>
       <w:r>
         <w:rPr>
           <w:lang w:val="en-US"/>
         </w:rPr>
         <w:t>Waits and online actions between battles</w:t>
       </w:r>
-      <w:bookmarkEnd w:id="156"/>
+      <w:bookmarkEnd w:id="157"/>
     </w:p>
     <w:p>
       <w:pPr>
@@ -27638,14 +27743,14 @@
           <w:lang w:val="en-US"/>
         </w:rPr>
       </w:pPr>
-      <w:bookmarkStart w:id="157" w:name="_Toc206366962"/>
+      <w:bookmarkStart w:id="158" w:name="_Toc206366962"/>
       <w:r>
         <w:rPr>
           <w:lang w:val="en-US"/>
         </w:rPr>
         <w:t>Ignore waits on AB mode</w:t>
       </w:r>
-      <w:bookmarkEnd w:id="157"/>
+      <w:bookmarkEnd w:id="158"/>
     </w:p>
     <w:p>
       <w:pPr>
@@ -27771,7 +27876,7 @@
           <w:lang w:val="en-US"/>
         </w:rPr>
       </w:pPr>
-      <w:bookmarkStart w:id="158" w:name="_Toc206366963"/>
+      <w:bookmarkStart w:id="159" w:name="_Toc206366963"/>
       <w:r>
         <w:rPr>
           <w:lang w:val="en-US"/>
@@ -27785,7 +27890,7 @@
         </w:rPr>
         <w:t>gger time min, max</w:t>
       </w:r>
-      <w:bookmarkEnd w:id="158"/>
+      <w:bookmarkEnd w:id="159"/>
     </w:p>
     <w:p>
       <w:pPr>
@@ -27912,16 +28017,16 @@
           <w:lang w:val="en-US"/>
         </w:rPr>
       </w:pPr>
-      <w:bookmarkStart w:id="159" w:name="_Wait_time_min,"/>
-      <w:bookmarkStart w:id="160" w:name="_Toc206366964"/>
-      <w:bookmarkEnd w:id="159"/>
+      <w:bookmarkStart w:id="160" w:name="_Wait_time_min,"/>
+      <w:bookmarkStart w:id="161" w:name="_Toc206366964"/>
+      <w:bookmarkEnd w:id="160"/>
       <w:r>
         <w:rPr>
           <w:lang w:val="en-US"/>
         </w:rPr>
         <w:t>Wait time min, max</w:t>
       </w:r>
-      <w:bookmarkEnd w:id="160"/>
+      <w:bookmarkEnd w:id="161"/>
     </w:p>
     <w:p>
       <w:pPr>
@@ -28208,16 +28313,16 @@
           <w:lang w:val="en-US"/>
         </w:rPr>
       </w:pPr>
-      <w:bookmarkStart w:id="161" w:name="_Online_actions"/>
-      <w:bookmarkStart w:id="162" w:name="_Toc206366965"/>
-      <w:bookmarkEnd w:id="161"/>
+      <w:bookmarkStart w:id="162" w:name="_Online_actions"/>
+      <w:bookmarkStart w:id="163" w:name="_Toc206366965"/>
+      <w:bookmarkEnd w:id="162"/>
       <w:r>
         <w:rPr>
           <w:lang w:val="en-US"/>
         </w:rPr>
         <w:t>Online actions</w:t>
       </w:r>
-      <w:bookmarkEnd w:id="162"/>
+      <w:bookmarkEnd w:id="163"/>
     </w:p>
     <w:p>
       <w:pPr>
@@ -28410,16 +28515,16 @@
           <w:lang w:val="en-US"/>
         </w:rPr>
       </w:pPr>
-      <w:bookmarkStart w:id="163" w:name="_Online_actions_delay_1"/>
-      <w:bookmarkStart w:id="164" w:name="_Toc206366966"/>
-      <w:bookmarkEnd w:id="163"/>
+      <w:bookmarkStart w:id="164" w:name="_Online_actions_delay_1"/>
+      <w:bookmarkStart w:id="165" w:name="_Toc206366966"/>
+      <w:bookmarkEnd w:id="164"/>
       <w:r>
         <w:rPr>
           <w:lang w:val="en-US"/>
         </w:rPr>
         <w:t>Online actions delay</w:t>
       </w:r>
-      <w:bookmarkEnd w:id="164"/>
+      <w:bookmarkEnd w:id="165"/>
     </w:p>
     <w:p>
       <w:pPr>
@@ -28441,7 +28546,7 @@
           <w:lang w:val="en-US"/>
         </w:rPr>
       </w:pPr>
-      <w:bookmarkStart w:id="165" w:name="_Toc206366967"/>
+      <w:bookmarkStart w:id="166" w:name="_Toc206366967"/>
       <w:r>
         <w:rPr>
           <w:lang w:val="en-US"/>
@@ -28449,7 +28554,7 @@
         <w:lastRenderedPageBreak/>
         <w:t>Guild actions</w:t>
       </w:r>
-      <w:bookmarkEnd w:id="165"/>
+      <w:bookmarkEnd w:id="166"/>
     </w:p>
     <w:p>
       <w:pPr>
@@ -28710,14 +28815,14 @@
           <w:lang w:val="en-US"/>
         </w:rPr>
       </w:pPr>
-      <w:bookmarkStart w:id="166" w:name="_Toc206366968"/>
+      <w:bookmarkStart w:id="167" w:name="_Toc206366968"/>
       <w:r>
         <w:rPr>
           <w:lang w:val="en-US"/>
         </w:rPr>
         <w:t>Top actions</w:t>
       </w:r>
-      <w:bookmarkEnd w:id="166"/>
+      <w:bookmarkEnd w:id="167"/>
     </w:p>
     <w:p>
       <w:pPr>
@@ -29117,14 +29222,14 @@
           <w:lang w:val="en-US"/>
         </w:rPr>
       </w:pPr>
-      <w:bookmarkStart w:id="167" w:name="_Toc206366969"/>
+      <w:bookmarkStart w:id="168" w:name="_Toc206366969"/>
       <w:r>
         <w:rPr>
           <w:lang w:val="en-US"/>
         </w:rPr>
         <w:t>Craft stones</w:t>
       </w:r>
-      <w:bookmarkEnd w:id="167"/>
+      <w:bookmarkEnd w:id="168"/>
     </w:p>
     <w:p>
       <w:pPr>
@@ -29273,14 +29378,14 @@
           <w:lang w:val="en-US"/>
         </w:rPr>
       </w:pPr>
-      <w:bookmarkStart w:id="168" w:name="_Toc206366970"/>
+      <w:bookmarkStart w:id="169" w:name="_Toc206366970"/>
       <w:r>
         <w:rPr>
           <w:lang w:val="en-US"/>
         </w:rPr>
         <w:t>Do save</w:t>
       </w:r>
-      <w:bookmarkEnd w:id="168"/>
+      <w:bookmarkEnd w:id="169"/>
     </w:p>
     <w:p>
       <w:pPr>
@@ -29355,14 +29460,14 @@
           <w:lang w:val="en-US"/>
         </w:rPr>
       </w:pPr>
-      <w:bookmarkStart w:id="169" w:name="_Toc206366971"/>
+      <w:bookmarkStart w:id="170" w:name="_Toc206366971"/>
       <w:r>
         <w:rPr>
           <w:lang w:val="en-US"/>
         </w:rPr>
         <w:t>Before/After wait</w:t>
       </w:r>
-      <w:bookmarkEnd w:id="169"/>
+      <w:bookmarkEnd w:id="170"/>
     </w:p>
     <w:p>
       <w:pPr>
@@ -29476,16 +29581,16 @@
           <w:lang w:val="en-US"/>
         </w:rPr>
       </w:pPr>
-      <w:bookmarkStart w:id="170" w:name="_Monitor_freezing"/>
-      <w:bookmarkStart w:id="171" w:name="_Toc206366972"/>
-      <w:bookmarkEnd w:id="170"/>
+      <w:bookmarkStart w:id="171" w:name="_Monitor_freezing"/>
+      <w:bookmarkStart w:id="172" w:name="_Toc206366972"/>
+      <w:bookmarkEnd w:id="171"/>
       <w:r>
         <w:rPr>
           <w:lang w:val="en-US"/>
         </w:rPr>
         <w:t>Monitor freezing</w:t>
       </w:r>
-      <w:bookmarkEnd w:id="171"/>
+      <w:bookmarkEnd w:id="172"/>
     </w:p>
     <w:p>
       <w:pPr>
@@ -29686,14 +29791,14 @@
           <w:lang w:val="en-US"/>
         </w:rPr>
       </w:pPr>
-      <w:bookmarkStart w:id="172" w:name="_Toc206366973"/>
+      <w:bookmarkStart w:id="173" w:name="_Toc206366973"/>
       <w:r>
         <w:rPr>
           <w:lang w:val="en-US"/>
         </w:rPr>
         <w:t>Speedup on item drop</w:t>
       </w:r>
-      <w:bookmarkEnd w:id="172"/>
+      <w:bookmarkEnd w:id="173"/>
     </w:p>
     <w:p>
       <w:pPr>
@@ -29755,14 +29860,14 @@
           <w:lang w:val="en-US"/>
         </w:rPr>
       </w:pPr>
-      <w:bookmarkStart w:id="173" w:name="_Toc206366974"/>
+      <w:bookmarkStart w:id="174" w:name="_Toc206366974"/>
       <w:r>
         <w:rPr>
           <w:lang w:val="en-US"/>
         </w:rPr>
         <w:t>I have x3</w:t>
       </w:r>
-      <w:bookmarkEnd w:id="173"/>
+      <w:bookmarkEnd w:id="174"/>
     </w:p>
     <w:p>
       <w:pPr>
@@ -29799,14 +29904,14 @@
           <w:lang w:val="en-US"/>
         </w:rPr>
       </w:pPr>
-      <w:bookmarkStart w:id="174" w:name="_Toc206366975"/>
+      <w:bookmarkStart w:id="175" w:name="_Toc206366975"/>
       <w:r>
         <w:rPr>
           <w:lang w:val="en-US"/>
         </w:rPr>
         <w:t>Speedup on item drop</w:t>
       </w:r>
-      <w:bookmarkEnd w:id="174"/>
+      <w:bookmarkEnd w:id="175"/>
     </w:p>
     <w:p>
       <w:pPr>
@@ -29828,9 +29933,9 @@
           <w:lang w:val="en-US"/>
         </w:rPr>
       </w:pPr>
-      <w:bookmarkStart w:id="175" w:name="_Max_battle_length"/>
-      <w:bookmarkStart w:id="176" w:name="_Toc206366976"/>
-      <w:bookmarkEnd w:id="175"/>
+      <w:bookmarkStart w:id="176" w:name="_Max_battle_length"/>
+      <w:bookmarkStart w:id="177" w:name="_Toc206366976"/>
+      <w:bookmarkEnd w:id="176"/>
       <w:r>
         <w:rPr>
           <w:lang w:val="en-US"/>
@@ -29838,7 +29943,7 @@
         <w:lastRenderedPageBreak/>
         <w:t>Max battle length</w:t>
       </w:r>
-      <w:bookmarkEnd w:id="176"/>
+      <w:bookmarkEnd w:id="177"/>
     </w:p>
     <w:p>
       <w:pPr>
@@ -29959,16 +30064,16 @@
           <w:lang w:val="en-US"/>
         </w:rPr>
       </w:pPr>
-      <w:bookmarkStart w:id="177" w:name="_Cleanup_interval"/>
-      <w:bookmarkStart w:id="178" w:name="_Toc206366977"/>
-      <w:bookmarkEnd w:id="177"/>
+      <w:bookmarkStart w:id="178" w:name="_Cleanup_interval"/>
+      <w:bookmarkStart w:id="179" w:name="_Toc206366977"/>
+      <w:bookmarkEnd w:id="178"/>
       <w:r>
         <w:rPr>
           <w:lang w:val="en-US"/>
         </w:rPr>
         <w:t>Cleanup interval</w:t>
       </w:r>
-      <w:bookmarkEnd w:id="178"/>
+      <w:bookmarkEnd w:id="179"/>
     </w:p>
     <w:p>
       <w:pPr>
@@ -30131,7 +30236,32 @@
         <w:rPr>
           <w:lang w:val="en-US"/>
         </w:rPr>
-        <w:t xml:space="preserve">You can test how cleanup is made </w:t>
+        <w:t>You can test how cleanup is made</w:t>
+      </w:r>
+      <w:r>
+        <w:rPr>
+          <w:lang w:val="en-US"/>
+        </w:rPr>
+        <w:t xml:space="preserve"> by expanding app horizontally, there will be </w:t>
+      </w:r>
+      <w:r>
+        <w:rPr>
+          <w:b/>
+          <w:lang w:val="en-US"/>
+        </w:rPr>
+        <w:t>Cleanup test</w:t>
+      </w:r>
+      <w:r>
+        <w:rPr>
+          <w:lang w:val="en-US"/>
+        </w:rPr>
+        <w:t xml:space="preserve"> button, or</w:t>
+      </w:r>
+      <w:r>
+        <w:rPr>
+          <w:lang w:val="en-US"/>
+        </w:rPr>
+        <w:t xml:space="preserve"> </w:t>
       </w:r>
       <w:hyperlink w:anchor="_Cleanup" w:history="1">
         <w:r>
@@ -30156,16 +30286,16 @@
           <w:lang w:val="en-US"/>
         </w:rPr>
       </w:pPr>
-      <w:bookmarkStart w:id="179" w:name="_Cleanup_or_Reset"/>
-      <w:bookmarkStart w:id="180" w:name="_Toc206366978"/>
-      <w:bookmarkEnd w:id="179"/>
+      <w:bookmarkStart w:id="180" w:name="_Cleanup_or_Reset"/>
+      <w:bookmarkStart w:id="181" w:name="_Toc206366978"/>
+      <w:bookmarkEnd w:id="180"/>
       <w:r>
         <w:rPr>
           <w:lang w:val="en-US"/>
         </w:rPr>
         <w:t>Cleanup or Reset</w:t>
       </w:r>
-      <w:bookmarkEnd w:id="180"/>
+      <w:bookmarkEnd w:id="181"/>
     </w:p>
     <w:p>
       <w:pPr>
@@ -30200,14 +30330,14 @@
           <w:lang w:val="en-US"/>
         </w:rPr>
       </w:pPr>
-      <w:bookmarkStart w:id="181" w:name="_Toc206366979"/>
+      <w:bookmarkStart w:id="182" w:name="_Toc206366979"/>
       <w:r>
         <w:rPr>
           <w:lang w:val="en-US"/>
         </w:rPr>
         <w:t>Do save before cleanup</w:t>
       </w:r>
-      <w:bookmarkEnd w:id="181"/>
+      <w:bookmarkEnd w:id="182"/>
     </w:p>
     <w:p>
       <w:pPr>
@@ -30229,14 +30359,14 @@
           <w:lang w:val="en-US"/>
         </w:rPr>
       </w:pPr>
-      <w:bookmarkStart w:id="182" w:name="_Toc206366980"/>
+      <w:bookmarkStart w:id="183" w:name="_Toc206366980"/>
       <w:r>
         <w:rPr>
           <w:lang w:val="en-US"/>
         </w:rPr>
         <w:t>Do restarts</w:t>
       </w:r>
-      <w:bookmarkEnd w:id="182"/>
+      <w:bookmarkEnd w:id="183"/>
     </w:p>
     <w:p>
       <w:pPr>
@@ -30423,6 +30553,7 @@
           <w:noProof/>
           <w:lang w:eastAsia="ru-RU"/>
         </w:rPr>
+        <w:lastRenderedPageBreak/>
         <w:drawing>
           <wp:inline distT="0" distB="0" distL="0" distR="0" wp14:anchorId="15457042" wp14:editId="23F048F4">
             <wp:extent cx="3000794" cy="447737"/>
@@ -30475,8 +30606,32 @@
         <w:rPr>
           <w:lang w:val="en-US"/>
         </w:rPr>
-        <w:lastRenderedPageBreak/>
-        <w:t xml:space="preserve">You can test how restart is made </w:t>
+        <w:t>You can test how restart is made</w:t>
+      </w:r>
+      <w:r>
+        <w:rPr>
+          <w:lang w:val="en-US"/>
+        </w:rPr>
+        <w:t xml:space="preserve"> by expanding app horizontally, there will be </w:t>
+      </w:r>
+      <w:r>
+        <w:rPr>
+          <w:b/>
+          <w:lang w:val="en-US"/>
+        </w:rPr>
+        <w:t>Restart test</w:t>
+      </w:r>
+      <w:r>
+        <w:rPr>
+          <w:lang w:val="en-US"/>
+        </w:rPr>
+        <w:t xml:space="preserve"> button, or</w:t>
+      </w:r>
+      <w:r>
+        <w:rPr>
+          <w:lang w:val="en-US"/>
+        </w:rPr>
+        <w:t xml:space="preserve"> </w:t>
       </w:r>
       <w:hyperlink w:anchor="_Restart" w:history="1">
         <w:r>
@@ -30501,14 +30656,14 @@
           <w:lang w:val="en-US"/>
         </w:rPr>
       </w:pPr>
-      <w:bookmarkStart w:id="183" w:name="_Toc206366981"/>
+      <w:bookmarkStart w:id="184" w:name="_Toc206366981"/>
       <w:r>
         <w:rPr>
           <w:lang w:val="en-US"/>
         </w:rPr>
         <w:t>Max restarts for reset</w:t>
       </w:r>
-      <w:bookmarkEnd w:id="183"/>
+      <w:bookmarkEnd w:id="184"/>
     </w:p>
     <w:p>
       <w:pPr>
@@ -30573,7 +30728,32 @@
         <w:rPr>
           <w:lang w:val="en-US"/>
         </w:rPr>
-        <w:t xml:space="preserve">When script restarts game, it might encounter some problems. For example, multiple apps in recent apps, or troubles with opening nox main menu. If it tries to restart 4 times in row, and cannot do it, then script will make reset. You can test how reset happens </w:t>
+        <w:t>When script restarts game, it might encounter some problems. For example, multiple apps in recent apps, or troubles with opening nox main menu. If it tries to restart 4 times in row, and cannot do it, then script will make reset. You can test how reset happens</w:t>
+      </w:r>
+      <w:r>
+        <w:rPr>
+          <w:lang w:val="en-US"/>
+        </w:rPr>
+        <w:t xml:space="preserve"> by expanding app horizontally, there will be </w:t>
+      </w:r>
+      <w:r>
+        <w:rPr>
+          <w:b/>
+          <w:lang w:val="en-US"/>
+        </w:rPr>
+        <w:t>Reset test</w:t>
+      </w:r>
+      <w:r>
+        <w:rPr>
+          <w:lang w:val="en-US"/>
+        </w:rPr>
+        <w:t xml:space="preserve"> button, or</w:t>
+      </w:r>
+      <w:r>
+        <w:rPr>
+          <w:lang w:val="en-US"/>
+        </w:rPr>
+        <w:t xml:space="preserve"> </w:t>
       </w:r>
       <w:hyperlink w:anchor="_Reset" w:history="1">
         <w:r>
@@ -30598,14 +30778,14 @@
           <w:lang w:val="en-US"/>
         </w:rPr>
       </w:pPr>
-      <w:bookmarkStart w:id="184" w:name="_Toc206366982"/>
+      <w:bookmarkStart w:id="185" w:name="_Toc206366982"/>
       <w:r>
         <w:rPr>
           <w:lang w:val="en-US"/>
         </w:rPr>
         <w:t>Gc loading limit</w:t>
       </w:r>
-      <w:bookmarkEnd w:id="184"/>
+      <w:bookmarkEnd w:id="185"/>
     </w:p>
     <w:p>
       <w:pPr>
@@ -30695,16 +30875,16 @@
           <w:lang w:val="en-US"/>
         </w:rPr>
       </w:pPr>
-      <w:bookmarkStart w:id="185" w:name="_Fixed_ad_wait"/>
-      <w:bookmarkStart w:id="186" w:name="_Toc206366983"/>
-      <w:bookmarkEnd w:id="185"/>
+      <w:bookmarkStart w:id="186" w:name="_Fixed_ad_wait"/>
+      <w:bookmarkStart w:id="187" w:name="_Toc206366983"/>
+      <w:bookmarkEnd w:id="186"/>
       <w:r>
         <w:rPr>
           <w:lang w:val="en-US"/>
         </w:rPr>
         <w:t>Fixed ad wait</w:t>
       </w:r>
-      <w:bookmarkEnd w:id="186"/>
+      <w:bookmarkEnd w:id="187"/>
     </w:p>
     <w:p>
       <w:pPr>
@@ -30779,14 +30959,14 @@
           <w:lang w:val="en-US"/>
         </w:rPr>
       </w:pPr>
-      <w:bookmarkStart w:id="187" w:name="_Toc206366984"/>
+      <w:bookmarkStart w:id="188" w:name="_Toc206366984"/>
       <w:r>
         <w:rPr>
           <w:lang w:val="en-US"/>
         </w:rPr>
         <w:t>Pw on boss</w:t>
       </w:r>
-      <w:bookmarkEnd w:id="187"/>
+      <w:bookmarkEnd w:id="188"/>
     </w:p>
     <w:p>
       <w:pPr>
@@ -31063,16 +31243,16 @@
           <w:lang w:val="en-US"/>
         </w:rPr>
       </w:pPr>
-      <w:bookmarkStart w:id="188" w:name="_Orc_band_and"/>
-      <w:bookmarkStart w:id="189" w:name="_Toc206366985"/>
-      <w:bookmarkEnd w:id="188"/>
+      <w:bookmarkStart w:id="189" w:name="_Orc_band_and"/>
+      <w:bookmarkStart w:id="190" w:name="_Toc206366985"/>
+      <w:bookmarkEnd w:id="189"/>
       <w:r>
         <w:rPr>
           <w:lang w:val="en-US"/>
         </w:rPr>
         <w:t>Orc band and Military on skip only</w:t>
       </w:r>
-      <w:bookmarkEnd w:id="189"/>
+      <w:bookmarkEnd w:id="190"/>
     </w:p>
     <w:p>
       <w:pPr>
@@ -31180,14 +31360,15 @@
           <w:lang w:val="en-US"/>
         </w:rPr>
       </w:pPr>
-      <w:bookmarkStart w:id="190" w:name="_Toc206366986"/>
-      <w:r>
-        <w:rPr>
-          <w:lang w:val="en-US"/>
-        </w:rPr>
+      <w:bookmarkStart w:id="191" w:name="_Toc206366986"/>
+      <w:r>
+        <w:rPr>
+          <w:lang w:val="en-US"/>
+        </w:rPr>
+        <w:lastRenderedPageBreak/>
         <w:t>Collect mimic</w:t>
       </w:r>
-      <w:bookmarkEnd w:id="190"/>
+      <w:bookmarkEnd w:id="191"/>
     </w:p>
     <w:p>
       <w:pPr>
@@ -31277,15 +31458,14 @@
           <w:lang w:val="en-US"/>
         </w:rPr>
       </w:pPr>
-      <w:bookmarkStart w:id="191" w:name="_Toc206366987"/>
-      <w:r>
-        <w:rPr>
-          <w:lang w:val="en-US"/>
-        </w:rPr>
-        <w:lastRenderedPageBreak/>
+      <w:bookmarkStart w:id="192" w:name="_Toc206366987"/>
+      <w:r>
+        <w:rPr>
+          <w:lang w:val="en-US"/>
+        </w:rPr>
         <w:t>Other</w:t>
       </w:r>
-      <w:bookmarkEnd w:id="191"/>
+      <w:bookmarkEnd w:id="192"/>
     </w:p>
     <w:p>
       <w:pPr>
@@ -31294,14 +31474,14 @@
           <w:lang w:val="en-US"/>
         </w:rPr>
       </w:pPr>
-      <w:bookmarkStart w:id="192" w:name="_Toc206366988"/>
+      <w:bookmarkStart w:id="193" w:name="_Toc206366988"/>
       <w:r>
         <w:rPr>
           <w:lang w:val="en-US"/>
         </w:rPr>
         <w:t>Manual waving</w:t>
       </w:r>
-      <w:bookmarkEnd w:id="192"/>
+      <w:bookmarkEnd w:id="193"/>
     </w:p>
     <w:p>
       <w:pPr>
@@ -31413,14 +31593,14 @@
           <w:lang w:val="en-US"/>
         </w:rPr>
       </w:pPr>
-      <w:bookmarkStart w:id="193" w:name="_Toc206366989"/>
+      <w:bookmarkStart w:id="194" w:name="_Toc206366989"/>
       <w:r>
         <w:rPr>
           <w:lang w:val="en-US"/>
         </w:rPr>
         <w:t>Changing parameters in runtime</w:t>
       </w:r>
-      <w:bookmarkEnd w:id="193"/>
+      <w:bookmarkEnd w:id="194"/>
     </w:p>
     <w:p>
       <w:pPr>
@@ -31495,14 +31675,14 @@
           <w:lang w:val="en-US"/>
         </w:rPr>
       </w:pPr>
-      <w:bookmarkStart w:id="194" w:name="_Toc206366990"/>
+      <w:bookmarkStart w:id="195" w:name="_Toc206366990"/>
       <w:r>
         <w:rPr>
           <w:lang w:val="en-US"/>
         </w:rPr>
         <w:t>Red background</w:t>
       </w:r>
-      <w:bookmarkEnd w:id="194"/>
+      <w:bookmarkEnd w:id="195"/>
     </w:p>
     <w:p>
       <w:pPr>
@@ -31669,7 +31849,7 @@
           <w:lang w:val="en-US"/>
         </w:rPr>
       </w:pPr>
-      <w:bookmarkStart w:id="195" w:name="_Toc206366991"/>
+      <w:bookmarkStart w:id="196" w:name="_Toc206366991"/>
       <w:r>
         <w:rPr>
           <w:lang w:val="en-US"/>
@@ -31677,7 +31857,7 @@
         <w:lastRenderedPageBreak/>
         <w:t>Output files</w:t>
       </w:r>
-      <w:bookmarkEnd w:id="195"/>
+      <w:bookmarkEnd w:id="196"/>
     </w:p>
     <w:p>
       <w:pPr>
@@ -31686,20 +31866,20 @@
           <w:lang w:val="en-US"/>
         </w:rPr>
       </w:pPr>
-      <w:bookmarkStart w:id="196" w:name="_.\gc.log"/>
-      <w:bookmarkStart w:id="197" w:name="_./gc.log"/>
-      <w:bookmarkStart w:id="198" w:name="_gc.log"/>
-      <w:bookmarkStart w:id="199" w:name="_Toc206366992"/>
-      <w:bookmarkEnd w:id="196"/>
+      <w:bookmarkStart w:id="197" w:name="_.\gc.log"/>
+      <w:bookmarkStart w:id="198" w:name="_./gc.log"/>
+      <w:bookmarkStart w:id="199" w:name="_gc.log"/>
+      <w:bookmarkStart w:id="200" w:name="_Toc206366992"/>
       <w:bookmarkEnd w:id="197"/>
       <w:bookmarkEnd w:id="198"/>
+      <w:bookmarkEnd w:id="199"/>
       <w:r>
         <w:rPr>
           <w:lang w:val="en-US"/>
         </w:rPr>
         <w:t>gc.log</w:t>
       </w:r>
-      <w:bookmarkEnd w:id="199"/>
+      <w:bookmarkEnd w:id="200"/>
     </w:p>
     <w:p>
       <w:pPr>
@@ -33118,17 +33298,17 @@
           <w:lang w:val="en-US"/>
         </w:rPr>
       </w:pPr>
-      <w:bookmarkStart w:id="200" w:name="_.\dungeon_statistics.txt"/>
-      <w:bookmarkStart w:id="201" w:name="_File_.\dungeon_statistics.txt"/>
-      <w:bookmarkStart w:id="202" w:name="_File_./dungeon_statistics.txt"/>
-      <w:bookmarkStart w:id="203" w:name="_./dungeon_statistics.txt"/>
-      <w:bookmarkStart w:id="204" w:name="_dungeon_statistics.txt"/>
-      <w:bookmarkStart w:id="205" w:name="_Toc206366993"/>
-      <w:bookmarkEnd w:id="200"/>
+      <w:bookmarkStart w:id="201" w:name="_.\dungeon_statistics.txt"/>
+      <w:bookmarkStart w:id="202" w:name="_File_.\dungeon_statistics.txt"/>
+      <w:bookmarkStart w:id="203" w:name="_File_./dungeon_statistics.txt"/>
+      <w:bookmarkStart w:id="204" w:name="_./dungeon_statistics.txt"/>
+      <w:bookmarkStart w:id="205" w:name="_dungeon_statistics.txt"/>
+      <w:bookmarkStart w:id="206" w:name="_Toc206366993"/>
       <w:bookmarkEnd w:id="201"/>
       <w:bookmarkEnd w:id="202"/>
       <w:bookmarkEnd w:id="203"/>
       <w:bookmarkEnd w:id="204"/>
+      <w:bookmarkEnd w:id="205"/>
       <w:r>
         <w:rPr>
           <w:lang w:val="en-US"/>
@@ -33171,7 +33351,7 @@
         </w:rPr>
         <w:t>txt</w:t>
       </w:r>
-      <w:bookmarkEnd w:id="205"/>
+      <w:bookmarkEnd w:id="206"/>
     </w:p>
     <w:p>
       <w:pPr>
@@ -33226,8 +33406,8 @@
           <w:lang w:val="en-US"/>
         </w:rPr>
       </w:pPr>
-      <w:bookmarkStart w:id="206" w:name="_Toc206366994"/>
       <w:bookmarkStart w:id="207" w:name="_captcha.log"/>
+      <w:bookmarkStart w:id="208" w:name="_Toc206366994"/>
       <w:bookmarkEnd w:id="207"/>
       <w:r>
         <w:rPr>
@@ -33235,7 +33415,7 @@
         </w:rPr>
         <w:t>captcha.log</w:t>
       </w:r>
-      <w:bookmarkEnd w:id="206"/>
+      <w:bookmarkEnd w:id="208"/>
     </w:p>
     <w:p>
       <w:pPr>
@@ -33469,14 +33649,19 @@
       </w:pPr>
       <w:r>
         <w:rPr>
+          <w:rFonts w:ascii="Calibri" w:eastAsiaTheme="majorEastAsia" w:hAnsi="Calibri" w:cstheme="majorBidi"/>
+          <w:b/>
+          <w:bCs/>
           <w:noProof/>
+          <w:color w:val="000000" w:themeColor="text1"/>
+          <w:sz w:val="32"/>
           <w:lang w:eastAsia="ru-RU"/>
         </w:rPr>
         <w:drawing>
-          <wp:inline distT="0" distB="0" distL="0" distR="0" wp14:anchorId="72A2D8BE" wp14:editId="6C61EDDA">
-            <wp:extent cx="1528549" cy="1533654"/>
-            <wp:effectExtent l="0" t="0" r="0" b="9525"/>
-            <wp:docPr id="58" name="Рисунок 58"/>
+          <wp:inline distT="0" distB="0" distL="0" distR="0">
+            <wp:extent cx="1796994" cy="1860020"/>
+            <wp:effectExtent l="0" t="0" r="0" b="6985"/>
+            <wp:docPr id="96" name="Рисунок 96"/>
             <wp:cNvGraphicFramePr>
               <a:graphicFrameLocks xmlns:a="http://schemas.openxmlformats.org/drawingml/2006/main" noChangeAspect="1"/>
             </wp:cNvGraphicFramePr>
@@ -33484,13 +33669,13 @@
               <a:graphicData uri="http://schemas.openxmlformats.org/drawingml/2006/picture">
                 <pic:pic xmlns:pic="http://schemas.openxmlformats.org/drawingml/2006/picture">
                   <pic:nvPicPr>
-                    <pic:cNvPr id="0" name="Picture 3"/>
+                    <pic:cNvPr id="0" name="Picture 1"/>
                     <pic:cNvPicPr>
                       <a:picLocks noChangeAspect="1" noChangeArrowheads="1"/>
                     </pic:cNvPicPr>
                   </pic:nvPicPr>
                   <pic:blipFill>
-                    <a:blip r:embed="rId116" cstate="print">
+                    <a:blip r:embed="rId116">
                       <a:extLst>
                         <a:ext uri="{28A0092B-C50C-407E-A947-70E740481C1C}">
                           <a14:useLocalDpi xmlns:a14="http://schemas.microsoft.com/office/drawing/2010/main" val="0"/>
@@ -33505,7 +33690,7 @@
                   <pic:spPr bwMode="auto">
                     <a:xfrm>
                       <a:off x="0" y="0"/>
-                      <a:ext cx="1529177" cy="1534284"/>
+                      <a:ext cx="1797019" cy="1860046"/>
                     </a:xfrm>
                     <a:prstGeom prst="rect">
                       <a:avLst/>
@@ -33529,20 +33714,20 @@
           <w:lang w:val="en-US"/>
         </w:rPr>
       </w:pPr>
-      <w:bookmarkStart w:id="208" w:name="_.\timerx3spd.txt"/>
-      <w:bookmarkStart w:id="209" w:name="_./timerx3spd.txt"/>
-      <w:bookmarkStart w:id="210" w:name="_timerx3spd.txt"/>
-      <w:bookmarkStart w:id="211" w:name="_Toc206366995"/>
-      <w:bookmarkEnd w:id="208"/>
+      <w:bookmarkStart w:id="209" w:name="_.\timerx3spd.txt"/>
+      <w:bookmarkStart w:id="210" w:name="_./timerx3spd.txt"/>
+      <w:bookmarkStart w:id="211" w:name="_timerx3spd.txt"/>
+      <w:bookmarkStart w:id="212" w:name="_Toc206366995"/>
       <w:bookmarkEnd w:id="209"/>
       <w:bookmarkEnd w:id="210"/>
+      <w:bookmarkEnd w:id="211"/>
       <w:r>
         <w:rPr>
           <w:lang w:val="en-US"/>
         </w:rPr>
         <w:t>timerx3spd.txt</w:t>
       </w:r>
-      <w:bookmarkEnd w:id="211"/>
+      <w:bookmarkEnd w:id="212"/>
     </w:p>
     <w:p>
       <w:pPr>
@@ -33579,18 +33764,18 @@
           <w:lang w:val="en-US"/>
         </w:rPr>
       </w:pPr>
-      <w:bookmarkStart w:id="212" w:name="_./30crystalsTime.log"/>
-      <w:bookmarkStart w:id="213" w:name="_30crystalsTime.log"/>
-      <w:bookmarkStart w:id="214" w:name="_Toc206366996"/>
-      <w:bookmarkEnd w:id="212"/>
+      <w:bookmarkStart w:id="213" w:name="_./30crystalsTime.log"/>
+      <w:bookmarkStart w:id="214" w:name="_30crystalsTime.log"/>
+      <w:bookmarkStart w:id="215" w:name="_Toc206366996"/>
       <w:bookmarkEnd w:id="213"/>
+      <w:bookmarkEnd w:id="214"/>
       <w:r>
         <w:rPr>
           <w:lang w:val="en-US"/>
         </w:rPr>
         <w:t>30crystalsTime.log</w:t>
       </w:r>
-      <w:bookmarkEnd w:id="214"/>
+      <w:bookmarkEnd w:id="215"/>
     </w:p>
     <w:p>
       <w:pPr>
@@ -33655,7 +33840,8 @@
       </w:pPr>
       <w:r>
         <w:rPr>
-          <w:lang w:val="en-US"/>
+          <w:noProof/>
+          <w:lang w:eastAsia="ru-RU"/>
         </w:rPr>
         <w:drawing>
           <wp:inline distT="0" distB="0" distL="0" distR="0" wp14:anchorId="5DC68173" wp14:editId="2360FED5">
@@ -33720,9 +33906,9 @@
           <w:lang w:val="en-US"/>
         </w:rPr>
       </w:pPr>
-      <w:bookmarkStart w:id="215" w:name="_Hint_detection"/>
-      <w:bookmarkStart w:id="216" w:name="_Toc206366997"/>
-      <w:bookmarkEnd w:id="215"/>
+      <w:bookmarkStart w:id="216" w:name="_Hint_detection"/>
+      <w:bookmarkStart w:id="217" w:name="_Toc206366997"/>
+      <w:bookmarkEnd w:id="216"/>
       <w:r>
         <w:rPr>
           <w:lang w:val="en-US"/>
@@ -33730,7 +33916,7 @@
         <w:lastRenderedPageBreak/>
         <w:t>Hint detection</w:t>
       </w:r>
-      <w:bookmarkEnd w:id="216"/>
+      <w:bookmarkEnd w:id="217"/>
     </w:p>
     <w:p>
       <w:pPr>
@@ -34141,7 +34327,7 @@
           <w:lang w:val="en-US"/>
         </w:rPr>
       </w:pPr>
-      <w:bookmarkStart w:id="217" w:name="_Toc206366998"/>
+      <w:bookmarkStart w:id="218" w:name="_Toc206366998"/>
       <w:r>
         <w:rPr>
           <w:lang w:val="en-US"/>
@@ -34149,7 +34335,7 @@
         <w:lastRenderedPageBreak/>
         <w:t>Problems solving</w:t>
       </w:r>
-      <w:bookmarkEnd w:id="217"/>
+      <w:bookmarkEnd w:id="218"/>
     </w:p>
     <w:p>
       <w:pPr>
@@ -34158,7 +34344,7 @@
           <w:lang w:val="en-US"/>
         </w:rPr>
       </w:pPr>
-      <w:bookmarkStart w:id="218" w:name="_Toc206366999"/>
+      <w:bookmarkStart w:id="219" w:name="_Toc206366999"/>
       <w:r>
         <w:rPr>
           <w:lang w:val="en-US"/>
@@ -34177,7 +34363,7 @@
         </w:rPr>
         <w:t>dll</w:t>
       </w:r>
-      <w:bookmarkEnd w:id="218"/>
+      <w:bookmarkEnd w:id="219"/>
     </w:p>
     <w:p>
       <w:pPr>
@@ -34312,14 +34498,14 @@
           <w:lang w:val="en-US"/>
         </w:rPr>
       </w:pPr>
-      <w:bookmarkStart w:id="219" w:name="_Toc206367000"/>
+      <w:bookmarkStart w:id="220" w:name="_Toc206367000"/>
       <w:r>
         <w:rPr>
           <w:lang w:val="en-US"/>
         </w:rPr>
         <w:t>Cannot start script because of reset and cleanup buttons check</w:t>
       </w:r>
-      <w:bookmarkEnd w:id="219"/>
+      <w:bookmarkEnd w:id="220"/>
     </w:p>
     <w:p>
       <w:pPr>
@@ -34417,7 +34603,7 @@
           <w:lang w:val="en-US"/>
         </w:rPr>
       </w:pPr>
-      <w:bookmarkStart w:id="220" w:name="_Toc206367001"/>
+      <w:bookmarkStart w:id="221" w:name="_Toc206367001"/>
       <w:r>
         <w:rPr>
           <w:lang w:val="en-US"/>
@@ -34430,7 +34616,7 @@
         </w:rPr>
         <w:t xml:space="preserve"> the end</w:t>
       </w:r>
-      <w:bookmarkEnd w:id="220"/>
+      <w:bookmarkEnd w:id="221"/>
     </w:p>
     <w:p>
       <w:pPr>
@@ -34542,14 +34728,14 @@
           <w:lang w:val="en-US"/>
         </w:rPr>
       </w:pPr>
-      <w:bookmarkStart w:id="221" w:name="_Toc206367002"/>
+      <w:bookmarkStart w:id="222" w:name="_Toc206367002"/>
       <w:r>
         <w:rPr>
           <w:lang w:val="en-US"/>
         </w:rPr>
         <w:t>Cannot exit pause or hero window</w:t>
       </w:r>
-      <w:bookmarkEnd w:id="221"/>
+      <w:bookmarkEnd w:id="222"/>
     </w:p>
     <w:p>
       <w:pPr>
@@ -34599,14 +34785,14 @@
           <w:lang w:val="en-US"/>
         </w:rPr>
       </w:pPr>
-      <w:bookmarkStart w:id="222" w:name="_Toc206367003"/>
+      <w:bookmarkStart w:id="223" w:name="_Toc206367003"/>
       <w:r>
         <w:rPr>
           <w:lang w:val="en-US"/>
         </w:rPr>
         <w:t>Problem with starting battle</w:t>
       </w:r>
-      <w:bookmarkEnd w:id="222"/>
+      <w:bookmarkEnd w:id="223"/>
     </w:p>
     <w:p>
       <w:pPr>
@@ -34655,14 +34841,14 @@
           <w:lang w:val="uk-UA"/>
         </w:rPr>
       </w:pPr>
-      <w:bookmarkStart w:id="223" w:name="_Toc206367004"/>
+      <w:bookmarkStart w:id="224" w:name="_Toc206367004"/>
       <w:r>
         <w:rPr>
           <w:lang w:val="en-US"/>
         </w:rPr>
         <w:t>Problem with starting autobattle</w:t>
       </w:r>
-      <w:bookmarkEnd w:id="223"/>
+      <w:bookmarkEnd w:id="224"/>
     </w:p>
     <w:p>
       <w:pPr>
@@ -34799,7 +34985,7 @@
           <w:rPr>
             <w:noProof/>
           </w:rPr>
-          <w:t>6</w:t>
+          <w:t>44</w:t>
         </w:r>
         <w:r>
           <w:fldChar w:fldCharType="end"/>
@@ -37473,7 +37659,7 @@
 </file>
 
 <file path=customXml/itemProps1.xml><?xml version="1.0" encoding="utf-8"?>
-<ds:datastoreItem xmlns:ds="http://schemas.openxmlformats.org/officeDocument/2006/customXml" ds:itemID="{9D7861D6-63D7-4310-B135-E81F923E6FB2}">
+<ds:datastoreItem xmlns:ds="http://schemas.openxmlformats.org/officeDocument/2006/customXml" ds:itemID="{5804ED5D-8CC6-4F27-B718-0EA48C04A436}">
   <ds:schemaRefs>
     <ds:schemaRef ds:uri="http://schemas.openxmlformats.org/officeDocument/2006/bibliography"/>
   </ds:schemaRefs>

</xml_diff>

<commit_message>
remove restart on captcha setting
</commit_message>
<xml_diff>
--- a/gca_guide.docx
+++ b/gca_guide.docx
@@ -108,7 +108,7 @@
           <w:r>
             <w:fldChar w:fldCharType="separate"/>
           </w:r>
-          <w:hyperlink w:anchor="_Toc206366845" w:history="1">
+          <w:hyperlink w:anchor="_Toc206386870" w:history="1">
             <w:r>
               <w:rPr>
                 <w:rStyle w:val="a3"/>
@@ -143,7 +143,7 @@
                 <w:noProof/>
                 <w:webHidden/>
               </w:rPr>
-              <w:instrText xml:space="preserve"> PAGEREF _Toc206366845 \h </w:instrText>
+              <w:instrText xml:space="preserve"> PAGEREF _Toc206386870 \h </w:instrText>
             </w:r>
             <w:r>
               <w:rPr>
@@ -184,7 +184,7 @@
               <w:lang w:eastAsia="ru-RU"/>
             </w:rPr>
           </w:pPr>
-          <w:hyperlink w:anchor="_Toc206366846" w:history="1">
+          <w:hyperlink w:anchor="_Toc206386871" w:history="1">
             <w:r>
               <w:rPr>
                 <w:rStyle w:val="a3"/>
@@ -212,7 +212,7 @@
                 <w:noProof/>
                 <w:webHidden/>
               </w:rPr>
-              <w:instrText xml:space="preserve"> PAGEREF _Toc206366846 \h </w:instrText>
+              <w:instrText xml:space="preserve"> PAGEREF _Toc206386871 \h </w:instrText>
             </w:r>
             <w:r>
               <w:rPr>
@@ -253,7 +253,7 @@
               <w:lang w:eastAsia="ru-RU"/>
             </w:rPr>
           </w:pPr>
-          <w:hyperlink w:anchor="_Toc206366847" w:history="1">
+          <w:hyperlink w:anchor="_Toc206386872" w:history="1">
             <w:r>
               <w:rPr>
                 <w:rStyle w:val="a3"/>
@@ -281,7 +281,7 @@
                 <w:noProof/>
                 <w:webHidden/>
               </w:rPr>
-              <w:instrText xml:space="preserve"> PAGEREF _Toc206366847 \h </w:instrText>
+              <w:instrText xml:space="preserve"> PAGEREF _Toc206386872 \h </w:instrText>
             </w:r>
             <w:r>
               <w:rPr>
@@ -322,7 +322,7 @@
               <w:lang w:eastAsia="ru-RU"/>
             </w:rPr>
           </w:pPr>
-          <w:hyperlink w:anchor="_Toc206366848" w:history="1">
+          <w:hyperlink w:anchor="_Toc206386873" w:history="1">
             <w:r>
               <w:rPr>
                 <w:rStyle w:val="a3"/>
@@ -350,7 +350,7 @@
                 <w:noProof/>
                 <w:webHidden/>
               </w:rPr>
-              <w:instrText xml:space="preserve"> PAGEREF _Toc206366848 \h </w:instrText>
+              <w:instrText xml:space="preserve"> PAGEREF _Toc206386873 \h </w:instrText>
             </w:r>
             <w:r>
               <w:rPr>
@@ -394,7 +394,7 @@
               <w:lang w:eastAsia="ru-RU"/>
             </w:rPr>
           </w:pPr>
-          <w:hyperlink w:anchor="_Toc206366849" w:history="1">
+          <w:hyperlink w:anchor="_Toc206386874" w:history="1">
             <w:r>
               <w:rPr>
                 <w:rStyle w:val="a3"/>
@@ -422,7 +422,7 @@
                 <w:noProof/>
                 <w:webHidden/>
               </w:rPr>
-              <w:instrText xml:space="preserve"> PAGEREF _Toc206366849 \h </w:instrText>
+              <w:instrText xml:space="preserve"> PAGEREF _Toc206386874 \h </w:instrText>
             </w:r>
             <w:r>
               <w:rPr>
@@ -463,7 +463,7 @@
               <w:lang w:eastAsia="ru-RU"/>
             </w:rPr>
           </w:pPr>
-          <w:hyperlink w:anchor="_Toc206366850" w:history="1">
+          <w:hyperlink w:anchor="_Toc206386875" w:history="1">
             <w:r>
               <w:rPr>
                 <w:rStyle w:val="a3"/>
@@ -491,7 +491,7 @@
                 <w:noProof/>
                 <w:webHidden/>
               </w:rPr>
-              <w:instrText xml:space="preserve"> PAGEREF _Toc206366850 \h </w:instrText>
+              <w:instrText xml:space="preserve"> PAGEREF _Toc206386875 \h </w:instrText>
             </w:r>
             <w:r>
               <w:rPr>
@@ -535,7 +535,7 @@
               <w:lang w:eastAsia="ru-RU"/>
             </w:rPr>
           </w:pPr>
-          <w:hyperlink w:anchor="_Toc206366851" w:history="1">
+          <w:hyperlink w:anchor="_Toc206386876" w:history="1">
             <w:r>
               <w:rPr>
                 <w:rStyle w:val="a3"/>
@@ -563,7 +563,7 @@
                 <w:noProof/>
                 <w:webHidden/>
               </w:rPr>
-              <w:instrText xml:space="preserve"> PAGEREF _Toc206366851 \h </w:instrText>
+              <w:instrText xml:space="preserve"> PAGEREF _Toc206386876 \h </w:instrText>
             </w:r>
             <w:r>
               <w:rPr>
@@ -604,7 +604,7 @@
               <w:lang w:eastAsia="ru-RU"/>
             </w:rPr>
           </w:pPr>
-          <w:hyperlink w:anchor="_Toc206366852" w:history="1">
+          <w:hyperlink w:anchor="_Toc206386877" w:history="1">
             <w:r>
               <w:rPr>
                 <w:rStyle w:val="a3"/>
@@ -632,7 +632,7 @@
                 <w:noProof/>
                 <w:webHidden/>
               </w:rPr>
-              <w:instrText xml:space="preserve"> PAGEREF _Toc206366852 \h </w:instrText>
+              <w:instrText xml:space="preserve"> PAGEREF _Toc206386877 \h </w:instrText>
             </w:r>
             <w:r>
               <w:rPr>
@@ -673,7 +673,7 @@
               <w:lang w:eastAsia="ru-RU"/>
             </w:rPr>
           </w:pPr>
-          <w:hyperlink w:anchor="_Toc206366853" w:history="1">
+          <w:hyperlink w:anchor="_Toc206386878" w:history="1">
             <w:r>
               <w:rPr>
                 <w:rStyle w:val="a3"/>
@@ -701,7 +701,7 @@
                 <w:noProof/>
                 <w:webHidden/>
               </w:rPr>
-              <w:instrText xml:space="preserve"> PAGEREF _Toc206366853 \h </w:instrText>
+              <w:instrText xml:space="preserve"> PAGEREF _Toc206386878 \h </w:instrText>
             </w:r>
             <w:r>
               <w:rPr>
@@ -742,7 +742,7 @@
               <w:lang w:eastAsia="ru-RU"/>
             </w:rPr>
           </w:pPr>
-          <w:hyperlink w:anchor="_Toc206366854" w:history="1">
+          <w:hyperlink w:anchor="_Toc206386879" w:history="1">
             <w:r>
               <w:rPr>
                 <w:rStyle w:val="a3"/>
@@ -770,7 +770,7 @@
                 <w:noProof/>
                 <w:webHidden/>
               </w:rPr>
-              <w:instrText xml:space="preserve"> PAGEREF _Toc206366854 \h </w:instrText>
+              <w:instrText xml:space="preserve"> PAGEREF _Toc206386879 \h </w:instrText>
             </w:r>
             <w:r>
               <w:rPr>
@@ -813,7 +813,7 @@
               <w:lang w:eastAsia="ru-RU"/>
             </w:rPr>
           </w:pPr>
-          <w:hyperlink w:anchor="_Toc206366855" w:history="1">
+          <w:hyperlink w:anchor="_Toc206386880" w:history="1">
             <w:r>
               <w:rPr>
                 <w:rStyle w:val="a3"/>
@@ -841,7 +841,7 @@
                 <w:noProof/>
                 <w:webHidden/>
               </w:rPr>
-              <w:instrText xml:space="preserve"> PAGEREF _Toc206366855 \h </w:instrText>
+              <w:instrText xml:space="preserve"> PAGEREF _Toc206386880 \h </w:instrText>
             </w:r>
             <w:r>
               <w:rPr>
@@ -882,7 +882,7 @@
               <w:lang w:eastAsia="ru-RU"/>
             </w:rPr>
           </w:pPr>
-          <w:hyperlink w:anchor="_Toc206366856" w:history="1">
+          <w:hyperlink w:anchor="_Toc206386881" w:history="1">
             <w:r>
               <w:rPr>
                 <w:rStyle w:val="a3"/>
@@ -910,7 +910,7 @@
                 <w:noProof/>
                 <w:webHidden/>
               </w:rPr>
-              <w:instrText xml:space="preserve"> PAGEREF _Toc206366856 \h </w:instrText>
+              <w:instrText xml:space="preserve"> PAGEREF _Toc206386881 \h </w:instrText>
             </w:r>
             <w:r>
               <w:rPr>
@@ -951,7 +951,7 @@
               <w:lang w:eastAsia="ru-RU"/>
             </w:rPr>
           </w:pPr>
-          <w:hyperlink w:anchor="_Toc206366857" w:history="1">
+          <w:hyperlink w:anchor="_Toc206386882" w:history="1">
             <w:r>
               <w:rPr>
                 <w:rStyle w:val="a3"/>
@@ -979,7 +979,7 @@
                 <w:noProof/>
                 <w:webHidden/>
               </w:rPr>
-              <w:instrText xml:space="preserve"> PAGEREF _Toc206366857 \h </w:instrText>
+              <w:instrText xml:space="preserve"> PAGEREF _Toc206386882 \h </w:instrText>
             </w:r>
             <w:r>
               <w:rPr>
@@ -1020,7 +1020,7 @@
               <w:lang w:eastAsia="ru-RU"/>
             </w:rPr>
           </w:pPr>
-          <w:hyperlink w:anchor="_Toc206366858" w:history="1">
+          <w:hyperlink w:anchor="_Toc206386883" w:history="1">
             <w:r>
               <w:rPr>
                 <w:rStyle w:val="a3"/>
@@ -1048,7 +1048,7 @@
                 <w:noProof/>
                 <w:webHidden/>
               </w:rPr>
-              <w:instrText xml:space="preserve"> PAGEREF _Toc206366858 \h </w:instrText>
+              <w:instrText xml:space="preserve"> PAGEREF _Toc206386883 \h </w:instrText>
             </w:r>
             <w:r>
               <w:rPr>
@@ -1089,7 +1089,7 @@
               <w:lang w:eastAsia="ru-RU"/>
             </w:rPr>
           </w:pPr>
-          <w:hyperlink w:anchor="_Toc206366859" w:history="1">
+          <w:hyperlink w:anchor="_Toc206386884" w:history="1">
             <w:r>
               <w:rPr>
                 <w:rStyle w:val="a3"/>
@@ -1117,7 +1117,7 @@
                 <w:noProof/>
                 <w:webHidden/>
               </w:rPr>
-              <w:instrText xml:space="preserve"> PAGEREF _Toc206366859 \h </w:instrText>
+              <w:instrText xml:space="preserve"> PAGEREF _Toc206386884 \h </w:instrText>
             </w:r>
             <w:r>
               <w:rPr>
@@ -1158,7 +1158,7 @@
               <w:lang w:eastAsia="ru-RU"/>
             </w:rPr>
           </w:pPr>
-          <w:hyperlink w:anchor="_Toc206366860" w:history="1">
+          <w:hyperlink w:anchor="_Toc206386885" w:history="1">
             <w:r>
               <w:rPr>
                 <w:rStyle w:val="a3"/>
@@ -1186,7 +1186,7 @@
                 <w:noProof/>
                 <w:webHidden/>
               </w:rPr>
-              <w:instrText xml:space="preserve"> PAGEREF _Toc206366860 \h </w:instrText>
+              <w:instrText xml:space="preserve"> PAGEREF _Toc206386885 \h </w:instrText>
             </w:r>
             <w:r>
               <w:rPr>
@@ -1230,7 +1230,7 @@
               <w:lang w:eastAsia="ru-RU"/>
             </w:rPr>
           </w:pPr>
-          <w:hyperlink w:anchor="_Toc206366861" w:history="1">
+          <w:hyperlink w:anchor="_Toc206386886" w:history="1">
             <w:r>
               <w:rPr>
                 <w:rStyle w:val="a3"/>
@@ -1258,7 +1258,7 @@
                 <w:noProof/>
                 <w:webHidden/>
               </w:rPr>
-              <w:instrText xml:space="preserve"> PAGEREF _Toc206366861 \h </w:instrText>
+              <w:instrText xml:space="preserve"> PAGEREF _Toc206386886 \h </w:instrText>
             </w:r>
             <w:r>
               <w:rPr>
@@ -1299,7 +1299,7 @@
               <w:lang w:eastAsia="ru-RU"/>
             </w:rPr>
           </w:pPr>
-          <w:hyperlink w:anchor="_Toc206366862" w:history="1">
+          <w:hyperlink w:anchor="_Toc206386887" w:history="1">
             <w:r>
               <w:rPr>
                 <w:rStyle w:val="a3"/>
@@ -1327,7 +1327,7 @@
                 <w:noProof/>
                 <w:webHidden/>
               </w:rPr>
-              <w:instrText xml:space="preserve"> PAGEREF _Toc206366862 \h </w:instrText>
+              <w:instrText xml:space="preserve"> PAGEREF _Toc206386887 \h </w:instrText>
             </w:r>
             <w:r>
               <w:rPr>
@@ -1368,7 +1368,7 @@
               <w:lang w:eastAsia="ru-RU"/>
             </w:rPr>
           </w:pPr>
-          <w:hyperlink w:anchor="_Toc206366863" w:history="1">
+          <w:hyperlink w:anchor="_Toc206386888" w:history="1">
             <w:r>
               <w:rPr>
                 <w:rStyle w:val="a3"/>
@@ -1396,7 +1396,7 @@
                 <w:noProof/>
                 <w:webHidden/>
               </w:rPr>
-              <w:instrText xml:space="preserve"> PAGEREF _Toc206366863 \h </w:instrText>
+              <w:instrText xml:space="preserve"> PAGEREF _Toc206386888 \h </w:instrText>
             </w:r>
             <w:r>
               <w:rPr>
@@ -1437,7 +1437,7 @@
               <w:lang w:eastAsia="ru-RU"/>
             </w:rPr>
           </w:pPr>
-          <w:hyperlink w:anchor="_Toc206366864" w:history="1">
+          <w:hyperlink w:anchor="_Toc206386889" w:history="1">
             <w:r>
               <w:rPr>
                 <w:rStyle w:val="a3"/>
@@ -1465,7 +1465,7 @@
                 <w:noProof/>
                 <w:webHidden/>
               </w:rPr>
-              <w:instrText xml:space="preserve"> PAGEREF _Toc206366864 \h </w:instrText>
+              <w:instrText xml:space="preserve"> PAGEREF _Toc206386889 \h </w:instrText>
             </w:r>
             <w:r>
               <w:rPr>
@@ -1509,7 +1509,7 @@
               <w:lang w:eastAsia="ru-RU"/>
             </w:rPr>
           </w:pPr>
-          <w:hyperlink w:anchor="_Toc206366865" w:history="1">
+          <w:hyperlink w:anchor="_Toc206386890" w:history="1">
             <w:r>
               <w:rPr>
                 <w:rStyle w:val="a3"/>
@@ -1537,7 +1537,7 @@
                 <w:noProof/>
                 <w:webHidden/>
               </w:rPr>
-              <w:instrText xml:space="preserve"> PAGEREF _Toc206366865 \h </w:instrText>
+              <w:instrText xml:space="preserve"> PAGEREF _Toc206386890 \h </w:instrText>
             </w:r>
             <w:r>
               <w:rPr>
@@ -1580,7 +1580,7 @@
               <w:lang w:eastAsia="ru-RU"/>
             </w:rPr>
           </w:pPr>
-          <w:hyperlink w:anchor="_Toc206366866" w:history="1">
+          <w:hyperlink w:anchor="_Toc206386891" w:history="1">
             <w:r>
               <w:rPr>
                 <w:rStyle w:val="a3"/>
@@ -1608,7 +1608,7 @@
                 <w:noProof/>
                 <w:webHidden/>
               </w:rPr>
-              <w:instrText xml:space="preserve"> PAGEREF _Toc206366866 \h </w:instrText>
+              <w:instrText xml:space="preserve"> PAGEREF _Toc206386891 \h </w:instrText>
             </w:r>
             <w:r>
               <w:rPr>
@@ -1651,7 +1651,7 @@
               <w:lang w:eastAsia="ru-RU"/>
             </w:rPr>
           </w:pPr>
-          <w:hyperlink w:anchor="_Toc206366867" w:history="1">
+          <w:hyperlink w:anchor="_Toc206386892" w:history="1">
             <w:r>
               <w:rPr>
                 <w:rStyle w:val="a3"/>
@@ -1679,7 +1679,7 @@
                 <w:noProof/>
                 <w:webHidden/>
               </w:rPr>
-              <w:instrText xml:space="preserve"> PAGEREF _Toc206366867 \h </w:instrText>
+              <w:instrText xml:space="preserve"> PAGEREF _Toc206386892 \h </w:instrText>
             </w:r>
             <w:r>
               <w:rPr>
@@ -1722,7 +1722,7 @@
               <w:lang w:eastAsia="ru-RU"/>
             </w:rPr>
           </w:pPr>
-          <w:hyperlink w:anchor="_Toc206366868" w:history="1">
+          <w:hyperlink w:anchor="_Toc206386893" w:history="1">
             <w:r>
               <w:rPr>
                 <w:rStyle w:val="a3"/>
@@ -1750,7 +1750,7 @@
                 <w:noProof/>
                 <w:webHidden/>
               </w:rPr>
-              <w:instrText xml:space="preserve"> PAGEREF _Toc206366868 \h </w:instrText>
+              <w:instrText xml:space="preserve"> PAGEREF _Toc206386893 \h </w:instrText>
             </w:r>
             <w:r>
               <w:rPr>
@@ -1793,7 +1793,7 @@
               <w:lang w:eastAsia="ru-RU"/>
             </w:rPr>
           </w:pPr>
-          <w:hyperlink w:anchor="_Toc206366869" w:history="1">
+          <w:hyperlink w:anchor="_Toc206386894" w:history="1">
             <w:r>
               <w:rPr>
                 <w:rStyle w:val="a3"/>
@@ -1821,7 +1821,7 @@
                 <w:noProof/>
                 <w:webHidden/>
               </w:rPr>
-              <w:instrText xml:space="preserve"> PAGEREF _Toc206366869 \h </w:instrText>
+              <w:instrText xml:space="preserve"> PAGEREF _Toc206386894 \h </w:instrText>
             </w:r>
             <w:r>
               <w:rPr>
@@ -1864,7 +1864,7 @@
               <w:lang w:eastAsia="ru-RU"/>
             </w:rPr>
           </w:pPr>
-          <w:hyperlink w:anchor="_Toc206366870" w:history="1">
+          <w:hyperlink w:anchor="_Toc206386895" w:history="1">
             <w:r>
               <w:rPr>
                 <w:rStyle w:val="a3"/>
@@ -1892,7 +1892,7 @@
                 <w:noProof/>
                 <w:webHidden/>
               </w:rPr>
-              <w:instrText xml:space="preserve"> PAGEREF _Toc206366870 \h </w:instrText>
+              <w:instrText xml:space="preserve"> PAGEREF _Toc206386895 \h </w:instrText>
             </w:r>
             <w:r>
               <w:rPr>
@@ -1935,7 +1935,7 @@
               <w:lang w:eastAsia="ru-RU"/>
             </w:rPr>
           </w:pPr>
-          <w:hyperlink w:anchor="_Toc206366871" w:history="1">
+          <w:hyperlink w:anchor="_Toc206386896" w:history="1">
             <w:r>
               <w:rPr>
                 <w:rStyle w:val="a3"/>
@@ -1963,7 +1963,7 @@
                 <w:noProof/>
                 <w:webHidden/>
               </w:rPr>
-              <w:instrText xml:space="preserve"> PAGEREF _Toc206366871 \h </w:instrText>
+              <w:instrText xml:space="preserve"> PAGEREF _Toc206386896 \h </w:instrText>
             </w:r>
             <w:r>
               <w:rPr>
@@ -2006,7 +2006,7 @@
               <w:lang w:eastAsia="ru-RU"/>
             </w:rPr>
           </w:pPr>
-          <w:hyperlink w:anchor="_Toc206366872" w:history="1">
+          <w:hyperlink w:anchor="_Toc206386897" w:history="1">
             <w:r>
               <w:rPr>
                 <w:rStyle w:val="a3"/>
@@ -2034,7 +2034,7 @@
                 <w:noProof/>
                 <w:webHidden/>
               </w:rPr>
-              <w:instrText xml:space="preserve"> PAGEREF _Toc206366872 \h </w:instrText>
+              <w:instrText xml:space="preserve"> PAGEREF _Toc206386897 \h </w:instrText>
             </w:r>
             <w:r>
               <w:rPr>
@@ -2077,7 +2077,7 @@
               <w:lang w:eastAsia="ru-RU"/>
             </w:rPr>
           </w:pPr>
-          <w:hyperlink w:anchor="_Toc206366873" w:history="1">
+          <w:hyperlink w:anchor="_Toc206386898" w:history="1">
             <w:r>
               <w:rPr>
                 <w:rStyle w:val="a3"/>
@@ -2105,7 +2105,7 @@
                 <w:noProof/>
                 <w:webHidden/>
               </w:rPr>
-              <w:instrText xml:space="preserve"> PAGEREF _Toc206366873 \h </w:instrText>
+              <w:instrText xml:space="preserve"> PAGEREF _Toc206386898 \h </w:instrText>
             </w:r>
             <w:r>
               <w:rPr>
@@ -2148,7 +2148,7 @@
               <w:lang w:eastAsia="ru-RU"/>
             </w:rPr>
           </w:pPr>
-          <w:hyperlink w:anchor="_Toc206366874" w:history="1">
+          <w:hyperlink w:anchor="_Toc206386899" w:history="1">
             <w:r>
               <w:rPr>
                 <w:rStyle w:val="a3"/>
@@ -2176,7 +2176,7 @@
                 <w:noProof/>
                 <w:webHidden/>
               </w:rPr>
-              <w:instrText xml:space="preserve"> PAGEREF _Toc206366874 \h </w:instrText>
+              <w:instrText xml:space="preserve"> PAGEREF _Toc206386899 \h </w:instrText>
             </w:r>
             <w:r>
               <w:rPr>
@@ -2219,7 +2219,7 @@
               <w:lang w:eastAsia="ru-RU"/>
             </w:rPr>
           </w:pPr>
-          <w:hyperlink w:anchor="_Toc206366875" w:history="1">
+          <w:hyperlink w:anchor="_Toc206386900" w:history="1">
             <w:r>
               <w:rPr>
                 <w:rStyle w:val="a3"/>
@@ -2247,7 +2247,7 @@
                 <w:noProof/>
                 <w:webHidden/>
               </w:rPr>
-              <w:instrText xml:space="preserve"> PAGEREF _Toc206366875 \h </w:instrText>
+              <w:instrText xml:space="preserve"> PAGEREF _Toc206386900 \h </w:instrText>
             </w:r>
             <w:r>
               <w:rPr>
@@ -2288,7 +2288,7 @@
               <w:lang w:eastAsia="ru-RU"/>
             </w:rPr>
           </w:pPr>
-          <w:hyperlink w:anchor="_Toc206366876" w:history="1">
+          <w:hyperlink w:anchor="_Toc206386901" w:history="1">
             <w:r>
               <w:rPr>
                 <w:rStyle w:val="a3"/>
@@ -2316,7 +2316,7 @@
                 <w:noProof/>
                 <w:webHidden/>
               </w:rPr>
-              <w:instrText xml:space="preserve"> PAGEREF _Toc206366876 \h </w:instrText>
+              <w:instrText xml:space="preserve"> PAGEREF _Toc206386901 \h </w:instrText>
             </w:r>
             <w:r>
               <w:rPr>
@@ -2359,7 +2359,7 @@
               <w:lang w:eastAsia="ru-RU"/>
             </w:rPr>
           </w:pPr>
-          <w:hyperlink w:anchor="_Toc206366877" w:history="1">
+          <w:hyperlink w:anchor="_Toc206386902" w:history="1">
             <w:r>
               <w:rPr>
                 <w:rStyle w:val="a3"/>
@@ -2387,7 +2387,7 @@
                 <w:noProof/>
                 <w:webHidden/>
               </w:rPr>
-              <w:instrText xml:space="preserve"> PAGEREF _Toc206366877 \h </w:instrText>
+              <w:instrText xml:space="preserve"> PAGEREF _Toc206386902 \h </w:instrText>
             </w:r>
             <w:r>
               <w:rPr>
@@ -2430,7 +2430,7 @@
               <w:lang w:eastAsia="ru-RU"/>
             </w:rPr>
           </w:pPr>
-          <w:hyperlink w:anchor="_Toc206366878" w:history="1">
+          <w:hyperlink w:anchor="_Toc206386903" w:history="1">
             <w:r>
               <w:rPr>
                 <w:rStyle w:val="a3"/>
@@ -2458,7 +2458,7 @@
                 <w:noProof/>
                 <w:webHidden/>
               </w:rPr>
-              <w:instrText xml:space="preserve"> PAGEREF _Toc206366878 \h </w:instrText>
+              <w:instrText xml:space="preserve"> PAGEREF _Toc206386903 \h </w:instrText>
             </w:r>
             <w:r>
               <w:rPr>
@@ -2501,7 +2501,7 @@
               <w:lang w:eastAsia="ru-RU"/>
             </w:rPr>
           </w:pPr>
-          <w:hyperlink w:anchor="_Toc206366879" w:history="1">
+          <w:hyperlink w:anchor="_Toc206386904" w:history="1">
             <w:r>
               <w:rPr>
                 <w:rStyle w:val="a3"/>
@@ -2529,7 +2529,7 @@
                 <w:noProof/>
                 <w:webHidden/>
               </w:rPr>
-              <w:instrText xml:space="preserve"> PAGEREF _Toc206366879 \h </w:instrText>
+              <w:instrText xml:space="preserve"> PAGEREF _Toc206386904 \h </w:instrText>
             </w:r>
             <w:r>
               <w:rPr>
@@ -2572,7 +2572,7 @@
               <w:lang w:eastAsia="ru-RU"/>
             </w:rPr>
           </w:pPr>
-          <w:hyperlink w:anchor="_Toc206366880" w:history="1">
+          <w:hyperlink w:anchor="_Toc206386905" w:history="1">
             <w:r>
               <w:rPr>
                 <w:rStyle w:val="a3"/>
@@ -2600,7 +2600,7 @@
                 <w:noProof/>
                 <w:webHidden/>
               </w:rPr>
-              <w:instrText xml:space="preserve"> PAGEREF _Toc206366880 \h </w:instrText>
+              <w:instrText xml:space="preserve"> PAGEREF _Toc206386905 \h </w:instrText>
             </w:r>
             <w:r>
               <w:rPr>
@@ -2643,7 +2643,7 @@
               <w:lang w:eastAsia="ru-RU"/>
             </w:rPr>
           </w:pPr>
-          <w:hyperlink w:anchor="_Toc206366881" w:history="1">
+          <w:hyperlink w:anchor="_Toc206386906" w:history="1">
             <w:r>
               <w:rPr>
                 <w:rStyle w:val="a3"/>
@@ -2671,7 +2671,7 @@
                 <w:noProof/>
                 <w:webHidden/>
               </w:rPr>
-              <w:instrText xml:space="preserve"> PAGEREF _Toc206366881 \h </w:instrText>
+              <w:instrText xml:space="preserve"> PAGEREF _Toc206386906 \h </w:instrText>
             </w:r>
             <w:r>
               <w:rPr>
@@ -2712,7 +2712,7 @@
               <w:noProof/>
             </w:rPr>
           </w:pPr>
-          <w:hyperlink w:anchor="_Toc206366882" w:history="1">
+          <w:hyperlink w:anchor="_Toc206386907" w:history="1">
             <w:r>
               <w:rPr>
                 <w:rStyle w:val="a3"/>
@@ -2740,7 +2740,7 @@
                 <w:noProof/>
                 <w:webHidden/>
               </w:rPr>
-              <w:instrText xml:space="preserve"> PAGEREF _Toc206366882 \h </w:instrText>
+              <w:instrText xml:space="preserve"> PAGEREF _Toc206386907 \h </w:instrText>
             </w:r>
             <w:r>
               <w:rPr>
@@ -2781,7 +2781,7 @@
               <w:lang w:eastAsia="ru-RU"/>
             </w:rPr>
           </w:pPr>
-          <w:hyperlink w:anchor="_Toc206366883" w:history="1">
+          <w:hyperlink w:anchor="_Toc206386908" w:history="1">
             <w:r>
               <w:rPr>
                 <w:rStyle w:val="a3"/>
@@ -2809,7 +2809,7 @@
                 <w:noProof/>
                 <w:webHidden/>
               </w:rPr>
-              <w:instrText xml:space="preserve"> PAGEREF _Toc206366883 \h </w:instrText>
+              <w:instrText xml:space="preserve"> PAGEREF _Toc206386908 \h </w:instrText>
             </w:r>
             <w:r>
               <w:rPr>
@@ -2852,7 +2852,7 @@
               <w:lang w:eastAsia="ru-RU"/>
             </w:rPr>
           </w:pPr>
-          <w:hyperlink w:anchor="_Toc206366884" w:history="1">
+          <w:hyperlink w:anchor="_Toc206386909" w:history="1">
             <w:r>
               <w:rPr>
                 <w:rStyle w:val="a3"/>
@@ -2880,7 +2880,7 @@
                 <w:noProof/>
                 <w:webHidden/>
               </w:rPr>
-              <w:instrText xml:space="preserve"> PAGEREF _Toc206366884 \h </w:instrText>
+              <w:instrText xml:space="preserve"> PAGEREF _Toc206386909 \h </w:instrText>
             </w:r>
             <w:r>
               <w:rPr>
@@ -2923,7 +2923,7 @@
               <w:lang w:eastAsia="ru-RU"/>
             </w:rPr>
           </w:pPr>
-          <w:hyperlink w:anchor="_Toc206366885" w:history="1">
+          <w:hyperlink w:anchor="_Toc206386910" w:history="1">
             <w:r>
               <w:rPr>
                 <w:rStyle w:val="a3"/>
@@ -2951,7 +2951,7 @@
                 <w:noProof/>
                 <w:webHidden/>
               </w:rPr>
-              <w:instrText xml:space="preserve"> PAGEREF _Toc206366885 \h </w:instrText>
+              <w:instrText xml:space="preserve"> PAGEREF _Toc206386910 \h </w:instrText>
             </w:r>
             <w:r>
               <w:rPr>
@@ -2994,7 +2994,7 @@
               <w:lang w:eastAsia="ru-RU"/>
             </w:rPr>
           </w:pPr>
-          <w:hyperlink w:anchor="_Toc206366886" w:history="1">
+          <w:hyperlink w:anchor="_Toc206386911" w:history="1">
             <w:r>
               <w:rPr>
                 <w:rStyle w:val="a3"/>
@@ -3022,7 +3022,7 @@
                 <w:noProof/>
                 <w:webHidden/>
               </w:rPr>
-              <w:instrText xml:space="preserve"> PAGEREF _Toc206366886 \h </w:instrText>
+              <w:instrText xml:space="preserve"> PAGEREF _Toc206386911 \h </w:instrText>
             </w:r>
             <w:r>
               <w:rPr>
@@ -3065,7 +3065,7 @@
               <w:lang w:eastAsia="ru-RU"/>
             </w:rPr>
           </w:pPr>
-          <w:hyperlink w:anchor="_Toc206366887" w:history="1">
+          <w:hyperlink w:anchor="_Toc206386912" w:history="1">
             <w:r>
               <w:rPr>
                 <w:rStyle w:val="a3"/>
@@ -3093,7 +3093,7 @@
                 <w:noProof/>
                 <w:webHidden/>
               </w:rPr>
-              <w:instrText xml:space="preserve"> PAGEREF _Toc206366887 \h </w:instrText>
+              <w:instrText xml:space="preserve"> PAGEREF _Toc206386912 \h </w:instrText>
             </w:r>
             <w:r>
               <w:rPr>
@@ -3134,7 +3134,7 @@
               <w:lang w:eastAsia="ru-RU"/>
             </w:rPr>
           </w:pPr>
-          <w:hyperlink w:anchor="_Toc206366888" w:history="1">
+          <w:hyperlink w:anchor="_Toc206386913" w:history="1">
             <w:r>
               <w:rPr>
                 <w:rStyle w:val="a3"/>
@@ -3162,7 +3162,7 @@
                 <w:noProof/>
                 <w:webHidden/>
               </w:rPr>
-              <w:instrText xml:space="preserve"> PAGEREF _Toc206366888 \h </w:instrText>
+              <w:instrText xml:space="preserve"> PAGEREF _Toc206386913 \h </w:instrText>
             </w:r>
             <w:r>
               <w:rPr>
@@ -3205,7 +3205,7 @@
               <w:lang w:eastAsia="ru-RU"/>
             </w:rPr>
           </w:pPr>
-          <w:hyperlink w:anchor="_Toc206366889" w:history="1">
+          <w:hyperlink w:anchor="_Toc206386914" w:history="1">
             <w:r>
               <w:rPr>
                 <w:rStyle w:val="a3"/>
@@ -3233,7 +3233,7 @@
                 <w:noProof/>
                 <w:webHidden/>
               </w:rPr>
-              <w:instrText xml:space="preserve"> PAGEREF _Toc206366889 \h </w:instrText>
+              <w:instrText xml:space="preserve"> PAGEREF _Toc206386914 \h </w:instrText>
             </w:r>
             <w:r>
               <w:rPr>
@@ -3276,7 +3276,7 @@
               <w:lang w:eastAsia="ru-RU"/>
             </w:rPr>
           </w:pPr>
-          <w:hyperlink w:anchor="_Toc206366890" w:history="1">
+          <w:hyperlink w:anchor="_Toc206386915" w:history="1">
             <w:r>
               <w:rPr>
                 <w:rStyle w:val="a3"/>
@@ -3304,7 +3304,7 @@
                 <w:noProof/>
                 <w:webHidden/>
               </w:rPr>
-              <w:instrText xml:space="preserve"> PAGEREF _Toc206366890 \h </w:instrText>
+              <w:instrText xml:space="preserve"> PAGEREF _Toc206386915 \h </w:instrText>
             </w:r>
             <w:r>
               <w:rPr>
@@ -3347,7 +3347,7 @@
               <w:lang w:eastAsia="ru-RU"/>
             </w:rPr>
           </w:pPr>
-          <w:hyperlink w:anchor="_Toc206366891" w:history="1">
+          <w:hyperlink w:anchor="_Toc206386916" w:history="1">
             <w:r>
               <w:rPr>
                 <w:rStyle w:val="a3"/>
@@ -3375,7 +3375,7 @@
                 <w:noProof/>
                 <w:webHidden/>
               </w:rPr>
-              <w:instrText xml:space="preserve"> PAGEREF _Toc206366891 \h </w:instrText>
+              <w:instrText xml:space="preserve"> PAGEREF _Toc206386916 \h </w:instrText>
             </w:r>
             <w:r>
               <w:rPr>
@@ -3418,7 +3418,7 @@
               <w:lang w:eastAsia="ru-RU"/>
             </w:rPr>
           </w:pPr>
-          <w:hyperlink w:anchor="_Toc206366892" w:history="1">
+          <w:hyperlink w:anchor="_Toc206386917" w:history="1">
             <w:r>
               <w:rPr>
                 <w:rStyle w:val="a3"/>
@@ -3446,7 +3446,7 @@
                 <w:noProof/>
                 <w:webHidden/>
               </w:rPr>
-              <w:instrText xml:space="preserve"> PAGEREF _Toc206366892 \h </w:instrText>
+              <w:instrText xml:space="preserve"> PAGEREF _Toc206386917 \h </w:instrText>
             </w:r>
             <w:r>
               <w:rPr>
@@ -3487,7 +3487,7 @@
               <w:lang w:eastAsia="ru-RU"/>
             </w:rPr>
           </w:pPr>
-          <w:hyperlink w:anchor="_Toc206366893" w:history="1">
+          <w:hyperlink w:anchor="_Toc206386918" w:history="1">
             <w:r>
               <w:rPr>
                 <w:rStyle w:val="a3"/>
@@ -3515,7 +3515,7 @@
                 <w:noProof/>
                 <w:webHidden/>
               </w:rPr>
-              <w:instrText xml:space="preserve"> PAGEREF _Toc206366893 \h </w:instrText>
+              <w:instrText xml:space="preserve"> PAGEREF _Toc206386918 \h </w:instrText>
             </w:r>
             <w:r>
               <w:rPr>
@@ -3558,7 +3558,7 @@
               <w:lang w:eastAsia="ru-RU"/>
             </w:rPr>
           </w:pPr>
-          <w:hyperlink w:anchor="_Toc206366894" w:history="1">
+          <w:hyperlink w:anchor="_Toc206386919" w:history="1">
             <w:r>
               <w:rPr>
                 <w:rStyle w:val="a3"/>
@@ -3586,7 +3586,7 @@
                 <w:noProof/>
                 <w:webHidden/>
               </w:rPr>
-              <w:instrText xml:space="preserve"> PAGEREF _Toc206366894 \h </w:instrText>
+              <w:instrText xml:space="preserve"> PAGEREF _Toc206386919 \h </w:instrText>
             </w:r>
             <w:r>
               <w:rPr>
@@ -3629,7 +3629,7 @@
               <w:lang w:eastAsia="ru-RU"/>
             </w:rPr>
           </w:pPr>
-          <w:hyperlink w:anchor="_Toc206366895" w:history="1">
+          <w:hyperlink w:anchor="_Toc206386920" w:history="1">
             <w:r>
               <w:rPr>
                 <w:rStyle w:val="a3"/>
@@ -3657,7 +3657,7 @@
                 <w:noProof/>
                 <w:webHidden/>
               </w:rPr>
-              <w:instrText xml:space="preserve"> PAGEREF _Toc206366895 \h </w:instrText>
+              <w:instrText xml:space="preserve"> PAGEREF _Toc206386920 \h </w:instrText>
             </w:r>
             <w:r>
               <w:rPr>
@@ -3698,7 +3698,7 @@
               <w:lang w:eastAsia="ru-RU"/>
             </w:rPr>
           </w:pPr>
-          <w:hyperlink w:anchor="_Toc206366896" w:history="1">
+          <w:hyperlink w:anchor="_Toc206386921" w:history="1">
             <w:r>
               <w:rPr>
                 <w:rStyle w:val="a3"/>
@@ -3726,7 +3726,7 @@
                 <w:noProof/>
                 <w:webHidden/>
               </w:rPr>
-              <w:instrText xml:space="preserve"> PAGEREF _Toc206366896 \h </w:instrText>
+              <w:instrText xml:space="preserve"> PAGEREF _Toc206386921 \h </w:instrText>
             </w:r>
             <w:r>
               <w:rPr>
@@ -3767,7 +3767,7 @@
               <w:lang w:eastAsia="ru-RU"/>
             </w:rPr>
           </w:pPr>
-          <w:hyperlink w:anchor="_Toc206366897" w:history="1">
+          <w:hyperlink w:anchor="_Toc206386922" w:history="1">
             <w:r>
               <w:rPr>
                 <w:rStyle w:val="a3"/>
@@ -3795,7 +3795,7 @@
                 <w:noProof/>
                 <w:webHidden/>
               </w:rPr>
-              <w:instrText xml:space="preserve"> PAGEREF _Toc206366897 \h </w:instrText>
+              <w:instrText xml:space="preserve"> PAGEREF _Toc206386922 \h </w:instrText>
             </w:r>
             <w:r>
               <w:rPr>
@@ -3838,7 +3838,7 @@
               <w:lang w:eastAsia="ru-RU"/>
             </w:rPr>
           </w:pPr>
-          <w:hyperlink w:anchor="_Toc206366898" w:history="1">
+          <w:hyperlink w:anchor="_Toc206386923" w:history="1">
             <w:r>
               <w:rPr>
                 <w:rStyle w:val="a3"/>
@@ -3866,7 +3866,7 @@
                 <w:noProof/>
                 <w:webHidden/>
               </w:rPr>
-              <w:instrText xml:space="preserve"> PAGEREF _Toc206366898 \h </w:instrText>
+              <w:instrText xml:space="preserve"> PAGEREF _Toc206386923 \h </w:instrText>
             </w:r>
             <w:r>
               <w:rPr>
@@ -3909,14 +3909,14 @@
               <w:lang w:eastAsia="ru-RU"/>
             </w:rPr>
           </w:pPr>
-          <w:hyperlink w:anchor="_Toc206366899" w:history="1">
+          <w:hyperlink w:anchor="_Toc206386924" w:history="1">
             <w:r>
               <w:rPr>
                 <w:rStyle w:val="a3"/>
                 <w:noProof/>
                 <w:lang w:val="en-US"/>
               </w:rPr>
-              <w:t>Restart on captcha</w:t>
+              <w:t>Open captcha.log</w:t>
             </w:r>
             <w:r>
               <w:rPr>
@@ -3937,7 +3937,7 @@
                 <w:noProof/>
                 <w:webHidden/>
               </w:rPr>
-              <w:instrText xml:space="preserve"> PAGEREF _Toc206366899 \h </w:instrText>
+              <w:instrText xml:space="preserve"> PAGEREF _Toc206386924 \h </w:instrText>
             </w:r>
             <w:r>
               <w:rPr>
@@ -3978,7 +3978,7 @@
               <w:lang w:eastAsia="ru-RU"/>
             </w:rPr>
           </w:pPr>
-          <w:hyperlink w:anchor="_Toc206366900" w:history="1">
+          <w:hyperlink w:anchor="_Toc206386925" w:history="1">
             <w:r>
               <w:rPr>
                 <w:rStyle w:val="a3"/>
@@ -4006,7 +4006,7 @@
                 <w:noProof/>
                 <w:webHidden/>
               </w:rPr>
-              <w:instrText xml:space="preserve"> PAGEREF _Toc206366900 \h </w:instrText>
+              <w:instrText xml:space="preserve"> PAGEREF _Toc206386925 \h </w:instrText>
             </w:r>
             <w:r>
               <w:rPr>
@@ -4049,7 +4049,7 @@
               <w:lang w:eastAsia="ru-RU"/>
             </w:rPr>
           </w:pPr>
-          <w:hyperlink w:anchor="_Toc206366901" w:history="1">
+          <w:hyperlink w:anchor="_Toc206386926" w:history="1">
             <w:r>
               <w:rPr>
                 <w:rStyle w:val="a3"/>
@@ -4077,7 +4077,7 @@
                 <w:noProof/>
                 <w:webHidden/>
               </w:rPr>
-              <w:instrText xml:space="preserve"> PAGEREF _Toc206366901 \h </w:instrText>
+              <w:instrText xml:space="preserve"> PAGEREF _Toc206386926 \h </w:instrText>
             </w:r>
             <w:r>
               <w:rPr>
@@ -4120,7 +4120,7 @@
               <w:lang w:eastAsia="ru-RU"/>
             </w:rPr>
           </w:pPr>
-          <w:hyperlink w:anchor="_Toc206366902" w:history="1">
+          <w:hyperlink w:anchor="_Toc206386927" w:history="1">
             <w:r>
               <w:rPr>
                 <w:rStyle w:val="a3"/>
@@ -4148,7 +4148,7 @@
                 <w:noProof/>
                 <w:webHidden/>
               </w:rPr>
-              <w:instrText xml:space="preserve"> PAGEREF _Toc206366902 \h </w:instrText>
+              <w:instrText xml:space="preserve"> PAGEREF _Toc206386927 \h </w:instrText>
             </w:r>
             <w:r>
               <w:rPr>
@@ -4189,7 +4189,7 @@
               <w:lang w:eastAsia="ru-RU"/>
             </w:rPr>
           </w:pPr>
-          <w:hyperlink w:anchor="_Toc206366903" w:history="1">
+          <w:hyperlink w:anchor="_Toc206386928" w:history="1">
             <w:r>
               <w:rPr>
                 <w:rStyle w:val="a3"/>
@@ -4217,7 +4217,7 @@
                 <w:noProof/>
                 <w:webHidden/>
               </w:rPr>
-              <w:instrText xml:space="preserve"> PAGEREF _Toc206366903 \h </w:instrText>
+              <w:instrText xml:space="preserve"> PAGEREF _Toc206386928 \h </w:instrText>
             </w:r>
             <w:r>
               <w:rPr>
@@ -4260,7 +4260,7 @@
               <w:lang w:eastAsia="ru-RU"/>
             </w:rPr>
           </w:pPr>
-          <w:hyperlink w:anchor="_Toc206366904" w:history="1">
+          <w:hyperlink w:anchor="_Toc206386929" w:history="1">
             <w:r>
               <w:rPr>
                 <w:rStyle w:val="a3"/>
@@ -4288,7 +4288,7 @@
                 <w:noProof/>
                 <w:webHidden/>
               </w:rPr>
-              <w:instrText xml:space="preserve"> PAGEREF _Toc206366904 \h </w:instrText>
+              <w:instrText xml:space="preserve"> PAGEREF _Toc206386929 \h </w:instrText>
             </w:r>
             <w:r>
               <w:rPr>
@@ -4331,7 +4331,7 @@
               <w:lang w:eastAsia="ru-RU"/>
             </w:rPr>
           </w:pPr>
-          <w:hyperlink w:anchor="_Toc206366905" w:history="1">
+          <w:hyperlink w:anchor="_Toc206386930" w:history="1">
             <w:r>
               <w:rPr>
                 <w:rStyle w:val="a3"/>
@@ -4359,7 +4359,7 @@
                 <w:noProof/>
                 <w:webHidden/>
               </w:rPr>
-              <w:instrText xml:space="preserve"> PAGEREF _Toc206366905 \h </w:instrText>
+              <w:instrText xml:space="preserve"> PAGEREF _Toc206386930 \h </w:instrText>
             </w:r>
             <w:r>
               <w:rPr>
@@ -4402,7 +4402,7 @@
               <w:lang w:eastAsia="ru-RU"/>
             </w:rPr>
           </w:pPr>
-          <w:hyperlink w:anchor="_Toc206366906" w:history="1">
+          <w:hyperlink w:anchor="_Toc206386931" w:history="1">
             <w:r>
               <w:rPr>
                 <w:rStyle w:val="a3"/>
@@ -4430,7 +4430,7 @@
                 <w:noProof/>
                 <w:webHidden/>
               </w:rPr>
-              <w:instrText xml:space="preserve"> PAGEREF _Toc206366906 \h </w:instrText>
+              <w:instrText xml:space="preserve"> PAGEREF _Toc206386931 \h </w:instrText>
             </w:r>
             <w:r>
               <w:rPr>
@@ -4450,7 +4450,7 @@
                 <w:noProof/>
                 <w:webHidden/>
               </w:rPr>
-              <w:t>23</w:t>
+              <w:t>22</w:t>
             </w:r>
             <w:r>
               <w:rPr>
@@ -4473,7 +4473,7 @@
               <w:lang w:eastAsia="ru-RU"/>
             </w:rPr>
           </w:pPr>
-          <w:hyperlink w:anchor="_Toc206366907" w:history="1">
+          <w:hyperlink w:anchor="_Toc206386932" w:history="1">
             <w:r>
               <w:rPr>
                 <w:rStyle w:val="a3"/>
@@ -4501,7 +4501,7 @@
                 <w:noProof/>
                 <w:webHidden/>
               </w:rPr>
-              <w:instrText xml:space="preserve"> PAGEREF _Toc206366907 \h </w:instrText>
+              <w:instrText xml:space="preserve"> PAGEREF _Toc206386932 \h </w:instrText>
             </w:r>
             <w:r>
               <w:rPr>
@@ -4521,7 +4521,7 @@
                 <w:noProof/>
                 <w:webHidden/>
               </w:rPr>
-              <w:t>23</w:t>
+              <w:t>22</w:t>
             </w:r>
             <w:r>
               <w:rPr>
@@ -4542,7 +4542,7 @@
               <w:lang w:eastAsia="ru-RU"/>
             </w:rPr>
           </w:pPr>
-          <w:hyperlink w:anchor="_Toc206366908" w:history="1">
+          <w:hyperlink w:anchor="_Toc206386933" w:history="1">
             <w:r>
               <w:rPr>
                 <w:rStyle w:val="a3"/>
@@ -4570,7 +4570,7 @@
                 <w:noProof/>
                 <w:webHidden/>
               </w:rPr>
-              <w:instrText xml:space="preserve"> PAGEREF _Toc206366908 \h </w:instrText>
+              <w:instrText xml:space="preserve"> PAGEREF _Toc206386933 \h </w:instrText>
             </w:r>
             <w:r>
               <w:rPr>
@@ -4613,7 +4613,7 @@
               <w:lang w:eastAsia="ru-RU"/>
             </w:rPr>
           </w:pPr>
-          <w:hyperlink w:anchor="_Toc206366909" w:history="1">
+          <w:hyperlink w:anchor="_Toc206386934" w:history="1">
             <w:r>
               <w:rPr>
                 <w:rStyle w:val="a3"/>
@@ -4641,7 +4641,7 @@
                 <w:noProof/>
                 <w:webHidden/>
               </w:rPr>
-              <w:instrText xml:space="preserve"> PAGEREF _Toc206366909 \h </w:instrText>
+              <w:instrText xml:space="preserve"> PAGEREF _Toc206386934 \h </w:instrText>
             </w:r>
             <w:r>
               <w:rPr>
@@ -4684,7 +4684,7 @@
               <w:lang w:eastAsia="ru-RU"/>
             </w:rPr>
           </w:pPr>
-          <w:hyperlink w:anchor="_Toc206366910" w:history="1">
+          <w:hyperlink w:anchor="_Toc206386935" w:history="1">
             <w:r>
               <w:rPr>
                 <w:rStyle w:val="a3"/>
@@ -4712,7 +4712,7 @@
                 <w:noProof/>
                 <w:webHidden/>
               </w:rPr>
-              <w:instrText xml:space="preserve"> PAGEREF _Toc206366910 \h </w:instrText>
+              <w:instrText xml:space="preserve"> PAGEREF _Toc206386935 \h </w:instrText>
             </w:r>
             <w:r>
               <w:rPr>
@@ -4753,7 +4753,7 @@
               <w:lang w:eastAsia="ru-RU"/>
             </w:rPr>
           </w:pPr>
-          <w:hyperlink w:anchor="_Toc206366911" w:history="1">
+          <w:hyperlink w:anchor="_Toc206386936" w:history="1">
             <w:r>
               <w:rPr>
                 <w:rStyle w:val="a3"/>
@@ -4781,7 +4781,7 @@
                 <w:noProof/>
                 <w:webHidden/>
               </w:rPr>
-              <w:instrText xml:space="preserve"> PAGEREF _Toc206366911 \h </w:instrText>
+              <w:instrText xml:space="preserve"> PAGEREF _Toc206386936 \h </w:instrText>
             </w:r>
             <w:r>
               <w:rPr>
@@ -4822,7 +4822,7 @@
               <w:lang w:eastAsia="ru-RU"/>
             </w:rPr>
           </w:pPr>
-          <w:hyperlink w:anchor="_Toc206366912" w:history="1">
+          <w:hyperlink w:anchor="_Toc206386937" w:history="1">
             <w:r>
               <w:rPr>
                 <w:rStyle w:val="a3"/>
@@ -4850,7 +4850,7 @@
                 <w:noProof/>
                 <w:webHidden/>
               </w:rPr>
-              <w:instrText xml:space="preserve"> PAGEREF _Toc206366912 \h </w:instrText>
+              <w:instrText xml:space="preserve"> PAGEREF _Toc206386937 \h </w:instrText>
             </w:r>
             <w:r>
               <w:rPr>
@@ -4870,7 +4870,7 @@
                 <w:noProof/>
                 <w:webHidden/>
               </w:rPr>
-              <w:t>24</w:t>
+              <w:t>23</w:t>
             </w:r>
             <w:r>
               <w:rPr>
@@ -4893,7 +4893,7 @@
               <w:lang w:eastAsia="ru-RU"/>
             </w:rPr>
           </w:pPr>
-          <w:hyperlink w:anchor="_Toc206366913" w:history="1">
+          <w:hyperlink w:anchor="_Toc206386938" w:history="1">
             <w:r>
               <w:rPr>
                 <w:rStyle w:val="a3"/>
@@ -4921,7 +4921,7 @@
                 <w:noProof/>
                 <w:webHidden/>
               </w:rPr>
-              <w:instrText xml:space="preserve"> PAGEREF _Toc206366913 \h </w:instrText>
+              <w:instrText xml:space="preserve"> PAGEREF _Toc206386938 \h </w:instrText>
             </w:r>
             <w:r>
               <w:rPr>
@@ -4964,7 +4964,7 @@
               <w:lang w:eastAsia="ru-RU"/>
             </w:rPr>
           </w:pPr>
-          <w:hyperlink w:anchor="_Toc206366914" w:history="1">
+          <w:hyperlink w:anchor="_Toc206386939" w:history="1">
             <w:r>
               <w:rPr>
                 <w:rStyle w:val="a3"/>
@@ -4992,7 +4992,7 @@
                 <w:noProof/>
                 <w:webHidden/>
               </w:rPr>
-              <w:instrText xml:space="preserve"> PAGEREF _Toc206366914 \h </w:instrText>
+              <w:instrText xml:space="preserve"> PAGEREF _Toc206386939 \h </w:instrText>
             </w:r>
             <w:r>
               <w:rPr>
@@ -5035,7 +5035,7 @@
               <w:lang w:eastAsia="ru-RU"/>
             </w:rPr>
           </w:pPr>
-          <w:hyperlink w:anchor="_Toc206366915" w:history="1">
+          <w:hyperlink w:anchor="_Toc206386940" w:history="1">
             <w:r>
               <w:rPr>
                 <w:rStyle w:val="a3"/>
@@ -5063,7 +5063,7 @@
                 <w:noProof/>
                 <w:webHidden/>
               </w:rPr>
-              <w:instrText xml:space="preserve"> PAGEREF _Toc206366915 \h </w:instrText>
+              <w:instrText xml:space="preserve"> PAGEREF _Toc206386940 \h </w:instrText>
             </w:r>
             <w:r>
               <w:rPr>
@@ -5106,7 +5106,7 @@
               <w:lang w:eastAsia="ru-RU"/>
             </w:rPr>
           </w:pPr>
-          <w:hyperlink w:anchor="_Toc206366916" w:history="1">
+          <w:hyperlink w:anchor="_Toc206386941" w:history="1">
             <w:r>
               <w:rPr>
                 <w:rStyle w:val="a3"/>
@@ -5134,7 +5134,7 @@
                 <w:noProof/>
                 <w:webHidden/>
               </w:rPr>
-              <w:instrText xml:space="preserve"> PAGEREF _Toc206366916 \h </w:instrText>
+              <w:instrText xml:space="preserve"> PAGEREF _Toc206386941 \h </w:instrText>
             </w:r>
             <w:r>
               <w:rPr>
@@ -5154,7 +5154,7 @@
                 <w:noProof/>
                 <w:webHidden/>
               </w:rPr>
-              <w:t>25</w:t>
+              <w:t>24</w:t>
             </w:r>
             <w:r>
               <w:rPr>
@@ -5177,7 +5177,7 @@
               <w:lang w:eastAsia="ru-RU"/>
             </w:rPr>
           </w:pPr>
-          <w:hyperlink w:anchor="_Toc206366917" w:history="1">
+          <w:hyperlink w:anchor="_Toc206386942" w:history="1">
             <w:r>
               <w:rPr>
                 <w:rStyle w:val="a3"/>
@@ -5205,7 +5205,7 @@
                 <w:noProof/>
                 <w:webHidden/>
               </w:rPr>
-              <w:instrText xml:space="preserve"> PAGEREF _Toc206366917 \h </w:instrText>
+              <w:instrText xml:space="preserve"> PAGEREF _Toc206386942 \h </w:instrText>
             </w:r>
             <w:r>
               <w:rPr>
@@ -5225,7 +5225,7 @@
                 <w:noProof/>
                 <w:webHidden/>
               </w:rPr>
-              <w:t>25</w:t>
+              <w:t>24</w:t>
             </w:r>
             <w:r>
               <w:rPr>
@@ -5248,7 +5248,7 @@
               <w:lang w:eastAsia="ru-RU"/>
             </w:rPr>
           </w:pPr>
-          <w:hyperlink w:anchor="_Toc206366918" w:history="1">
+          <w:hyperlink w:anchor="_Toc206386943" w:history="1">
             <w:r>
               <w:rPr>
                 <w:rStyle w:val="a3"/>
@@ -5276,7 +5276,7 @@
                 <w:noProof/>
                 <w:webHidden/>
               </w:rPr>
-              <w:instrText xml:space="preserve"> PAGEREF _Toc206366918 \h </w:instrText>
+              <w:instrText xml:space="preserve"> PAGEREF _Toc206386943 \h </w:instrText>
             </w:r>
             <w:r>
               <w:rPr>
@@ -5296,7 +5296,7 @@
                 <w:noProof/>
                 <w:webHidden/>
               </w:rPr>
-              <w:t>25</w:t>
+              <w:t>24</w:t>
             </w:r>
             <w:r>
               <w:rPr>
@@ -5319,7 +5319,7 @@
               <w:lang w:eastAsia="ru-RU"/>
             </w:rPr>
           </w:pPr>
-          <w:hyperlink w:anchor="_Toc206366919" w:history="1">
+          <w:hyperlink w:anchor="_Toc206386944" w:history="1">
             <w:r>
               <w:rPr>
                 <w:rStyle w:val="a3"/>
@@ -5347,7 +5347,7 @@
                 <w:noProof/>
                 <w:webHidden/>
               </w:rPr>
-              <w:instrText xml:space="preserve"> PAGEREF _Toc206366919 \h </w:instrText>
+              <w:instrText xml:space="preserve"> PAGEREF _Toc206386944 \h </w:instrText>
             </w:r>
             <w:r>
               <w:rPr>
@@ -5390,7 +5390,7 @@
               <w:lang w:eastAsia="ru-RU"/>
             </w:rPr>
           </w:pPr>
-          <w:hyperlink w:anchor="_Toc206366920" w:history="1">
+          <w:hyperlink w:anchor="_Toc206386945" w:history="1">
             <w:r>
               <w:rPr>
                 <w:rStyle w:val="a3"/>
@@ -5418,7 +5418,7 @@
                 <w:noProof/>
                 <w:webHidden/>
               </w:rPr>
-              <w:instrText xml:space="preserve"> PAGEREF _Toc206366920 \h </w:instrText>
+              <w:instrText xml:space="preserve"> PAGEREF _Toc206386945 \h </w:instrText>
             </w:r>
             <w:r>
               <w:rPr>
@@ -5461,7 +5461,7 @@
               <w:lang w:eastAsia="ru-RU"/>
             </w:rPr>
           </w:pPr>
-          <w:hyperlink w:anchor="_Toc206366921" w:history="1">
+          <w:hyperlink w:anchor="_Toc206386946" w:history="1">
             <w:r>
               <w:rPr>
                 <w:rStyle w:val="a3"/>
@@ -5489,7 +5489,7 @@
                 <w:noProof/>
                 <w:webHidden/>
               </w:rPr>
-              <w:instrText xml:space="preserve"> PAGEREF _Toc206366921 \h </w:instrText>
+              <w:instrText xml:space="preserve"> PAGEREF _Toc206386946 \h </w:instrText>
             </w:r>
             <w:r>
               <w:rPr>
@@ -5532,7 +5532,7 @@
               <w:lang w:eastAsia="ru-RU"/>
             </w:rPr>
           </w:pPr>
-          <w:hyperlink w:anchor="_Toc206366922" w:history="1">
+          <w:hyperlink w:anchor="_Toc206386947" w:history="1">
             <w:r>
               <w:rPr>
                 <w:rStyle w:val="a3"/>
@@ -5560,7 +5560,7 @@
                 <w:noProof/>
                 <w:webHidden/>
               </w:rPr>
-              <w:instrText xml:space="preserve"> PAGEREF _Toc206366922 \h </w:instrText>
+              <w:instrText xml:space="preserve"> PAGEREF _Toc206386947 \h </w:instrText>
             </w:r>
             <w:r>
               <w:rPr>
@@ -5603,7 +5603,7 @@
               <w:lang w:eastAsia="ru-RU"/>
             </w:rPr>
           </w:pPr>
-          <w:hyperlink w:anchor="_Toc206366923" w:history="1">
+          <w:hyperlink w:anchor="_Toc206386948" w:history="1">
             <w:r>
               <w:rPr>
                 <w:rStyle w:val="a3"/>
@@ -5631,7 +5631,7 @@
                 <w:noProof/>
                 <w:webHidden/>
               </w:rPr>
-              <w:instrText xml:space="preserve"> PAGEREF _Toc206366923 \h </w:instrText>
+              <w:instrText xml:space="preserve"> PAGEREF _Toc206386948 \h </w:instrText>
             </w:r>
             <w:r>
               <w:rPr>
@@ -5651,7 +5651,7 @@
                 <w:noProof/>
                 <w:webHidden/>
               </w:rPr>
-              <w:t>26</w:t>
+              <w:t>25</w:t>
             </w:r>
             <w:r>
               <w:rPr>
@@ -5674,7 +5674,7 @@
               <w:lang w:eastAsia="ru-RU"/>
             </w:rPr>
           </w:pPr>
-          <w:hyperlink w:anchor="_Toc206366924" w:history="1">
+          <w:hyperlink w:anchor="_Toc206386949" w:history="1">
             <w:r>
               <w:rPr>
                 <w:rStyle w:val="a3"/>
@@ -5702,7 +5702,7 @@
                 <w:noProof/>
                 <w:webHidden/>
               </w:rPr>
-              <w:instrText xml:space="preserve"> PAGEREF _Toc206366924 \h </w:instrText>
+              <w:instrText xml:space="preserve"> PAGEREF _Toc206386949 \h </w:instrText>
             </w:r>
             <w:r>
               <w:rPr>
@@ -5722,7 +5722,7 @@
                 <w:noProof/>
                 <w:webHidden/>
               </w:rPr>
-              <w:t>26</w:t>
+              <w:t>25</w:t>
             </w:r>
             <w:r>
               <w:rPr>
@@ -5745,7 +5745,7 @@
               <w:lang w:eastAsia="ru-RU"/>
             </w:rPr>
           </w:pPr>
-          <w:hyperlink w:anchor="_Toc206366925" w:history="1">
+          <w:hyperlink w:anchor="_Toc206386950" w:history="1">
             <w:r>
               <w:rPr>
                 <w:rStyle w:val="a3"/>
@@ -5773,7 +5773,7 @@
                 <w:noProof/>
                 <w:webHidden/>
               </w:rPr>
-              <w:instrText xml:space="preserve"> PAGEREF _Toc206366925 \h </w:instrText>
+              <w:instrText xml:space="preserve"> PAGEREF _Toc206386950 \h </w:instrText>
             </w:r>
             <w:r>
               <w:rPr>
@@ -5793,7 +5793,7 @@
                 <w:noProof/>
                 <w:webHidden/>
               </w:rPr>
-              <w:t>26</w:t>
+              <w:t>25</w:t>
             </w:r>
             <w:r>
               <w:rPr>
@@ -5816,7 +5816,7 @@
               <w:lang w:eastAsia="ru-RU"/>
             </w:rPr>
           </w:pPr>
-          <w:hyperlink w:anchor="_Toc206366926" w:history="1">
+          <w:hyperlink w:anchor="_Toc206386951" w:history="1">
             <w:r>
               <w:rPr>
                 <w:rStyle w:val="a3"/>
@@ -5844,7 +5844,7 @@
                 <w:noProof/>
                 <w:webHidden/>
               </w:rPr>
-              <w:instrText xml:space="preserve"> PAGEREF _Toc206366926 \h </w:instrText>
+              <w:instrText xml:space="preserve"> PAGEREF _Toc206386951 \h </w:instrText>
             </w:r>
             <w:r>
               <w:rPr>
@@ -5864,7 +5864,7 @@
                 <w:noProof/>
                 <w:webHidden/>
               </w:rPr>
-              <w:t>26</w:t>
+              <w:t>25</w:t>
             </w:r>
             <w:r>
               <w:rPr>
@@ -5887,7 +5887,7 @@
               <w:lang w:eastAsia="ru-RU"/>
             </w:rPr>
           </w:pPr>
-          <w:hyperlink w:anchor="_Toc206366927" w:history="1">
+          <w:hyperlink w:anchor="_Toc206386952" w:history="1">
             <w:r>
               <w:rPr>
                 <w:rStyle w:val="a3"/>
@@ -5915,7 +5915,7 @@
                 <w:noProof/>
                 <w:webHidden/>
               </w:rPr>
-              <w:instrText xml:space="preserve"> PAGEREF _Toc206366927 \h </w:instrText>
+              <w:instrText xml:space="preserve"> PAGEREF _Toc206386952 \h </w:instrText>
             </w:r>
             <w:r>
               <w:rPr>
@@ -5935,7 +5935,7 @@
                 <w:noProof/>
                 <w:webHidden/>
               </w:rPr>
-              <w:t>26</w:t>
+              <w:t>25</w:t>
             </w:r>
             <w:r>
               <w:rPr>
@@ -5959,7 +5959,7 @@
               <w:lang w:eastAsia="ru-RU"/>
             </w:rPr>
           </w:pPr>
-          <w:hyperlink w:anchor="_Toc206366928" w:history="1">
+          <w:hyperlink w:anchor="_Toc206386953" w:history="1">
             <w:r>
               <w:rPr>
                 <w:rStyle w:val="a3"/>
@@ -5987,7 +5987,7 @@
                 <w:noProof/>
                 <w:webHidden/>
               </w:rPr>
-              <w:instrText xml:space="preserve"> PAGEREF _Toc206366928 \h </w:instrText>
+              <w:instrText xml:space="preserve"> PAGEREF _Toc206386953 \h </w:instrText>
             </w:r>
             <w:r>
               <w:rPr>
@@ -6028,7 +6028,7 @@
               <w:lang w:eastAsia="ru-RU"/>
             </w:rPr>
           </w:pPr>
-          <w:hyperlink w:anchor="_Toc206366929" w:history="1">
+          <w:hyperlink w:anchor="_Toc206386954" w:history="1">
             <w:r>
               <w:rPr>
                 <w:rStyle w:val="a3"/>
@@ -6056,7 +6056,7 @@
                 <w:noProof/>
                 <w:webHidden/>
               </w:rPr>
-              <w:instrText xml:space="preserve"> PAGEREF _Toc206366929 \h </w:instrText>
+              <w:instrText xml:space="preserve"> PAGEREF _Toc206386954 \h </w:instrText>
             </w:r>
             <w:r>
               <w:rPr>
@@ -6099,7 +6099,7 @@
               <w:lang w:eastAsia="ru-RU"/>
             </w:rPr>
           </w:pPr>
-          <w:hyperlink w:anchor="_Toc206366930" w:history="1">
+          <w:hyperlink w:anchor="_Toc206386955" w:history="1">
             <w:r>
               <w:rPr>
                 <w:rStyle w:val="a3"/>
@@ -6127,7 +6127,7 @@
                 <w:noProof/>
                 <w:webHidden/>
               </w:rPr>
-              <w:instrText xml:space="preserve"> PAGEREF _Toc206366930 \h </w:instrText>
+              <w:instrText xml:space="preserve"> PAGEREF _Toc206386955 \h </w:instrText>
             </w:r>
             <w:r>
               <w:rPr>
@@ -6170,7 +6170,7 @@
               <w:lang w:eastAsia="ru-RU"/>
             </w:rPr>
           </w:pPr>
-          <w:hyperlink w:anchor="_Toc206366931" w:history="1">
+          <w:hyperlink w:anchor="_Toc206386956" w:history="1">
             <w:r>
               <w:rPr>
                 <w:rStyle w:val="a3"/>
@@ -6198,7 +6198,7 @@
                 <w:noProof/>
                 <w:webHidden/>
               </w:rPr>
-              <w:instrText xml:space="preserve"> PAGEREF _Toc206366931 \h </w:instrText>
+              <w:instrText xml:space="preserve"> PAGEREF _Toc206386956 \h </w:instrText>
             </w:r>
             <w:r>
               <w:rPr>
@@ -6241,7 +6241,7 @@
               <w:lang w:eastAsia="ru-RU"/>
             </w:rPr>
           </w:pPr>
-          <w:hyperlink w:anchor="_Toc206366932" w:history="1">
+          <w:hyperlink w:anchor="_Toc206386957" w:history="1">
             <w:r>
               <w:rPr>
                 <w:rStyle w:val="a3"/>
@@ -6269,7 +6269,7 @@
                 <w:noProof/>
                 <w:webHidden/>
               </w:rPr>
-              <w:instrText xml:space="preserve"> PAGEREF _Toc206366932 \h </w:instrText>
+              <w:instrText xml:space="preserve"> PAGEREF _Toc206386957 \h </w:instrText>
             </w:r>
             <w:r>
               <w:rPr>
@@ -6312,7 +6312,7 @@
               <w:lang w:eastAsia="ru-RU"/>
             </w:rPr>
           </w:pPr>
-          <w:hyperlink w:anchor="_Toc206366933" w:history="1">
+          <w:hyperlink w:anchor="_Toc206386958" w:history="1">
             <w:r>
               <w:rPr>
                 <w:rStyle w:val="a3"/>
@@ -6340,7 +6340,7 @@
                 <w:noProof/>
                 <w:webHidden/>
               </w:rPr>
-              <w:instrText xml:space="preserve"> PAGEREF _Toc206366933 \h </w:instrText>
+              <w:instrText xml:space="preserve"> PAGEREF _Toc206386958 \h </w:instrText>
             </w:r>
             <w:r>
               <w:rPr>
@@ -6383,7 +6383,7 @@
               <w:lang w:eastAsia="ru-RU"/>
             </w:rPr>
           </w:pPr>
-          <w:hyperlink w:anchor="_Toc206366934" w:history="1">
+          <w:hyperlink w:anchor="_Toc206386959" w:history="1">
             <w:r>
               <w:rPr>
                 <w:rStyle w:val="a3"/>
@@ -6411,7 +6411,7 @@
                 <w:noProof/>
                 <w:webHidden/>
               </w:rPr>
-              <w:instrText xml:space="preserve"> PAGEREF _Toc206366934 \h </w:instrText>
+              <w:instrText xml:space="preserve"> PAGEREF _Toc206386959 \h </w:instrText>
             </w:r>
             <w:r>
               <w:rPr>
@@ -6454,7 +6454,7 @@
               <w:lang w:eastAsia="ru-RU"/>
             </w:rPr>
           </w:pPr>
-          <w:hyperlink w:anchor="_Toc206366935" w:history="1">
+          <w:hyperlink w:anchor="_Toc206386960" w:history="1">
             <w:r>
               <w:rPr>
                 <w:rStyle w:val="a3"/>
@@ -6482,7 +6482,7 @@
                 <w:noProof/>
                 <w:webHidden/>
               </w:rPr>
-              <w:instrText xml:space="preserve"> PAGEREF _Toc206366935 \h </w:instrText>
+              <w:instrText xml:space="preserve"> PAGEREF _Toc206386960 \h </w:instrText>
             </w:r>
             <w:r>
               <w:rPr>
@@ -6525,7 +6525,7 @@
               <w:lang w:eastAsia="ru-RU"/>
             </w:rPr>
           </w:pPr>
-          <w:hyperlink w:anchor="_Toc206366936" w:history="1">
+          <w:hyperlink w:anchor="_Toc206386961" w:history="1">
             <w:r>
               <w:rPr>
                 <w:rStyle w:val="a3"/>
@@ -6553,7 +6553,7 @@
                 <w:noProof/>
                 <w:webHidden/>
               </w:rPr>
-              <w:instrText xml:space="preserve"> PAGEREF _Toc206366936 \h </w:instrText>
+              <w:instrText xml:space="preserve"> PAGEREF _Toc206386961 \h </w:instrText>
             </w:r>
             <w:r>
               <w:rPr>
@@ -6597,7 +6597,7 @@
               <w:lang w:eastAsia="ru-RU"/>
             </w:rPr>
           </w:pPr>
-          <w:hyperlink w:anchor="_Toc206366937" w:history="1">
+          <w:hyperlink w:anchor="_Toc206386962" w:history="1">
             <w:r>
               <w:rPr>
                 <w:rStyle w:val="a3"/>
@@ -6625,7 +6625,7 @@
                 <w:noProof/>
                 <w:webHidden/>
               </w:rPr>
-              <w:instrText xml:space="preserve"> PAGEREF _Toc206366937 \h </w:instrText>
+              <w:instrText xml:space="preserve"> PAGEREF _Toc206386962 \h </w:instrText>
             </w:r>
             <w:r>
               <w:rPr>
@@ -6666,7 +6666,7 @@
               <w:lang w:eastAsia="ru-RU"/>
             </w:rPr>
           </w:pPr>
-          <w:hyperlink w:anchor="_Toc206366938" w:history="1">
+          <w:hyperlink w:anchor="_Toc206386963" w:history="1">
             <w:r>
               <w:rPr>
                 <w:rStyle w:val="a3"/>
@@ -6694,7 +6694,7 @@
                 <w:noProof/>
                 <w:webHidden/>
               </w:rPr>
-              <w:instrText xml:space="preserve"> PAGEREF _Toc206366938 \h </w:instrText>
+              <w:instrText xml:space="preserve"> PAGEREF _Toc206386963 \h </w:instrText>
             </w:r>
             <w:r>
               <w:rPr>
@@ -6737,7 +6737,7 @@
               <w:lang w:eastAsia="ru-RU"/>
             </w:rPr>
           </w:pPr>
-          <w:hyperlink w:anchor="_Toc206366939" w:history="1">
+          <w:hyperlink w:anchor="_Toc206386964" w:history="1">
             <w:r>
               <w:rPr>
                 <w:rStyle w:val="a3"/>
@@ -6765,7 +6765,7 @@
                 <w:noProof/>
                 <w:webHidden/>
               </w:rPr>
-              <w:instrText xml:space="preserve"> PAGEREF _Toc206366939 \h </w:instrText>
+              <w:instrText xml:space="preserve"> PAGEREF _Toc206386964 \h </w:instrText>
             </w:r>
             <w:r>
               <w:rPr>
@@ -6808,7 +6808,7 @@
               <w:lang w:eastAsia="ru-RU"/>
             </w:rPr>
           </w:pPr>
-          <w:hyperlink w:anchor="_Toc206366940" w:history="1">
+          <w:hyperlink w:anchor="_Toc206386965" w:history="1">
             <w:r>
               <w:rPr>
                 <w:rStyle w:val="a3"/>
@@ -6836,7 +6836,7 @@
                 <w:noProof/>
                 <w:webHidden/>
               </w:rPr>
-              <w:instrText xml:space="preserve"> PAGEREF _Toc206366940 \h </w:instrText>
+              <w:instrText xml:space="preserve"> PAGEREF _Toc206386965 \h </w:instrText>
             </w:r>
             <w:r>
               <w:rPr>
@@ -6877,7 +6877,7 @@
               <w:lang w:eastAsia="ru-RU"/>
             </w:rPr>
           </w:pPr>
-          <w:hyperlink w:anchor="_Toc206366941" w:history="1">
+          <w:hyperlink w:anchor="_Toc206386966" w:history="1">
             <w:r>
               <w:rPr>
                 <w:rStyle w:val="a3"/>
@@ -6905,7 +6905,7 @@
                 <w:noProof/>
                 <w:webHidden/>
               </w:rPr>
-              <w:instrText xml:space="preserve"> PAGEREF _Toc206366941 \h </w:instrText>
+              <w:instrText xml:space="preserve"> PAGEREF _Toc206386966 \h </w:instrText>
             </w:r>
             <w:r>
               <w:rPr>
@@ -6946,7 +6946,7 @@
               <w:lang w:eastAsia="ru-RU"/>
             </w:rPr>
           </w:pPr>
-          <w:hyperlink w:anchor="_Toc206366942" w:history="1">
+          <w:hyperlink w:anchor="_Toc206386967" w:history="1">
             <w:r>
               <w:rPr>
                 <w:rStyle w:val="a3"/>
@@ -6974,7 +6974,7 @@
                 <w:noProof/>
                 <w:webHidden/>
               </w:rPr>
-              <w:instrText xml:space="preserve"> PAGEREF _Toc206366942 \h </w:instrText>
+              <w:instrText xml:space="preserve"> PAGEREF _Toc206386967 \h </w:instrText>
             </w:r>
             <w:r>
               <w:rPr>
@@ -7017,7 +7017,7 @@
               <w:lang w:eastAsia="ru-RU"/>
             </w:rPr>
           </w:pPr>
-          <w:hyperlink w:anchor="_Toc206366943" w:history="1">
+          <w:hyperlink w:anchor="_Toc206386968" w:history="1">
             <w:r>
               <w:rPr>
                 <w:rStyle w:val="a3"/>
@@ -7045,7 +7045,7 @@
                 <w:noProof/>
                 <w:webHidden/>
               </w:rPr>
-              <w:instrText xml:space="preserve"> PAGEREF _Toc206366943 \h </w:instrText>
+              <w:instrText xml:space="preserve"> PAGEREF _Toc206386968 \h </w:instrText>
             </w:r>
             <w:r>
               <w:rPr>
@@ -7088,7 +7088,7 @@
               <w:lang w:eastAsia="ru-RU"/>
             </w:rPr>
           </w:pPr>
-          <w:hyperlink w:anchor="_Toc206366944" w:history="1">
+          <w:hyperlink w:anchor="_Toc206386969" w:history="1">
             <w:r>
               <w:rPr>
                 <w:rStyle w:val="a3"/>
@@ -7116,7 +7116,7 @@
                 <w:noProof/>
                 <w:webHidden/>
               </w:rPr>
-              <w:instrText xml:space="preserve"> PAGEREF _Toc206366944 \h </w:instrText>
+              <w:instrText xml:space="preserve"> PAGEREF _Toc206386969 \h </w:instrText>
             </w:r>
             <w:r>
               <w:rPr>
@@ -7159,7 +7159,7 @@
               <w:lang w:eastAsia="ru-RU"/>
             </w:rPr>
           </w:pPr>
-          <w:hyperlink w:anchor="_Toc206366945" w:history="1">
+          <w:hyperlink w:anchor="_Toc206386970" w:history="1">
             <w:r>
               <w:rPr>
                 <w:rStyle w:val="a3"/>
@@ -7187,7 +7187,7 @@
                 <w:noProof/>
                 <w:webHidden/>
               </w:rPr>
-              <w:instrText xml:space="preserve"> PAGEREF _Toc206366945 \h </w:instrText>
+              <w:instrText xml:space="preserve"> PAGEREF _Toc206386970 \h </w:instrText>
             </w:r>
             <w:r>
               <w:rPr>
@@ -7228,7 +7228,7 @@
               <w:lang w:eastAsia="ru-RU"/>
             </w:rPr>
           </w:pPr>
-          <w:hyperlink w:anchor="_Toc206366946" w:history="1">
+          <w:hyperlink w:anchor="_Toc206386971" w:history="1">
             <w:r>
               <w:rPr>
                 <w:rStyle w:val="a3"/>
@@ -7255,7 +7255,7 @@
                 <w:noProof/>
                 <w:webHidden/>
               </w:rPr>
-              <w:instrText xml:space="preserve"> PAGEREF _Toc206366946 \h </w:instrText>
+              <w:instrText xml:space="preserve"> PAGEREF _Toc206386971 \h </w:instrText>
             </w:r>
             <w:r>
               <w:rPr>
@@ -7296,7 +7296,7 @@
               <w:lang w:eastAsia="ru-RU"/>
             </w:rPr>
           </w:pPr>
-          <w:hyperlink w:anchor="_Toc206366947" w:history="1">
+          <w:hyperlink w:anchor="_Toc206386972" w:history="1">
             <w:r>
               <w:rPr>
                 <w:rStyle w:val="a3"/>
@@ -7324,7 +7324,7 @@
                 <w:noProof/>
                 <w:webHidden/>
               </w:rPr>
-              <w:instrText xml:space="preserve"> PAGEREF _Toc206366947 \h </w:instrText>
+              <w:instrText xml:space="preserve"> PAGEREF _Toc206386972 \h </w:instrText>
             </w:r>
             <w:r>
               <w:rPr>
@@ -7365,7 +7365,7 @@
               <w:lang w:eastAsia="ru-RU"/>
             </w:rPr>
           </w:pPr>
-          <w:hyperlink w:anchor="_Toc206366948" w:history="1">
+          <w:hyperlink w:anchor="_Toc206386973" w:history="1">
             <w:r>
               <w:rPr>
                 <w:rStyle w:val="a3"/>
@@ -7393,7 +7393,7 @@
                 <w:noProof/>
                 <w:webHidden/>
               </w:rPr>
-              <w:instrText xml:space="preserve"> PAGEREF _Toc206366948 \h </w:instrText>
+              <w:instrText xml:space="preserve"> PAGEREF _Toc206386973 \h </w:instrText>
             </w:r>
             <w:r>
               <w:rPr>
@@ -7434,7 +7434,7 @@
               <w:lang w:eastAsia="ru-RU"/>
             </w:rPr>
           </w:pPr>
-          <w:hyperlink w:anchor="_Toc206366949" w:history="1">
+          <w:hyperlink w:anchor="_Toc206386974" w:history="1">
             <w:r>
               <w:rPr>
                 <w:rStyle w:val="a3"/>
@@ -7462,7 +7462,7 @@
                 <w:noProof/>
                 <w:webHidden/>
               </w:rPr>
-              <w:instrText xml:space="preserve"> PAGEREF _Toc206366949 \h </w:instrText>
+              <w:instrText xml:space="preserve"> PAGEREF _Toc206386974 \h </w:instrText>
             </w:r>
             <w:r>
               <w:rPr>
@@ -7505,7 +7505,7 @@
               <w:lang w:eastAsia="ru-RU"/>
             </w:rPr>
           </w:pPr>
-          <w:hyperlink w:anchor="_Toc206366950" w:history="1">
+          <w:hyperlink w:anchor="_Toc206386975" w:history="1">
             <w:r>
               <w:rPr>
                 <w:rStyle w:val="a3"/>
@@ -7533,7 +7533,7 @@
                 <w:noProof/>
                 <w:webHidden/>
               </w:rPr>
-              <w:instrText xml:space="preserve"> PAGEREF _Toc206366950 \h </w:instrText>
+              <w:instrText xml:space="preserve"> PAGEREF _Toc206386975 \h </w:instrText>
             </w:r>
             <w:r>
               <w:rPr>
@@ -7576,7 +7576,7 @@
               <w:lang w:eastAsia="ru-RU"/>
             </w:rPr>
           </w:pPr>
-          <w:hyperlink w:anchor="_Toc206366951" w:history="1">
+          <w:hyperlink w:anchor="_Toc206386976" w:history="1">
             <w:r>
               <w:rPr>
                 <w:rStyle w:val="a3"/>
@@ -7604,7 +7604,7 @@
                 <w:noProof/>
                 <w:webHidden/>
               </w:rPr>
-              <w:instrText xml:space="preserve"> PAGEREF _Toc206366951 \h </w:instrText>
+              <w:instrText xml:space="preserve"> PAGEREF _Toc206386976 \h </w:instrText>
             </w:r>
             <w:r>
               <w:rPr>
@@ -7647,7 +7647,7 @@
               <w:lang w:eastAsia="ru-RU"/>
             </w:rPr>
           </w:pPr>
-          <w:hyperlink w:anchor="_Toc206366952" w:history="1">
+          <w:hyperlink w:anchor="_Toc206386977" w:history="1">
             <w:r>
               <w:rPr>
                 <w:rStyle w:val="a3"/>
@@ -7675,7 +7675,7 @@
                 <w:noProof/>
                 <w:webHidden/>
               </w:rPr>
-              <w:instrText xml:space="preserve"> PAGEREF _Toc206366952 \h </w:instrText>
+              <w:instrText xml:space="preserve"> PAGEREF _Toc206386977 \h </w:instrText>
             </w:r>
             <w:r>
               <w:rPr>
@@ -7718,7 +7718,7 @@
               <w:lang w:eastAsia="ru-RU"/>
             </w:rPr>
           </w:pPr>
-          <w:hyperlink w:anchor="_Toc206366953" w:history="1">
+          <w:hyperlink w:anchor="_Toc206386978" w:history="1">
             <w:r>
               <w:rPr>
                 <w:rStyle w:val="a3"/>
@@ -7746,7 +7746,7 @@
                 <w:noProof/>
                 <w:webHidden/>
               </w:rPr>
-              <w:instrText xml:space="preserve"> PAGEREF _Toc206366953 \h </w:instrText>
+              <w:instrText xml:space="preserve"> PAGEREF _Toc206386978 \h </w:instrText>
             </w:r>
             <w:r>
               <w:rPr>
@@ -7787,7 +7787,7 @@
               <w:lang w:eastAsia="ru-RU"/>
             </w:rPr>
           </w:pPr>
-          <w:hyperlink w:anchor="_Toc206366954" w:history="1">
+          <w:hyperlink w:anchor="_Toc206386979" w:history="1">
             <w:r>
               <w:rPr>
                 <w:rStyle w:val="a3"/>
@@ -7815,7 +7815,7 @@
                 <w:noProof/>
                 <w:webHidden/>
               </w:rPr>
-              <w:instrText xml:space="preserve"> PAGEREF _Toc206366954 \h </w:instrText>
+              <w:instrText xml:space="preserve"> PAGEREF _Toc206386979 \h </w:instrText>
             </w:r>
             <w:r>
               <w:rPr>
@@ -7859,7 +7859,7 @@
               <w:lang w:eastAsia="ru-RU"/>
             </w:rPr>
           </w:pPr>
-          <w:hyperlink w:anchor="_Toc206366955" w:history="1">
+          <w:hyperlink w:anchor="_Toc206386980" w:history="1">
             <w:r>
               <w:rPr>
                 <w:rStyle w:val="a3"/>
@@ -7887,7 +7887,7 @@
                 <w:noProof/>
                 <w:webHidden/>
               </w:rPr>
-              <w:instrText xml:space="preserve"> PAGEREF _Toc206366955 \h </w:instrText>
+              <w:instrText xml:space="preserve"> PAGEREF _Toc206386980 \h </w:instrText>
             </w:r>
             <w:r>
               <w:rPr>
@@ -7928,7 +7928,7 @@
               <w:lang w:eastAsia="ru-RU"/>
             </w:rPr>
           </w:pPr>
-          <w:hyperlink w:anchor="_Toc206366956" w:history="1">
+          <w:hyperlink w:anchor="_Toc206386981" w:history="1">
             <w:r>
               <w:rPr>
                 <w:rStyle w:val="a3"/>
@@ -7956,7 +7956,7 @@
                 <w:noProof/>
                 <w:webHidden/>
               </w:rPr>
-              <w:instrText xml:space="preserve"> PAGEREF _Toc206366956 \h </w:instrText>
+              <w:instrText xml:space="preserve"> PAGEREF _Toc206386981 \h </w:instrText>
             </w:r>
             <w:r>
               <w:rPr>
@@ -7997,7 +7997,7 @@
               <w:lang w:eastAsia="ru-RU"/>
             </w:rPr>
           </w:pPr>
-          <w:hyperlink w:anchor="_Toc206366957" w:history="1">
+          <w:hyperlink w:anchor="_Toc206386982" w:history="1">
             <w:r>
               <w:rPr>
                 <w:rStyle w:val="a3"/>
@@ -8025,7 +8025,7 @@
                 <w:noProof/>
                 <w:webHidden/>
               </w:rPr>
-              <w:instrText xml:space="preserve"> PAGEREF _Toc206366957 \h </w:instrText>
+              <w:instrText xml:space="preserve"> PAGEREF _Toc206386982 \h </w:instrText>
             </w:r>
             <w:r>
               <w:rPr>
@@ -8068,7 +8068,7 @@
               <w:lang w:eastAsia="ru-RU"/>
             </w:rPr>
           </w:pPr>
-          <w:hyperlink w:anchor="_Toc206366958" w:history="1">
+          <w:hyperlink w:anchor="_Toc206386983" w:history="1">
             <w:r>
               <w:rPr>
                 <w:rStyle w:val="a3"/>
@@ -8096,7 +8096,7 @@
                 <w:noProof/>
                 <w:webHidden/>
               </w:rPr>
-              <w:instrText xml:space="preserve"> PAGEREF _Toc206366958 \h </w:instrText>
+              <w:instrText xml:space="preserve"> PAGEREF _Toc206386983 \h </w:instrText>
             </w:r>
             <w:r>
               <w:rPr>
@@ -8139,7 +8139,7 @@
               <w:lang w:eastAsia="ru-RU"/>
             </w:rPr>
           </w:pPr>
-          <w:hyperlink w:anchor="_Toc206366959" w:history="1">
+          <w:hyperlink w:anchor="_Toc206386984" w:history="1">
             <w:r>
               <w:rPr>
                 <w:rStyle w:val="a3"/>
@@ -8167,7 +8167,7 @@
                 <w:noProof/>
                 <w:webHidden/>
               </w:rPr>
-              <w:instrText xml:space="preserve"> PAGEREF _Toc206366959 \h </w:instrText>
+              <w:instrText xml:space="preserve"> PAGEREF _Toc206386984 \h </w:instrText>
             </w:r>
             <w:r>
               <w:rPr>
@@ -8210,7 +8210,7 @@
               <w:lang w:eastAsia="ru-RU"/>
             </w:rPr>
           </w:pPr>
-          <w:hyperlink w:anchor="_Toc206366960" w:history="1">
+          <w:hyperlink w:anchor="_Toc206386985" w:history="1">
             <w:r>
               <w:rPr>
                 <w:rStyle w:val="a3"/>
@@ -8238,7 +8238,7 @@
                 <w:noProof/>
                 <w:webHidden/>
               </w:rPr>
-              <w:instrText xml:space="preserve"> PAGEREF _Toc206366960 \h </w:instrText>
+              <w:instrText xml:space="preserve"> PAGEREF _Toc206386985 \h </w:instrText>
             </w:r>
             <w:r>
               <w:rPr>
@@ -8279,7 +8279,7 @@
               <w:lang w:eastAsia="ru-RU"/>
             </w:rPr>
           </w:pPr>
-          <w:hyperlink w:anchor="_Toc206366961" w:history="1">
+          <w:hyperlink w:anchor="_Toc206386986" w:history="1">
             <w:r>
               <w:rPr>
                 <w:rStyle w:val="a3"/>
@@ -8307,7 +8307,7 @@
                 <w:noProof/>
                 <w:webHidden/>
               </w:rPr>
-              <w:instrText xml:space="preserve"> PAGEREF _Toc206366961 \h </w:instrText>
+              <w:instrText xml:space="preserve"> PAGEREF _Toc206386986 \h </w:instrText>
             </w:r>
             <w:r>
               <w:rPr>
@@ -8350,7 +8350,7 @@
               <w:lang w:eastAsia="ru-RU"/>
             </w:rPr>
           </w:pPr>
-          <w:hyperlink w:anchor="_Toc206366962" w:history="1">
+          <w:hyperlink w:anchor="_Toc206386987" w:history="1">
             <w:r>
               <w:rPr>
                 <w:rStyle w:val="a3"/>
@@ -8378,7 +8378,7 @@
                 <w:noProof/>
                 <w:webHidden/>
               </w:rPr>
-              <w:instrText xml:space="preserve"> PAGEREF _Toc206366962 \h </w:instrText>
+              <w:instrText xml:space="preserve"> PAGEREF _Toc206386987 \h </w:instrText>
             </w:r>
             <w:r>
               <w:rPr>
@@ -8421,7 +8421,7 @@
               <w:lang w:eastAsia="ru-RU"/>
             </w:rPr>
           </w:pPr>
-          <w:hyperlink w:anchor="_Toc206366963" w:history="1">
+          <w:hyperlink w:anchor="_Toc206386988" w:history="1">
             <w:r>
               <w:rPr>
                 <w:rStyle w:val="a3"/>
@@ -8449,7 +8449,7 @@
                 <w:noProof/>
                 <w:webHidden/>
               </w:rPr>
-              <w:instrText xml:space="preserve"> PAGEREF _Toc206366963 \h </w:instrText>
+              <w:instrText xml:space="preserve"> PAGEREF _Toc206386988 \h </w:instrText>
             </w:r>
             <w:r>
               <w:rPr>
@@ -8492,7 +8492,7 @@
               <w:lang w:eastAsia="ru-RU"/>
             </w:rPr>
           </w:pPr>
-          <w:hyperlink w:anchor="_Toc206366964" w:history="1">
+          <w:hyperlink w:anchor="_Toc206386989" w:history="1">
             <w:r>
               <w:rPr>
                 <w:rStyle w:val="a3"/>
@@ -8520,7 +8520,7 @@
                 <w:noProof/>
                 <w:webHidden/>
               </w:rPr>
-              <w:instrText xml:space="preserve"> PAGEREF _Toc206366964 \h </w:instrText>
+              <w:instrText xml:space="preserve"> PAGEREF _Toc206386989 \h </w:instrText>
             </w:r>
             <w:r>
               <w:rPr>
@@ -8563,7 +8563,7 @@
               <w:lang w:eastAsia="ru-RU"/>
             </w:rPr>
           </w:pPr>
-          <w:hyperlink w:anchor="_Toc206366965" w:history="1">
+          <w:hyperlink w:anchor="_Toc206386990" w:history="1">
             <w:r>
               <w:rPr>
                 <w:rStyle w:val="a3"/>
@@ -8591,7 +8591,7 @@
                 <w:noProof/>
                 <w:webHidden/>
               </w:rPr>
-              <w:instrText xml:space="preserve"> PAGEREF _Toc206366965 \h </w:instrText>
+              <w:instrText xml:space="preserve"> PAGEREF _Toc206386990 \h </w:instrText>
             </w:r>
             <w:r>
               <w:rPr>
@@ -8632,7 +8632,7 @@
               <w:noProof/>
             </w:rPr>
           </w:pPr>
-          <w:hyperlink w:anchor="_Toc206366966" w:history="1">
+          <w:hyperlink w:anchor="_Toc206386991" w:history="1">
             <w:r>
               <w:rPr>
                 <w:rStyle w:val="a3"/>
@@ -8660,7 +8660,7 @@
                 <w:noProof/>
                 <w:webHidden/>
               </w:rPr>
-              <w:instrText xml:space="preserve"> PAGEREF _Toc206366966 \h </w:instrText>
+              <w:instrText xml:space="preserve"> PAGEREF _Toc206386991 \h </w:instrText>
             </w:r>
             <w:r>
               <w:rPr>
@@ -8701,7 +8701,7 @@
               <w:noProof/>
             </w:rPr>
           </w:pPr>
-          <w:hyperlink w:anchor="_Toc206366967" w:history="1">
+          <w:hyperlink w:anchor="_Toc206386992" w:history="1">
             <w:r>
               <w:rPr>
                 <w:rStyle w:val="a3"/>
@@ -8729,7 +8729,7 @@
                 <w:noProof/>
                 <w:webHidden/>
               </w:rPr>
-              <w:instrText xml:space="preserve"> PAGEREF _Toc206366967 \h </w:instrText>
+              <w:instrText xml:space="preserve"> PAGEREF _Toc206386992 \h </w:instrText>
             </w:r>
             <w:r>
               <w:rPr>
@@ -8770,7 +8770,7 @@
               <w:noProof/>
             </w:rPr>
           </w:pPr>
-          <w:hyperlink w:anchor="_Toc206366968" w:history="1">
+          <w:hyperlink w:anchor="_Toc206386993" w:history="1">
             <w:r>
               <w:rPr>
                 <w:rStyle w:val="a3"/>
@@ -8798,7 +8798,7 @@
                 <w:noProof/>
                 <w:webHidden/>
               </w:rPr>
-              <w:instrText xml:space="preserve"> PAGEREF _Toc206366968 \h </w:instrText>
+              <w:instrText xml:space="preserve"> PAGEREF _Toc206386993 \h </w:instrText>
             </w:r>
             <w:r>
               <w:rPr>
@@ -8839,7 +8839,7 @@
               <w:noProof/>
             </w:rPr>
           </w:pPr>
-          <w:hyperlink w:anchor="_Toc206366969" w:history="1">
+          <w:hyperlink w:anchor="_Toc206386994" w:history="1">
             <w:r>
               <w:rPr>
                 <w:rStyle w:val="a3"/>
@@ -8867,7 +8867,7 @@
                 <w:noProof/>
                 <w:webHidden/>
               </w:rPr>
-              <w:instrText xml:space="preserve"> PAGEREF _Toc206366969 \h </w:instrText>
+              <w:instrText xml:space="preserve"> PAGEREF _Toc206386994 \h </w:instrText>
             </w:r>
             <w:r>
               <w:rPr>
@@ -8908,7 +8908,7 @@
               <w:noProof/>
             </w:rPr>
           </w:pPr>
-          <w:hyperlink w:anchor="_Toc206366970" w:history="1">
+          <w:hyperlink w:anchor="_Toc206386995" w:history="1">
             <w:r>
               <w:rPr>
                 <w:rStyle w:val="a3"/>
@@ -8936,7 +8936,7 @@
                 <w:noProof/>
                 <w:webHidden/>
               </w:rPr>
-              <w:instrText xml:space="preserve"> PAGEREF _Toc206366970 \h </w:instrText>
+              <w:instrText xml:space="preserve"> PAGEREF _Toc206386995 \h </w:instrText>
             </w:r>
             <w:r>
               <w:rPr>
@@ -8977,7 +8977,7 @@
               <w:noProof/>
             </w:rPr>
           </w:pPr>
-          <w:hyperlink w:anchor="_Toc206366971" w:history="1">
+          <w:hyperlink w:anchor="_Toc206386996" w:history="1">
             <w:r>
               <w:rPr>
                 <w:rStyle w:val="a3"/>
@@ -9005,7 +9005,7 @@
                 <w:noProof/>
                 <w:webHidden/>
               </w:rPr>
-              <w:instrText xml:space="preserve"> PAGEREF _Toc206366971 \h </w:instrText>
+              <w:instrText xml:space="preserve"> PAGEREF _Toc206386996 \h </w:instrText>
             </w:r>
             <w:r>
               <w:rPr>
@@ -9046,7 +9046,7 @@
               <w:lang w:eastAsia="ru-RU"/>
             </w:rPr>
           </w:pPr>
-          <w:hyperlink w:anchor="_Toc206366972" w:history="1">
+          <w:hyperlink w:anchor="_Toc206386997" w:history="1">
             <w:r>
               <w:rPr>
                 <w:rStyle w:val="a3"/>
@@ -9074,7 +9074,7 @@
                 <w:noProof/>
                 <w:webHidden/>
               </w:rPr>
-              <w:instrText xml:space="preserve"> PAGEREF _Toc206366972 \h </w:instrText>
+              <w:instrText xml:space="preserve"> PAGEREF _Toc206386997 \h </w:instrText>
             </w:r>
             <w:r>
               <w:rPr>
@@ -9115,7 +9115,7 @@
               <w:lang w:eastAsia="ru-RU"/>
             </w:rPr>
           </w:pPr>
-          <w:hyperlink w:anchor="_Toc206366973" w:history="1">
+          <w:hyperlink w:anchor="_Toc206386998" w:history="1">
             <w:r>
               <w:rPr>
                 <w:rStyle w:val="a3"/>
@@ -9143,7 +9143,7 @@
                 <w:noProof/>
                 <w:webHidden/>
               </w:rPr>
-              <w:instrText xml:space="preserve"> PAGEREF _Toc206366973 \h </w:instrText>
+              <w:instrText xml:space="preserve"> PAGEREF _Toc206386998 \h </w:instrText>
             </w:r>
             <w:r>
               <w:rPr>
@@ -9186,7 +9186,7 @@
               <w:lang w:eastAsia="ru-RU"/>
             </w:rPr>
           </w:pPr>
-          <w:hyperlink w:anchor="_Toc206366974" w:history="1">
+          <w:hyperlink w:anchor="_Toc206386999" w:history="1">
             <w:r>
               <w:rPr>
                 <w:rStyle w:val="a3"/>
@@ -9214,7 +9214,7 @@
                 <w:noProof/>
                 <w:webHidden/>
               </w:rPr>
-              <w:instrText xml:space="preserve"> PAGEREF _Toc206366974 \h </w:instrText>
+              <w:instrText xml:space="preserve"> PAGEREF _Toc206386999 \h </w:instrText>
             </w:r>
             <w:r>
               <w:rPr>
@@ -9257,7 +9257,7 @@
               <w:lang w:eastAsia="ru-RU"/>
             </w:rPr>
           </w:pPr>
-          <w:hyperlink w:anchor="_Toc206366975" w:history="1">
+          <w:hyperlink w:anchor="_Toc206387000" w:history="1">
             <w:r>
               <w:rPr>
                 <w:rStyle w:val="a3"/>
@@ -9285,7 +9285,7 @@
                 <w:noProof/>
                 <w:webHidden/>
               </w:rPr>
-              <w:instrText xml:space="preserve"> PAGEREF _Toc206366975 \h </w:instrText>
+              <w:instrText xml:space="preserve"> PAGEREF _Toc206387000 \h </w:instrText>
             </w:r>
             <w:r>
               <w:rPr>
@@ -9326,7 +9326,7 @@
               <w:lang w:eastAsia="ru-RU"/>
             </w:rPr>
           </w:pPr>
-          <w:hyperlink w:anchor="_Toc206366976" w:history="1">
+          <w:hyperlink w:anchor="_Toc206387001" w:history="1">
             <w:r>
               <w:rPr>
                 <w:rStyle w:val="a3"/>
@@ -9354,7 +9354,7 @@
                 <w:noProof/>
                 <w:webHidden/>
               </w:rPr>
-              <w:instrText xml:space="preserve"> PAGEREF _Toc206366976 \h </w:instrText>
+              <w:instrText xml:space="preserve"> PAGEREF _Toc206387001 \h </w:instrText>
             </w:r>
             <w:r>
               <w:rPr>
@@ -9395,7 +9395,7 @@
               <w:lang w:eastAsia="ru-RU"/>
             </w:rPr>
           </w:pPr>
-          <w:hyperlink w:anchor="_Toc206366977" w:history="1">
+          <w:hyperlink w:anchor="_Toc206387002" w:history="1">
             <w:r>
               <w:rPr>
                 <w:rStyle w:val="a3"/>
@@ -9423,7 +9423,7 @@
                 <w:noProof/>
                 <w:webHidden/>
               </w:rPr>
-              <w:instrText xml:space="preserve"> PAGEREF _Toc206366977 \h </w:instrText>
+              <w:instrText xml:space="preserve"> PAGEREF _Toc206387002 \h </w:instrText>
             </w:r>
             <w:r>
               <w:rPr>
@@ -9466,7 +9466,7 @@
               <w:lang w:eastAsia="ru-RU"/>
             </w:rPr>
           </w:pPr>
-          <w:hyperlink w:anchor="_Toc206366978" w:history="1">
+          <w:hyperlink w:anchor="_Toc206387003" w:history="1">
             <w:r>
               <w:rPr>
                 <w:rStyle w:val="a3"/>
@@ -9494,7 +9494,7 @@
                 <w:noProof/>
                 <w:webHidden/>
               </w:rPr>
-              <w:instrText xml:space="preserve"> PAGEREF _Toc206366978 \h </w:instrText>
+              <w:instrText xml:space="preserve"> PAGEREF _Toc206387003 \h </w:instrText>
             </w:r>
             <w:r>
               <w:rPr>
@@ -9537,7 +9537,7 @@
               <w:lang w:eastAsia="ru-RU"/>
             </w:rPr>
           </w:pPr>
-          <w:hyperlink w:anchor="_Toc206366979" w:history="1">
+          <w:hyperlink w:anchor="_Toc206387004" w:history="1">
             <w:r>
               <w:rPr>
                 <w:rStyle w:val="a3"/>
@@ -9565,7 +9565,7 @@
                 <w:noProof/>
                 <w:webHidden/>
               </w:rPr>
-              <w:instrText xml:space="preserve"> PAGEREF _Toc206366979 \h </w:instrText>
+              <w:instrText xml:space="preserve"> PAGEREF _Toc206387004 \h </w:instrText>
             </w:r>
             <w:r>
               <w:rPr>
@@ -9606,7 +9606,7 @@
               <w:lang w:eastAsia="ru-RU"/>
             </w:rPr>
           </w:pPr>
-          <w:hyperlink w:anchor="_Toc206366980" w:history="1">
+          <w:hyperlink w:anchor="_Toc206387005" w:history="1">
             <w:r>
               <w:rPr>
                 <w:rStyle w:val="a3"/>
@@ -9634,7 +9634,7 @@
                 <w:noProof/>
                 <w:webHidden/>
               </w:rPr>
-              <w:instrText xml:space="preserve"> PAGEREF _Toc206366980 \h </w:instrText>
+              <w:instrText xml:space="preserve"> PAGEREF _Toc206387005 \h </w:instrText>
             </w:r>
             <w:r>
               <w:rPr>
@@ -9675,7 +9675,7 @@
               <w:lang w:eastAsia="ru-RU"/>
             </w:rPr>
           </w:pPr>
-          <w:hyperlink w:anchor="_Toc206366981" w:history="1">
+          <w:hyperlink w:anchor="_Toc206387006" w:history="1">
             <w:r>
               <w:rPr>
                 <w:rStyle w:val="a3"/>
@@ -9703,7 +9703,7 @@
                 <w:noProof/>
                 <w:webHidden/>
               </w:rPr>
-              <w:instrText xml:space="preserve"> PAGEREF _Toc206366981 \h </w:instrText>
+              <w:instrText xml:space="preserve"> PAGEREF _Toc206387006 \h </w:instrText>
             </w:r>
             <w:r>
               <w:rPr>
@@ -9744,7 +9744,7 @@
               <w:lang w:eastAsia="ru-RU"/>
             </w:rPr>
           </w:pPr>
-          <w:hyperlink w:anchor="_Toc206366982" w:history="1">
+          <w:hyperlink w:anchor="_Toc206387007" w:history="1">
             <w:r>
               <w:rPr>
                 <w:rStyle w:val="a3"/>
@@ -9772,7 +9772,7 @@
                 <w:noProof/>
                 <w:webHidden/>
               </w:rPr>
-              <w:instrText xml:space="preserve"> PAGEREF _Toc206366982 \h </w:instrText>
+              <w:instrText xml:space="preserve"> PAGEREF _Toc206387007 \h </w:instrText>
             </w:r>
             <w:r>
               <w:rPr>
@@ -9813,7 +9813,7 @@
               <w:lang w:eastAsia="ru-RU"/>
             </w:rPr>
           </w:pPr>
-          <w:hyperlink w:anchor="_Toc206366983" w:history="1">
+          <w:hyperlink w:anchor="_Toc206387008" w:history="1">
             <w:r>
               <w:rPr>
                 <w:rStyle w:val="a3"/>
@@ -9841,7 +9841,7 @@
                 <w:noProof/>
                 <w:webHidden/>
               </w:rPr>
-              <w:instrText xml:space="preserve"> PAGEREF _Toc206366983 \h </w:instrText>
+              <w:instrText xml:space="preserve"> PAGEREF _Toc206387008 \h </w:instrText>
             </w:r>
             <w:r>
               <w:rPr>
@@ -9882,7 +9882,7 @@
               <w:lang w:eastAsia="ru-RU"/>
             </w:rPr>
           </w:pPr>
-          <w:hyperlink w:anchor="_Toc206366984" w:history="1">
+          <w:hyperlink w:anchor="_Toc206387009" w:history="1">
             <w:r>
               <w:rPr>
                 <w:rStyle w:val="a3"/>
@@ -9910,7 +9910,7 @@
                 <w:noProof/>
                 <w:webHidden/>
               </w:rPr>
-              <w:instrText xml:space="preserve"> PAGEREF _Toc206366984 \h </w:instrText>
+              <w:instrText xml:space="preserve"> PAGEREF _Toc206387009 \h </w:instrText>
             </w:r>
             <w:r>
               <w:rPr>
@@ -9951,7 +9951,7 @@
               <w:lang w:eastAsia="ru-RU"/>
             </w:rPr>
           </w:pPr>
-          <w:hyperlink w:anchor="_Toc206366985" w:history="1">
+          <w:hyperlink w:anchor="_Toc206387010" w:history="1">
             <w:r>
               <w:rPr>
                 <w:rStyle w:val="a3"/>
@@ -9979,7 +9979,7 @@
                 <w:noProof/>
                 <w:webHidden/>
               </w:rPr>
-              <w:instrText xml:space="preserve"> PAGEREF _Toc206366985 \h </w:instrText>
+              <w:instrText xml:space="preserve"> PAGEREF _Toc206387010 \h </w:instrText>
             </w:r>
             <w:r>
               <w:rPr>
@@ -10020,7 +10020,7 @@
               <w:lang w:eastAsia="ru-RU"/>
             </w:rPr>
           </w:pPr>
-          <w:hyperlink w:anchor="_Toc206366986" w:history="1">
+          <w:hyperlink w:anchor="_Toc206387011" w:history="1">
             <w:r>
               <w:rPr>
                 <w:rStyle w:val="a3"/>
@@ -10048,7 +10048,7 @@
                 <w:noProof/>
                 <w:webHidden/>
               </w:rPr>
-              <w:instrText xml:space="preserve"> PAGEREF _Toc206366986 \h </w:instrText>
+              <w:instrText xml:space="preserve"> PAGEREF _Toc206387011 \h </w:instrText>
             </w:r>
             <w:r>
               <w:rPr>
@@ -10092,7 +10092,7 @@
               <w:lang w:eastAsia="ru-RU"/>
             </w:rPr>
           </w:pPr>
-          <w:hyperlink w:anchor="_Toc206366987" w:history="1">
+          <w:hyperlink w:anchor="_Toc206387012" w:history="1">
             <w:r>
               <w:rPr>
                 <w:rStyle w:val="a3"/>
@@ -10120,7 +10120,7 @@
                 <w:noProof/>
                 <w:webHidden/>
               </w:rPr>
-              <w:instrText xml:space="preserve"> PAGEREF _Toc206366987 \h </w:instrText>
+              <w:instrText xml:space="preserve"> PAGEREF _Toc206387012 \h </w:instrText>
             </w:r>
             <w:r>
               <w:rPr>
@@ -10161,7 +10161,7 @@
               <w:lang w:eastAsia="ru-RU"/>
             </w:rPr>
           </w:pPr>
-          <w:hyperlink w:anchor="_Toc206366988" w:history="1">
+          <w:hyperlink w:anchor="_Toc206387013" w:history="1">
             <w:r>
               <w:rPr>
                 <w:rStyle w:val="a3"/>
@@ -10189,7 +10189,7 @@
                 <w:noProof/>
                 <w:webHidden/>
               </w:rPr>
-              <w:instrText xml:space="preserve"> PAGEREF _Toc206366988 \h </w:instrText>
+              <w:instrText xml:space="preserve"> PAGEREF _Toc206387013 \h </w:instrText>
             </w:r>
             <w:r>
               <w:rPr>
@@ -10230,7 +10230,7 @@
               <w:lang w:eastAsia="ru-RU"/>
             </w:rPr>
           </w:pPr>
-          <w:hyperlink w:anchor="_Toc206366989" w:history="1">
+          <w:hyperlink w:anchor="_Toc206387014" w:history="1">
             <w:r>
               <w:rPr>
                 <w:rStyle w:val="a3"/>
@@ -10258,7 +10258,7 @@
                 <w:noProof/>
                 <w:webHidden/>
               </w:rPr>
-              <w:instrText xml:space="preserve"> PAGEREF _Toc206366989 \h </w:instrText>
+              <w:instrText xml:space="preserve"> PAGEREF _Toc206387014 \h </w:instrText>
             </w:r>
             <w:r>
               <w:rPr>
@@ -10299,7 +10299,7 @@
               <w:lang w:eastAsia="ru-RU"/>
             </w:rPr>
           </w:pPr>
-          <w:hyperlink w:anchor="_Toc206366990" w:history="1">
+          <w:hyperlink w:anchor="_Toc206387015" w:history="1">
             <w:r>
               <w:rPr>
                 <w:rStyle w:val="a3"/>
@@ -10327,7 +10327,7 @@
                 <w:noProof/>
                 <w:webHidden/>
               </w:rPr>
-              <w:instrText xml:space="preserve"> PAGEREF _Toc206366990 \h </w:instrText>
+              <w:instrText xml:space="preserve"> PAGEREF _Toc206387015 \h </w:instrText>
             </w:r>
             <w:r>
               <w:rPr>
@@ -10368,7 +10368,7 @@
               <w:lang w:eastAsia="ru-RU"/>
             </w:rPr>
           </w:pPr>
-          <w:hyperlink w:anchor="_Toc206366991" w:history="1">
+          <w:hyperlink w:anchor="_Toc206387016" w:history="1">
             <w:r>
               <w:rPr>
                 <w:rStyle w:val="a3"/>
@@ -10396,7 +10396,7 @@
                 <w:noProof/>
                 <w:webHidden/>
               </w:rPr>
-              <w:instrText xml:space="preserve"> PAGEREF _Toc206366991 \h </w:instrText>
+              <w:instrText xml:space="preserve"> PAGEREF _Toc206387016 \h </w:instrText>
             </w:r>
             <w:r>
               <w:rPr>
@@ -10440,7 +10440,7 @@
               <w:lang w:eastAsia="ru-RU"/>
             </w:rPr>
           </w:pPr>
-          <w:hyperlink w:anchor="_Toc206366992" w:history="1">
+          <w:hyperlink w:anchor="_Toc206387017" w:history="1">
             <w:r>
               <w:rPr>
                 <w:rStyle w:val="a3"/>
@@ -10468,7 +10468,7 @@
                 <w:noProof/>
                 <w:webHidden/>
               </w:rPr>
-              <w:instrText xml:space="preserve"> PAGEREF _Toc206366992 \h </w:instrText>
+              <w:instrText xml:space="preserve"> PAGEREF _Toc206387017 \h </w:instrText>
             </w:r>
             <w:r>
               <w:rPr>
@@ -10512,7 +10512,7 @@
               <w:lang w:eastAsia="ru-RU"/>
             </w:rPr>
           </w:pPr>
-          <w:hyperlink w:anchor="_Toc206366993" w:history="1">
+          <w:hyperlink w:anchor="_Toc206387018" w:history="1">
             <w:r>
               <w:rPr>
                 <w:rStyle w:val="a3"/>
@@ -10540,7 +10540,7 @@
                 <w:noProof/>
                 <w:webHidden/>
               </w:rPr>
-              <w:instrText xml:space="preserve"> PAGEREF _Toc206366993 \h </w:instrText>
+              <w:instrText xml:space="preserve"> PAGEREF _Toc206387018 \h </w:instrText>
             </w:r>
             <w:r>
               <w:rPr>
@@ -10584,7 +10584,7 @@
               <w:lang w:eastAsia="ru-RU"/>
             </w:rPr>
           </w:pPr>
-          <w:hyperlink w:anchor="_Toc206366994" w:history="1">
+          <w:hyperlink w:anchor="_Toc206387019" w:history="1">
             <w:r>
               <w:rPr>
                 <w:rStyle w:val="a3"/>
@@ -10612,7 +10612,7 @@
                 <w:noProof/>
                 <w:webHidden/>
               </w:rPr>
-              <w:instrText xml:space="preserve"> PAGEREF _Toc206366994 \h </w:instrText>
+              <w:instrText xml:space="preserve"> PAGEREF _Toc206387019 \h </w:instrText>
             </w:r>
             <w:r>
               <w:rPr>
@@ -10656,7 +10656,7 @@
               <w:lang w:eastAsia="ru-RU"/>
             </w:rPr>
           </w:pPr>
-          <w:hyperlink w:anchor="_Toc206366995" w:history="1">
+          <w:hyperlink w:anchor="_Toc206387020" w:history="1">
             <w:r>
               <w:rPr>
                 <w:rStyle w:val="a3"/>
@@ -10684,7 +10684,7 @@
                 <w:noProof/>
                 <w:webHidden/>
               </w:rPr>
-              <w:instrText xml:space="preserve"> PAGEREF _Toc206366995 \h </w:instrText>
+              <w:instrText xml:space="preserve"> PAGEREF _Toc206387020 \h </w:instrText>
             </w:r>
             <w:r>
               <w:rPr>
@@ -10728,7 +10728,7 @@
               <w:lang w:eastAsia="ru-RU"/>
             </w:rPr>
           </w:pPr>
-          <w:hyperlink w:anchor="_Toc206366996" w:history="1">
+          <w:hyperlink w:anchor="_Toc206387021" w:history="1">
             <w:r>
               <w:rPr>
                 <w:rStyle w:val="a3"/>
@@ -10756,7 +10756,7 @@
                 <w:noProof/>
                 <w:webHidden/>
               </w:rPr>
-              <w:instrText xml:space="preserve"> PAGEREF _Toc206366996 \h </w:instrText>
+              <w:instrText xml:space="preserve"> PAGEREF _Toc206387021 \h </w:instrText>
             </w:r>
             <w:r>
               <w:rPr>
@@ -10797,7 +10797,7 @@
               <w:lang w:eastAsia="ru-RU"/>
             </w:rPr>
           </w:pPr>
-          <w:hyperlink w:anchor="_Toc206366997" w:history="1">
+          <w:hyperlink w:anchor="_Toc206387022" w:history="1">
             <w:r>
               <w:rPr>
                 <w:rStyle w:val="a3"/>
@@ -10825,7 +10825,7 @@
                 <w:noProof/>
                 <w:webHidden/>
               </w:rPr>
-              <w:instrText xml:space="preserve"> PAGEREF _Toc206366997 \h </w:instrText>
+              <w:instrText xml:space="preserve"> PAGEREF _Toc206387022 \h </w:instrText>
             </w:r>
             <w:r>
               <w:rPr>
@@ -10866,7 +10866,7 @@
               <w:lang w:eastAsia="ru-RU"/>
             </w:rPr>
           </w:pPr>
-          <w:hyperlink w:anchor="_Toc206366998" w:history="1">
+          <w:hyperlink w:anchor="_Toc206387023" w:history="1">
             <w:r>
               <w:rPr>
                 <w:rStyle w:val="a3"/>
@@ -10894,7 +10894,7 @@
                 <w:noProof/>
                 <w:webHidden/>
               </w:rPr>
-              <w:instrText xml:space="preserve"> PAGEREF _Toc206366998 \h </w:instrText>
+              <w:instrText xml:space="preserve"> PAGEREF _Toc206387023 \h </w:instrText>
             </w:r>
             <w:r>
               <w:rPr>
@@ -10935,7 +10935,7 @@
               <w:lang w:eastAsia="ru-RU"/>
             </w:rPr>
           </w:pPr>
-          <w:hyperlink w:anchor="_Toc206366999" w:history="1">
+          <w:hyperlink w:anchor="_Toc206387024" w:history="1">
             <w:r>
               <w:rPr>
                 <w:rStyle w:val="a3"/>
@@ -10963,7 +10963,7 @@
                 <w:noProof/>
                 <w:webHidden/>
               </w:rPr>
-              <w:instrText xml:space="preserve"> PAGEREF _Toc206366999 \h </w:instrText>
+              <w:instrText xml:space="preserve"> PAGEREF _Toc206387024 \h </w:instrText>
             </w:r>
             <w:r>
               <w:rPr>
@@ -11004,7 +11004,7 @@
               <w:lang w:eastAsia="ru-RU"/>
             </w:rPr>
           </w:pPr>
-          <w:hyperlink w:anchor="_Toc206367000" w:history="1">
+          <w:hyperlink w:anchor="_Toc206387025" w:history="1">
             <w:r>
               <w:rPr>
                 <w:rStyle w:val="a3"/>
@@ -11032,7 +11032,7 @@
                 <w:noProof/>
                 <w:webHidden/>
               </w:rPr>
-              <w:instrText xml:space="preserve"> PAGEREF _Toc206367000 \h </w:instrText>
+              <w:instrText xml:space="preserve"> PAGEREF _Toc206387025 \h </w:instrText>
             </w:r>
             <w:r>
               <w:rPr>
@@ -11073,7 +11073,7 @@
               <w:lang w:eastAsia="ru-RU"/>
             </w:rPr>
           </w:pPr>
-          <w:hyperlink w:anchor="_Toc206367001" w:history="1">
+          <w:hyperlink w:anchor="_Toc206387026" w:history="1">
             <w:r>
               <w:rPr>
                 <w:rStyle w:val="a3"/>
@@ -11101,7 +11101,7 @@
                 <w:noProof/>
                 <w:webHidden/>
               </w:rPr>
-              <w:instrText xml:space="preserve"> PAGEREF _Toc206367001 \h </w:instrText>
+              <w:instrText xml:space="preserve"> PAGEREF _Toc206387026 \h </w:instrText>
             </w:r>
             <w:r>
               <w:rPr>
@@ -11142,7 +11142,7 @@
               <w:lang w:eastAsia="ru-RU"/>
             </w:rPr>
           </w:pPr>
-          <w:hyperlink w:anchor="_Toc206367002" w:history="1">
+          <w:hyperlink w:anchor="_Toc206387027" w:history="1">
             <w:r>
               <w:rPr>
                 <w:rStyle w:val="a3"/>
@@ -11170,7 +11170,7 @@
                 <w:noProof/>
                 <w:webHidden/>
               </w:rPr>
-              <w:instrText xml:space="preserve"> PAGEREF _Toc206367002 \h </w:instrText>
+              <w:instrText xml:space="preserve"> PAGEREF _Toc206387027 \h </w:instrText>
             </w:r>
             <w:r>
               <w:rPr>
@@ -11211,7 +11211,7 @@
               <w:lang w:eastAsia="ru-RU"/>
             </w:rPr>
           </w:pPr>
-          <w:hyperlink w:anchor="_Toc206367003" w:history="1">
+          <w:hyperlink w:anchor="_Toc206387028" w:history="1">
             <w:r>
               <w:rPr>
                 <w:rStyle w:val="a3"/>
@@ -11239,7 +11239,7 @@
                 <w:noProof/>
                 <w:webHidden/>
               </w:rPr>
-              <w:instrText xml:space="preserve"> PAGEREF _Toc206367003 \h </w:instrText>
+              <w:instrText xml:space="preserve"> PAGEREF _Toc206387028 \h </w:instrText>
             </w:r>
             <w:r>
               <w:rPr>
@@ -11280,7 +11280,7 @@
               <w:lang w:eastAsia="ru-RU"/>
             </w:rPr>
           </w:pPr>
-          <w:hyperlink w:anchor="_Toc206367004" w:history="1">
+          <w:hyperlink w:anchor="_Toc206387029" w:history="1">
             <w:r>
               <w:rPr>
                 <w:rStyle w:val="a3"/>
@@ -11308,7 +11308,7 @@
                 <w:noProof/>
                 <w:webHidden/>
               </w:rPr>
-              <w:instrText xml:space="preserve"> PAGEREF _Toc206367004 \h </w:instrText>
+              <w:instrText xml:space="preserve"> PAGEREF _Toc206387029 \h </w:instrText>
             </w:r>
             <w:r>
               <w:rPr>
@@ -11376,7 +11376,7 @@
           <w:lang w:val="en-US"/>
         </w:rPr>
       </w:pPr>
-      <w:bookmarkStart w:id="1" w:name="_Toc206366845"/>
+      <w:bookmarkStart w:id="1" w:name="_Toc206386870"/>
       <w:r>
         <w:rPr>
           <w:lang w:val="en-US"/>
@@ -11589,7 +11589,7 @@
       <w:pPr>
         <w:pStyle w:val="1"/>
       </w:pPr>
-      <w:bookmarkStart w:id="2" w:name="_Toc206366846"/>
+      <w:bookmarkStart w:id="2" w:name="_Toc206386871"/>
       <w:r>
         <w:rPr>
           <w:lang w:val="en-US"/>
@@ -11707,7 +11707,7 @@
           <w:lang w:val="en-US"/>
         </w:rPr>
       </w:pPr>
-      <w:bookmarkStart w:id="3" w:name="_Toc206366847"/>
+      <w:bookmarkStart w:id="3" w:name="_Toc206386872"/>
       <w:r>
         <w:rPr>
           <w:lang w:val="en-US"/>
@@ -11804,7 +11804,7 @@
           <w:lang w:val="en-US"/>
         </w:rPr>
       </w:pPr>
-      <w:bookmarkStart w:id="4" w:name="_Toc206366848"/>
+      <w:bookmarkStart w:id="4" w:name="_Toc206386873"/>
       <w:r>
         <w:rPr>
           <w:lang w:val="en-US"/>
@@ -11821,7 +11821,7 @@
           <w:lang w:val="en-US"/>
         </w:rPr>
       </w:pPr>
-      <w:bookmarkStart w:id="5" w:name="_Toc206366849"/>
+      <w:bookmarkStart w:id="5" w:name="_Toc206386874"/>
       <w:r>
         <w:rPr>
           <w:lang w:val="en-US"/>
@@ -11837,7 +11837,7 @@
           <w:lang w:val="en-US"/>
         </w:rPr>
       </w:pPr>
-      <w:bookmarkStart w:id="6" w:name="_Toc206366850"/>
+      <w:bookmarkStart w:id="6" w:name="_Toc206386875"/>
       <w:r>
         <w:rPr>
           <w:lang w:val="en-US"/>
@@ -11879,7 +11879,7 @@
         </w:rPr>
       </w:pPr>
       <w:bookmarkStart w:id="7" w:name="_Nox"/>
-      <w:bookmarkStart w:id="8" w:name="_Toc206366851"/>
+      <w:bookmarkStart w:id="8" w:name="_Toc206386876"/>
       <w:bookmarkEnd w:id="7"/>
       <w:r>
         <w:rPr>
@@ -11897,7 +11897,7 @@
         </w:rPr>
       </w:pPr>
       <w:bookmarkStart w:id="9" w:name="_Theme"/>
-      <w:bookmarkStart w:id="10" w:name="_Toc206366852"/>
+      <w:bookmarkStart w:id="10" w:name="_Toc206386877"/>
       <w:bookmarkEnd w:id="9"/>
       <w:r>
         <w:rPr>
@@ -12009,7 +12009,7 @@
           <w:lang w:val="en-US"/>
         </w:rPr>
       </w:pPr>
-      <w:bookmarkStart w:id="11" w:name="_Toc206366853"/>
+      <w:bookmarkStart w:id="11" w:name="_Toc206386878"/>
       <w:r>
         <w:rPr>
           <w:lang w:val="en-US"/>
@@ -12161,7 +12161,7 @@
         </w:rPr>
       </w:pPr>
       <w:bookmarkStart w:id="12" w:name="_Reset,_Cleanup_buttons"/>
-      <w:bookmarkStart w:id="13" w:name="_Toc206366854"/>
+      <w:bookmarkStart w:id="13" w:name="_Toc206386879"/>
       <w:bookmarkEnd w:id="12"/>
       <w:r>
         <w:rPr>
@@ -12408,7 +12408,7 @@
         </w:rPr>
       </w:pPr>
       <w:bookmarkStart w:id="14" w:name="_In_case_you"/>
-      <w:bookmarkStart w:id="15" w:name="_Toc206366855"/>
+      <w:bookmarkStart w:id="15" w:name="_Toc206386880"/>
       <w:bookmarkEnd w:id="14"/>
       <w:r>
         <w:rPr>
@@ -12667,7 +12667,7 @@
           <w:lang w:val="en-US"/>
         </w:rPr>
       </w:pPr>
-      <w:bookmarkStart w:id="16" w:name="_Toc206366856"/>
+      <w:bookmarkStart w:id="16" w:name="_Toc206386881"/>
       <w:r>
         <w:rPr>
           <w:lang w:val="en-US"/>
@@ -12751,7 +12751,7 @@
           <w:lang w:val="en-US"/>
         </w:rPr>
       </w:pPr>
-      <w:bookmarkStart w:id="17" w:name="_Toc206366857"/>
+      <w:bookmarkStart w:id="17" w:name="_Toc206386882"/>
       <w:r>
         <w:rPr>
           <w:lang w:val="en-US"/>
@@ -12829,7 +12829,7 @@
         </w:rPr>
       </w:pPr>
       <w:bookmarkStart w:id="18" w:name="_Right_click_to"/>
-      <w:bookmarkStart w:id="19" w:name="_Toc206366858"/>
+      <w:bookmarkStart w:id="19" w:name="_Toc206386883"/>
       <w:bookmarkEnd w:id="18"/>
       <w:r>
         <w:rPr>
@@ -12946,7 +12946,7 @@
           <w:lang w:val="en-US"/>
         </w:rPr>
       </w:pPr>
-      <w:bookmarkStart w:id="20" w:name="_Toc206366859"/>
+      <w:bookmarkStart w:id="20" w:name="_Toc206386884"/>
       <w:r>
         <w:rPr>
           <w:lang w:val="en-US"/>
@@ -13056,7 +13056,7 @@
           <w:lang w:val="en-US" w:eastAsia="ru-RU"/>
         </w:rPr>
       </w:pPr>
-      <w:bookmarkStart w:id="21" w:name="_Toc206366860"/>
+      <w:bookmarkStart w:id="21" w:name="_Toc206386885"/>
       <w:r>
         <w:rPr>
           <w:noProof/>
@@ -13165,7 +13165,7 @@
           <w:lang w:val="en-US" w:eastAsia="ru-RU"/>
         </w:rPr>
       </w:pPr>
-      <w:bookmarkStart w:id="22" w:name="_Toc206366861"/>
+      <w:bookmarkStart w:id="22" w:name="_Toc206386886"/>
       <w:r>
         <w:rPr>
           <w:noProof/>
@@ -13191,7 +13191,7 @@
           <w:lang w:val="en-US" w:eastAsia="ru-RU"/>
         </w:rPr>
       </w:pPr>
-      <w:bookmarkStart w:id="23" w:name="_Toc206366862"/>
+      <w:bookmarkStart w:id="23" w:name="_Toc206386887"/>
       <w:r>
         <w:rPr>
           <w:lang w:val="en-US" w:eastAsia="ru-RU"/>
@@ -13880,7 +13880,7 @@
           <w:lang w:val="en-US" w:eastAsia="ru-RU"/>
         </w:rPr>
       </w:pPr>
-      <w:bookmarkStart w:id="24" w:name="_Toc206366863"/>
+      <w:bookmarkStart w:id="24" w:name="_Toc206386888"/>
       <w:r>
         <w:rPr>
           <w:noProof/>
@@ -13991,7 +13991,7 @@
           <w:lang w:val="en-US"/>
         </w:rPr>
       </w:pPr>
-      <w:bookmarkStart w:id="25" w:name="_Toc206366864"/>
+      <w:bookmarkStart w:id="25" w:name="_Toc206386889"/>
       <w:r>
         <w:rPr>
           <w:lang w:val="en-US"/>
@@ -14008,7 +14008,7 @@
           <w:lang w:val="en-US"/>
         </w:rPr>
       </w:pPr>
-      <w:bookmarkStart w:id="26" w:name="_Toc206366865"/>
+      <w:bookmarkStart w:id="26" w:name="_Toc206386890"/>
       <w:r>
         <w:rPr>
           <w:lang w:val="en-US"/>
@@ -14077,7 +14077,7 @@
           <w:lang w:val="en-US"/>
         </w:rPr>
       </w:pPr>
-      <w:bookmarkStart w:id="27" w:name="_Toc206366866"/>
+      <w:bookmarkStart w:id="27" w:name="_Toc206386891"/>
       <w:r>
         <w:rPr>
           <w:lang w:val="en-US"/>
@@ -14119,7 +14119,7 @@
           <w:lang w:val="en-US"/>
         </w:rPr>
       </w:pPr>
-      <w:bookmarkStart w:id="28" w:name="_Toc206366867"/>
+      <w:bookmarkStart w:id="28" w:name="_Toc206386892"/>
       <w:r>
         <w:rPr>
           <w:lang w:val="en-US"/>
@@ -14249,7 +14249,7 @@
           <w:lang w:val="en-US"/>
         </w:rPr>
       </w:pPr>
-      <w:bookmarkStart w:id="29" w:name="_Toc206366868"/>
+      <w:bookmarkStart w:id="29" w:name="_Toc206386893"/>
       <w:r>
         <w:rPr>
           <w:lang w:val="en-US"/>
@@ -14369,7 +14369,7 @@
           <w:lang w:val="en-US"/>
         </w:rPr>
       </w:pPr>
-      <w:bookmarkStart w:id="30" w:name="_Toc206366869"/>
+      <w:bookmarkStart w:id="30" w:name="_Toc206386894"/>
       <w:r>
         <w:rPr>
           <w:lang w:val="en-US"/>
@@ -14474,7 +14474,7 @@
           <w:lang w:val="en-US"/>
         </w:rPr>
       </w:pPr>
-      <w:bookmarkStart w:id="31" w:name="_Toc206366870"/>
+      <w:bookmarkStart w:id="31" w:name="_Toc206386895"/>
       <w:r>
         <w:rPr>
           <w:lang w:val="en-US"/>
@@ -14551,7 +14551,7 @@
           <w:lang w:val="en-US"/>
         </w:rPr>
       </w:pPr>
-      <w:bookmarkStart w:id="32" w:name="_Toc206366871"/>
+      <w:bookmarkStart w:id="32" w:name="_Toc206386896"/>
       <w:r>
         <w:rPr>
           <w:lang w:val="en-US"/>
@@ -14654,7 +14654,7 @@
           <w:lang w:val="en-US"/>
         </w:rPr>
       </w:pPr>
-      <w:bookmarkStart w:id="33" w:name="_Toc206366872"/>
+      <w:bookmarkStart w:id="33" w:name="_Toc206386897"/>
       <w:r>
         <w:rPr>
           <w:lang w:val="en-US"/>
@@ -14815,7 +14815,7 @@
         </w:rPr>
       </w:pPr>
       <w:bookmarkStart w:id="34" w:name="_Window_name"/>
-      <w:bookmarkStart w:id="35" w:name="_Toc206366873"/>
+      <w:bookmarkStart w:id="35" w:name="_Toc206386898"/>
       <w:bookmarkEnd w:id="34"/>
       <w:r>
         <w:rPr>
@@ -14968,7 +14968,7 @@
         </w:rPr>
       </w:pPr>
       <w:bookmarkStart w:id="36" w:name="_Set_pos"/>
-      <w:bookmarkStart w:id="37" w:name="_Toc206366874"/>
+      <w:bookmarkStart w:id="37" w:name="_Toc206386899"/>
       <w:bookmarkEnd w:id="36"/>
       <w:r>
         <w:rPr>
@@ -15226,7 +15226,7 @@
           <w:lang w:val="en-US"/>
         </w:rPr>
       </w:pPr>
-      <w:bookmarkStart w:id="38" w:name="_Toc206366875"/>
+      <w:bookmarkStart w:id="38" w:name="_Toc206386900"/>
       <w:r>
         <w:rPr>
           <w:lang w:val="en-US"/>
@@ -15464,7 +15464,7 @@
           <w:lang w:val="en-US"/>
         </w:rPr>
       </w:pPr>
-      <w:bookmarkStart w:id="39" w:name="_Toc206366876"/>
+      <w:bookmarkStart w:id="39" w:name="_Toc206386901"/>
       <w:r>
         <w:rPr>
           <w:lang w:val="en-US"/>
@@ -15534,7 +15534,7 @@
         </w:rPr>
       </w:pPr>
       <w:bookmarkStart w:id="40" w:name="_Farm_dungeon"/>
-      <w:bookmarkStart w:id="41" w:name="_Toc206366877"/>
+      <w:bookmarkStart w:id="41" w:name="_Toc206386902"/>
       <w:bookmarkEnd w:id="40"/>
       <w:r>
         <w:rPr>
@@ -15833,7 +15833,7 @@
           <w:lang w:val="en-US"/>
         </w:rPr>
       </w:pPr>
-      <w:bookmarkStart w:id="42" w:name="_Toc206366878"/>
+      <w:bookmarkStart w:id="42" w:name="_Toc206386903"/>
       <w:r>
         <w:rPr>
           <w:lang w:val="en-US"/>
@@ -15968,7 +15968,7 @@
           <w:lang w:val="en-US"/>
         </w:rPr>
       </w:pPr>
-      <w:bookmarkStart w:id="43" w:name="_Toc206366879"/>
+      <w:bookmarkStart w:id="43" w:name="_Toc206386904"/>
       <w:r>
         <w:rPr>
           <w:lang w:val="en-US"/>
@@ -15997,7 +15997,7 @@
           <w:lang w:val="en-US"/>
         </w:rPr>
       </w:pPr>
-      <w:bookmarkStart w:id="44" w:name="_Toc206366880"/>
+      <w:bookmarkStart w:id="44" w:name="_Toc206386905"/>
       <w:r>
         <w:rPr>
           <w:lang w:val="en-US"/>
@@ -16213,7 +16213,7 @@
           <w:lang w:val="en-US"/>
         </w:rPr>
       </w:pPr>
-      <w:bookmarkStart w:id="45" w:name="_Toc206366881"/>
+      <w:bookmarkStart w:id="45" w:name="_Toc206386906"/>
       <w:r>
         <w:rPr>
           <w:lang w:val="en-US"/>
@@ -16369,7 +16369,7 @@
           <w:lang w:val="en-US"/>
         </w:rPr>
       </w:pPr>
-      <w:bookmarkStart w:id="46" w:name="_Toc206366882"/>
+      <w:bookmarkStart w:id="46" w:name="_Toc206386907"/>
       <w:r>
         <w:rPr>
           <w:lang w:val="en-US"/>
@@ -16510,7 +16510,7 @@
           <w:lang w:val="en-US"/>
         </w:rPr>
       </w:pPr>
-      <w:bookmarkStart w:id="47" w:name="_Toc206366883"/>
+      <w:bookmarkStart w:id="47" w:name="_Toc206386908"/>
       <w:r>
         <w:rPr>
           <w:lang w:val="en-US"/>
@@ -16580,7 +16580,7 @@
         </w:rPr>
       </w:pPr>
       <w:bookmarkStart w:id="48" w:name="_AB_mode"/>
-      <w:bookmarkStart w:id="49" w:name="_Toc206366884"/>
+      <w:bookmarkStart w:id="49" w:name="_Toc206386909"/>
       <w:bookmarkEnd w:id="48"/>
       <w:r>
         <w:rPr>
@@ -17035,7 +17035,7 @@
           <w:lang w:val="en-US"/>
         </w:rPr>
       </w:pPr>
-      <w:bookmarkStart w:id="50" w:name="_Toc206366885"/>
+      <w:bookmarkStart w:id="50" w:name="_Toc206386910"/>
       <w:r>
         <w:rPr>
           <w:lang w:val="en-US"/>
@@ -17091,7 +17091,7 @@
           <w:lang w:val="en-US"/>
         </w:rPr>
       </w:pPr>
-      <w:bookmarkStart w:id="51" w:name="_Toc206366886"/>
+      <w:bookmarkStart w:id="51" w:name="_Toc206386911"/>
       <w:r>
         <w:rPr>
           <w:lang w:val="en-US"/>
@@ -17231,7 +17231,7 @@
         </w:rPr>
       </w:pPr>
       <w:bookmarkStart w:id="52" w:name="_AB_(wave_canceling)"/>
-      <w:bookmarkStart w:id="53" w:name="_Toc206366887"/>
+      <w:bookmarkStart w:id="53" w:name="_Toc206386912"/>
       <w:bookmarkEnd w:id="52"/>
       <w:r>
         <w:rPr>
@@ -17649,12 +17649,34 @@
     </w:p>
     <w:p>
       <w:pPr>
+        <w:rPr>
+          <w:lang w:val="en-US"/>
+        </w:rPr>
+      </w:pPr>
+      <w:r>
+        <w:rPr>
+          <w:b/>
+          <w:highlight w:val="yellow"/>
+          <w:u w:val="single"/>
+          <w:lang w:val="en-US"/>
+        </w:rPr>
+        <w:t>Note</w:t>
+      </w:r>
+      <w:r>
+        <w:rPr>
+          <w:lang w:val="en-US"/>
+        </w:rPr>
+        <w:t>: If you cancel AB while script was in waiting state – it will drop timer, as if it is passed, and start next AB loop.</w:t>
+      </w:r>
+    </w:p>
+    <w:p>
+      <w:pPr>
         <w:pStyle w:val="3"/>
         <w:rPr>
           <w:lang w:val="en-US"/>
         </w:rPr>
       </w:pPr>
-      <w:bookmarkStart w:id="54" w:name="_Toc206366888"/>
+      <w:bookmarkStart w:id="54" w:name="_Toc206386913"/>
       <w:r>
         <w:rPr>
           <w:lang w:val="en-US"/>
@@ -17738,7 +17760,7 @@
           <w:lang w:val="en-US"/>
         </w:rPr>
       </w:pPr>
-      <w:bookmarkStart w:id="55" w:name="_Toc206366889"/>
+      <w:bookmarkStart w:id="55" w:name="_Toc206386914"/>
       <w:r>
         <w:rPr>
           <w:rFonts w:eastAsiaTheme="minorHAnsi"/>
@@ -17905,7 +17927,7 @@
           <w:lang w:val="en-US"/>
         </w:rPr>
       </w:pPr>
-      <w:bookmarkStart w:id="56" w:name="_Toc206366890"/>
+      <w:bookmarkStart w:id="56" w:name="_Toc206386915"/>
       <w:r>
         <w:rPr>
           <w:lang w:val="en-US"/>
@@ -18181,6 +18203,7 @@
         <w:rPr>
           <w:b/>
           <w:highlight w:val="yellow"/>
+          <w:u w:val="single"/>
           <w:lang w:val="en-US"/>
         </w:rPr>
         <w:t>Note</w:t>
@@ -18278,7 +18301,7 @@
         </w:rPr>
       </w:pPr>
       <w:bookmarkStart w:id="57" w:name="_Notification_only_mode"/>
-      <w:bookmarkStart w:id="58" w:name="_Toc206366891"/>
+      <w:bookmarkStart w:id="58" w:name="_Toc206386916"/>
       <w:bookmarkEnd w:id="57"/>
       <w:r>
         <w:rPr>
@@ -18395,7 +18418,7 @@
         </w:rPr>
       </w:pPr>
       <w:bookmarkStart w:id="59" w:name="_Log_30_crystals"/>
-      <w:bookmarkStart w:id="60" w:name="_Toc206366892"/>
+      <w:bookmarkStart w:id="60" w:name="_Toc206386917"/>
       <w:bookmarkEnd w:id="59"/>
       <w:r>
         <w:rPr>
@@ -18519,6 +18542,7 @@
         <w:rPr>
           <w:b/>
           <w:highlight w:val="yellow"/>
+          <w:u w:val="single"/>
           <w:lang w:val="en-US"/>
         </w:rPr>
         <w:t>Note</w:t>
@@ -18544,7 +18568,7 @@
         </w:rPr>
       </w:pPr>
       <w:bookmarkStart w:id="61" w:name="_Skips_settings"/>
-      <w:bookmarkStart w:id="62" w:name="_Toc206366893"/>
+      <w:bookmarkStart w:id="62" w:name="_Toc206386918"/>
       <w:bookmarkEnd w:id="61"/>
       <w:r>
         <w:rPr>
@@ -18615,7 +18639,7 @@
         </w:rPr>
       </w:pPr>
       <w:bookmarkStart w:id="63" w:name="_Skip_waves"/>
-      <w:bookmarkStart w:id="64" w:name="_Toc206366894"/>
+      <w:bookmarkStart w:id="64" w:name="_Toc206386919"/>
       <w:bookmarkEnd w:id="63"/>
       <w:r>
         <w:rPr>
@@ -19087,7 +19111,7 @@
           <w:lang w:val="en-US"/>
         </w:rPr>
       </w:pPr>
-      <w:bookmarkStart w:id="65" w:name="_Toc206366895"/>
+      <w:bookmarkStart w:id="65" w:name="_Toc206386920"/>
       <w:r>
         <w:rPr>
           <w:lang w:val="en-US"/>
@@ -19147,7 +19171,7 @@
         </w:rPr>
       </w:pPr>
       <w:bookmarkStart w:id="66" w:name="_Background_mode"/>
-      <w:bookmarkStart w:id="67" w:name="_Toc206366896"/>
+      <w:bookmarkStart w:id="67" w:name="_Toc206386921"/>
       <w:bookmarkEnd w:id="66"/>
       <w:r>
         <w:rPr>
@@ -19322,7 +19346,7 @@
           <w:lang w:val="en-US"/>
         </w:rPr>
       </w:pPr>
-      <w:bookmarkStart w:id="68" w:name="_Toc206366897"/>
+      <w:bookmarkStart w:id="68" w:name="_Toc206386922"/>
       <w:r>
         <w:rPr>
           <w:lang w:val="en-US"/>
@@ -19346,7 +19370,7 @@
         </w:rPr>
       </w:pPr>
       <w:bookmarkStart w:id="69" w:name="_Solve_captcha"/>
-      <w:bookmarkStart w:id="70" w:name="_Toc206366898"/>
+      <w:bookmarkStart w:id="70" w:name="_Toc206386923"/>
       <w:bookmarkEnd w:id="69"/>
       <w:r>
         <w:rPr>
@@ -19494,17 +19518,71 @@
     </w:p>
     <w:p>
       <w:pPr>
+        <w:rPr>
+          <w:lang w:val="en-US"/>
+        </w:rPr>
+      </w:pPr>
+      <w:r>
+        <w:rPr>
+          <w:b/>
+          <w:highlight w:val="yellow"/>
+          <w:u w:val="single"/>
+          <w:lang w:val="en-US"/>
+        </w:rPr>
+        <w:t>Note</w:t>
+      </w:r>
+      <w:r>
+        <w:rPr>
+          <w:lang w:val="en-US"/>
+        </w:rPr>
+        <w:t xml:space="preserve">: The script will stop if it failed captcha 4 times in a row. </w:t>
+      </w:r>
+      <w:r>
+        <w:rPr>
+          <w:lang w:val="en-US"/>
+        </w:rPr>
+        <w:t xml:space="preserve">It is practically impossible to make it fail 4 times in a row. All fails </w:t>
+      </w:r>
+      <w:r>
+        <w:rPr>
+          <w:lang w:val="en-US"/>
+        </w:rPr>
+        <w:t>that happened to me were related to the</w:t>
+      </w:r>
+      <w:r>
+        <w:rPr>
+          <w:lang w:val="en-US"/>
+        </w:rPr>
+        <w:t xml:space="preserve"> lag during captcha animation and it was not possible to determine where crystal went</w:t>
+      </w:r>
+      <w:r>
+        <w:rPr>
+          <w:lang w:val="en-US"/>
+        </w:rPr>
+        <w:t>, which happens very rare</w:t>
+      </w:r>
+      <w:r>
+        <w:rPr>
+          <w:lang w:val="en-US"/>
+        </w:rPr>
+        <w:t>.</w:t>
+      </w:r>
+    </w:p>
+    <w:p>
+      <w:pPr>
         <w:pStyle w:val="4"/>
         <w:rPr>
           <w:lang w:val="en-US"/>
         </w:rPr>
       </w:pPr>
+      <w:bookmarkStart w:id="71" w:name="_Toc206386924"/>
       <w:r>
         <w:rPr>
           <w:lang w:val="en-US"/>
         </w:rPr>
         <w:t>Open captcha.log</w:t>
       </w:r>
+      <w:bookmarkEnd w:id="71"/>
     </w:p>
     <w:p>
       <w:pPr>
@@ -19584,108 +19662,47 @@
     </w:p>
     <w:p>
       <w:pPr>
+        <w:pStyle w:val="3"/>
+        <w:rPr>
+          <w:lang w:val="en-US"/>
+        </w:rPr>
+      </w:pPr>
+      <w:bookmarkStart w:id="72" w:name="_Toc206386925"/>
+      <w:r>
+        <w:rPr>
+          <w:lang w:val="en-US"/>
+        </w:rPr>
+        <w:t>Upgrade</w:t>
+      </w:r>
+      <w:r>
+        <w:rPr>
+          <w:lang w:val="en-US"/>
+        </w:rPr>
+        <w:t>s</w:t>
+      </w:r>
+      <w:r>
+        <w:rPr>
+          <w:lang w:val="en-US"/>
+        </w:rPr>
+        <w:t xml:space="preserve"> </w:t>
+      </w:r>
+      <w:r>
+        <w:rPr>
+          <w:lang w:val="en-US"/>
+        </w:rPr>
+        <w:t>for crystals</w:t>
+      </w:r>
+      <w:bookmarkEnd w:id="72"/>
+    </w:p>
+    <w:p>
+      <w:pPr>
         <w:pStyle w:val="4"/>
         <w:rPr>
           <w:lang w:val="en-US"/>
         </w:rPr>
       </w:pPr>
-      <w:bookmarkStart w:id="71" w:name="_Toc206366899"/>
-      <w:r>
-        <w:rPr>
-          <w:lang w:val="en-US"/>
-        </w:rPr>
-        <w:t>Restart on captcha</w:t>
-      </w:r>
-      <w:bookmarkEnd w:id="71"/>
-    </w:p>
-    <w:p>
-      <w:pPr>
-        <w:rPr>
-          <w:lang w:val="en-US"/>
-        </w:rPr>
-      </w:pPr>
-      <w:r>
-        <w:rPr>
-          <w:lang w:val="en-US"/>
-        </w:rPr>
-        <w:t>If enabled, then in case if script failed on captcha 4 times in row or solving captcha is disabled – it will restart game, and then stop.</w:t>
-      </w:r>
-    </w:p>
-    <w:p>
-      <w:pPr>
-        <w:rPr>
-          <w:lang w:val="en-US"/>
-        </w:rPr>
-      </w:pPr>
-      <w:r>
-        <w:rPr>
-          <w:lang w:val="en-US"/>
-        </w:rPr>
-        <w:t>If disabled, then will stop without restarting.</w:t>
-      </w:r>
-    </w:p>
-    <w:p>
-      <w:pPr>
-        <w:rPr>
-          <w:lang w:val="en-US"/>
-        </w:rPr>
-      </w:pPr>
-      <w:r>
-        <w:rPr>
-          <w:lang w:val="en-US"/>
-        </w:rPr>
-        <w:t xml:space="preserve">The captcha solver works very good, and solves 99+% captchas. The only captchas where it failed had animation lags which caused script to </w:t>
-      </w:r>
-      <w:r>
-        <w:rPr>
-          <w:lang w:val="en-US"/>
-        </w:rPr>
-        <w:t>detect tracking cup wrongly. Otherwise, it will solve every single captcha.</w:t>
-      </w:r>
-    </w:p>
-    <w:p>
-      <w:pPr>
-        <w:pStyle w:val="3"/>
-        <w:rPr>
-          <w:lang w:val="en-US"/>
-        </w:rPr>
-      </w:pPr>
-      <w:bookmarkStart w:id="72" w:name="_Toc206366900"/>
-      <w:r>
-        <w:rPr>
-          <w:lang w:val="en-US"/>
-        </w:rPr>
-        <w:t>Upgrade</w:t>
-      </w:r>
-      <w:r>
-        <w:rPr>
-          <w:lang w:val="en-US"/>
-        </w:rPr>
-        <w:t>s</w:t>
-      </w:r>
-      <w:r>
-        <w:rPr>
-          <w:lang w:val="en-US"/>
-        </w:rPr>
-        <w:t xml:space="preserve"> </w:t>
-      </w:r>
-      <w:r>
-        <w:rPr>
-          <w:lang w:val="en-US"/>
-        </w:rPr>
-        <w:t>for crystals</w:t>
-      </w:r>
-      <w:bookmarkEnd w:id="72"/>
-    </w:p>
-    <w:p>
-      <w:pPr>
-        <w:pStyle w:val="4"/>
-        <w:rPr>
-          <w:lang w:val="en-US"/>
-        </w:rPr>
-      </w:pPr>
       <w:bookmarkStart w:id="73" w:name="_Upgrade_castle"/>
-      <w:bookmarkStart w:id="74" w:name="_Toc206366901"/>
+      <w:bookmarkStart w:id="74" w:name="_Toc206386926"/>
       <w:bookmarkEnd w:id="73"/>
       <w:r>
         <w:rPr>
@@ -19975,7 +19992,6 @@
           <w:u w:val="single"/>
           <w:lang w:val="en-US"/>
         </w:rPr>
-        <w:lastRenderedPageBreak/>
         <w:t>Info</w:t>
       </w:r>
       <w:r>
@@ -20089,12 +20105,13 @@
         </w:rPr>
       </w:pPr>
       <w:bookmarkStart w:id="75" w:name="_Upgrade_hero_for"/>
-      <w:bookmarkStart w:id="76" w:name="_Toc206366902"/>
+      <w:bookmarkStart w:id="76" w:name="_Toc206386927"/>
       <w:bookmarkEnd w:id="75"/>
       <w:r>
         <w:rPr>
           <w:lang w:val="en-US"/>
         </w:rPr>
+        <w:lastRenderedPageBreak/>
         <w:t>Upgrade hero for crystals</w:t>
       </w:r>
       <w:bookmarkEnd w:id="76"/>
@@ -20423,7 +20440,7 @@
           <w:lang w:val="en-US"/>
         </w:rPr>
       </w:pPr>
-      <w:bookmarkStart w:id="77" w:name="_Toc206366903"/>
+      <w:bookmarkStart w:id="77" w:name="_Toc206386928"/>
       <w:r>
         <w:rPr>
           <w:lang w:val="en-US"/>
@@ -20493,7 +20510,7 @@
         </w:rPr>
       </w:pPr>
       <w:bookmarkStart w:id="78" w:name="_Ad_for_speed"/>
-      <w:bookmarkStart w:id="79" w:name="_Toc206366904"/>
+      <w:bookmarkStart w:id="79" w:name="_Toc206386929"/>
       <w:bookmarkEnd w:id="78"/>
       <w:r>
         <w:rPr>
@@ -20618,7 +20635,7 @@
           <w:lang w:val="en-US"/>
         </w:rPr>
       </w:pPr>
-      <w:bookmarkStart w:id="80" w:name="_Toc206366905"/>
+      <w:bookmarkStart w:id="80" w:name="_Toc206386930"/>
       <w:r>
         <w:rPr>
           <w:lang w:val="en-US"/>
@@ -20677,12 +20694,11 @@
           <w:lang w:val="en-US"/>
         </w:rPr>
       </w:pPr>
-      <w:bookmarkStart w:id="81" w:name="_Toc206366906"/>
-      <w:r>
-        <w:rPr>
-          <w:lang w:val="en-US"/>
-        </w:rPr>
-        <w:lastRenderedPageBreak/>
+      <w:bookmarkStart w:id="81" w:name="_Toc206386931"/>
+      <w:r>
+        <w:rPr>
+          <w:lang w:val="en-US"/>
+        </w:rPr>
         <w:t>Ad</w:t>
       </w:r>
       <w:r>
@@ -20755,7 +20771,7 @@
           <w:lang w:val="en-US"/>
         </w:rPr>
       </w:pPr>
-      <w:bookmarkStart w:id="82" w:name="_Toc206366907"/>
+      <w:bookmarkStart w:id="82" w:name="_Toc206386932"/>
       <w:r>
         <w:rPr>
           <w:lang w:val="en-US"/>
@@ -20869,6 +20885,7 @@
           <w:u w:val="single"/>
           <w:lang w:val="en-US"/>
         </w:rPr>
+        <w:lastRenderedPageBreak/>
         <w:t>Info</w:t>
       </w:r>
       <w:r>
@@ -20962,7 +20979,7 @@
           <w:lang w:val="en-US"/>
         </w:rPr>
       </w:pPr>
-      <w:bookmarkStart w:id="83" w:name="_Toc206366908"/>
+      <w:bookmarkStart w:id="83" w:name="_Toc206386933"/>
       <w:r>
         <w:rPr>
           <w:lang w:val="en-US"/>
@@ -21031,7 +21048,7 @@
           <w:lang w:val="en-US"/>
         </w:rPr>
       </w:pPr>
-      <w:bookmarkStart w:id="84" w:name="_Toc206366909"/>
+      <w:bookmarkStart w:id="84" w:name="_Toc206386934"/>
       <w:r>
         <w:rPr>
           <w:lang w:val="en-US"/>
@@ -21162,7 +21179,7 @@
           <w:lang w:val="en-US"/>
         </w:rPr>
       </w:pPr>
-      <w:bookmarkStart w:id="85" w:name="_Toc206366910"/>
+      <w:bookmarkStart w:id="85" w:name="_Toc206386935"/>
       <w:r>
         <w:rPr>
           <w:lang w:val="en-US"/>
@@ -21223,7 +21240,7 @@
       </w:pPr>
       <w:bookmarkStart w:id="86" w:name="_Replays"/>
       <w:bookmarkStart w:id="87" w:name="_Replay_last_wave"/>
-      <w:bookmarkStart w:id="88" w:name="_Toc206366911"/>
+      <w:bookmarkStart w:id="88" w:name="_Toc206386936"/>
       <w:bookmarkEnd w:id="86"/>
       <w:bookmarkEnd w:id="87"/>
       <w:r>
@@ -21394,12 +21411,11 @@
           <w:lang w:val="en-US"/>
         </w:rPr>
       </w:pPr>
-      <w:bookmarkStart w:id="89" w:name="_Toc206366912"/>
-      <w:r>
-        <w:rPr>
-          <w:lang w:val="en-US"/>
-        </w:rPr>
-        <w:lastRenderedPageBreak/>
+      <w:bookmarkStart w:id="89" w:name="_Toc206386937"/>
+      <w:r>
+        <w:rPr>
+          <w:lang w:val="en-US"/>
+        </w:rPr>
         <w:t>Screenshot</w:t>
       </w:r>
       <w:r>
@@ -21482,6 +21498,7 @@
         <w:rPr>
           <w:lang w:val="en-US"/>
         </w:rPr>
+        <w:lastRenderedPageBreak/>
         <w:t xml:space="preserve">The script </w:t>
       </w:r>
       <w:r>
@@ -21516,7 +21533,7 @@
           <w:lang w:val="en-US"/>
         </w:rPr>
       </w:pPr>
-      <w:bookmarkStart w:id="90" w:name="_Toc206366913"/>
+      <w:bookmarkStart w:id="90" w:name="_Toc206386938"/>
       <w:r>
         <w:rPr>
           <w:lang w:val="en-US"/>
@@ -21668,7 +21685,7 @@
         </w:rPr>
       </w:pPr>
       <w:bookmarkStart w:id="91" w:name="_Popups"/>
-      <w:bookmarkStart w:id="92" w:name="_Toc206366914"/>
+      <w:bookmarkStart w:id="92" w:name="_Toc206386939"/>
       <w:bookmarkEnd w:id="91"/>
       <w:r>
         <w:rPr>
@@ -21772,7 +21789,7 @@
           <w:lang w:val="en-US"/>
         </w:rPr>
       </w:pPr>
-      <w:bookmarkStart w:id="93" w:name="_Toc206366915"/>
+      <w:bookmarkStart w:id="93" w:name="_Toc206386940"/>
       <w:r>
         <w:rPr>
           <w:lang w:val="en-US"/>
@@ -21830,7 +21847,6 @@
           <w:noProof/>
           <w:lang w:eastAsia="ru-RU"/>
         </w:rPr>
-        <w:lastRenderedPageBreak/>
         <w:drawing>
           <wp:inline distT="0" distB="0" distL="0" distR="0" wp14:anchorId="00BCE6E3" wp14:editId="69F231A2">
             <wp:extent cx="5072932" cy="2140904"/>
@@ -21888,7 +21904,7 @@
           <w:lang w:val="en-US"/>
         </w:rPr>
       </w:pPr>
-      <w:bookmarkStart w:id="94" w:name="_Toc206366916"/>
+      <w:bookmarkStart w:id="94" w:name="_Toc206386941"/>
       <w:r>
         <w:rPr>
           <w:lang w:val="en-US"/>
@@ -21943,7 +21959,7 @@
           <w:lang w:val="en-US"/>
         </w:rPr>
       </w:pPr>
-      <w:bookmarkStart w:id="95" w:name="_Toc206366917"/>
+      <w:bookmarkStart w:id="95" w:name="_Toc206386942"/>
       <w:r>
         <w:rPr>
           <w:lang w:val="en-US"/>
@@ -21991,7 +22007,7 @@
           <w:lang w:val="en-US"/>
         </w:rPr>
       </w:pPr>
-      <w:bookmarkStart w:id="96" w:name="_Toc206366918"/>
+      <w:bookmarkStart w:id="96" w:name="_Toc206386943"/>
       <w:r>
         <w:rPr>
           <w:lang w:val="en-US"/>
@@ -22145,11 +22161,12 @@
           <w:lang w:val="en-US"/>
         </w:rPr>
       </w:pPr>
-      <w:bookmarkStart w:id="97" w:name="_Toc206366919"/>
-      <w:r>
-        <w:rPr>
-          <w:lang w:val="en-US"/>
-        </w:rPr>
+      <w:bookmarkStart w:id="97" w:name="_Toc206386944"/>
+      <w:r>
+        <w:rPr>
+          <w:lang w:val="en-US"/>
+        </w:rPr>
+        <w:lastRenderedPageBreak/>
         <w:t>Long load</w:t>
       </w:r>
       <w:bookmarkEnd w:id="97"/>
@@ -22267,7 +22284,7 @@
           <w:lang w:val="en-US"/>
         </w:rPr>
       </w:pPr>
-      <w:bookmarkStart w:id="98" w:name="_Toc206366920"/>
+      <w:bookmarkStart w:id="98" w:name="_Toc206386945"/>
       <w:r>
         <w:rPr>
           <w:lang w:val="en-US"/>
@@ -22411,7 +22428,7 @@
         </w:rPr>
       </w:pPr>
       <w:bookmarkStart w:id="99" w:name="_After_10_esc"/>
-      <w:bookmarkStart w:id="100" w:name="_Toc206366921"/>
+      <w:bookmarkStart w:id="100" w:name="_Toc206386946"/>
       <w:bookmarkEnd w:id="99"/>
       <w:r>
         <w:rPr>
@@ -22481,7 +22498,7 @@
         </w:rPr>
       </w:pPr>
       <w:bookmarkStart w:id="101" w:name="_AB_errors"/>
-      <w:bookmarkStart w:id="102" w:name="_Toc206366922"/>
+      <w:bookmarkStart w:id="102" w:name="_Toc206386947"/>
       <w:bookmarkEnd w:id="101"/>
       <w:r>
         <w:rPr>
@@ -22565,12 +22582,11 @@
           <w:lang w:val="en-US"/>
         </w:rPr>
       </w:pPr>
-      <w:bookmarkStart w:id="103" w:name="_Toc206366923"/>
-      <w:r>
-        <w:rPr>
-          <w:lang w:val="en-US"/>
-        </w:rPr>
-        <w:lastRenderedPageBreak/>
+      <w:bookmarkStart w:id="103" w:name="_Toc206386948"/>
+      <w:r>
+        <w:rPr>
+          <w:lang w:val="en-US"/>
+        </w:rPr>
         <w:t>On freezing</w:t>
       </w:r>
       <w:bookmarkEnd w:id="103"/>
@@ -22658,7 +22674,7 @@
           <w:lang w:val="en-US"/>
         </w:rPr>
       </w:pPr>
-      <w:bookmarkStart w:id="104" w:name="_Toc206366924"/>
+      <w:bookmarkStart w:id="104" w:name="_Toc206386949"/>
       <w:r>
         <w:rPr>
           <w:lang w:val="en-US"/>
@@ -22776,7 +22792,7 @@
         </w:rPr>
       </w:pPr>
       <w:bookmarkStart w:id="105" w:name="_Nox_main_menu"/>
-      <w:bookmarkStart w:id="106" w:name="_Toc206366925"/>
+      <w:bookmarkStart w:id="106" w:name="_Toc206386950"/>
       <w:bookmarkEnd w:id="105"/>
       <w:r>
         <w:rPr>
@@ -22852,7 +22868,7 @@
         </w:rPr>
       </w:pPr>
       <w:bookmarkStart w:id="107" w:name="_Clear_all_fail"/>
-      <w:bookmarkStart w:id="108" w:name="_Toc206366926"/>
+      <w:bookmarkStart w:id="108" w:name="_Toc206386951"/>
       <w:bookmarkEnd w:id="107"/>
       <w:r>
         <w:rPr>
@@ -22958,7 +22974,7 @@
         </w:rPr>
       </w:pPr>
       <w:bookmarkStart w:id="109" w:name="_Save_screenshots_cache"/>
-      <w:bookmarkStart w:id="110" w:name="_Toc206366927"/>
+      <w:bookmarkStart w:id="110" w:name="_Toc206386952"/>
       <w:bookmarkEnd w:id="109"/>
       <w:r>
         <w:rPr>
@@ -23117,6 +23133,7 @@
           <w:b/>
           <w:lang w:val="en-US"/>
         </w:rPr>
+        <w:lastRenderedPageBreak/>
         <w:t>Cache interval</w:t>
       </w:r>
       <w:r>
@@ -23254,7 +23271,7 @@
         </w:rPr>
       </w:pPr>
       <w:bookmarkStart w:id="111" w:name="_Build_tabs"/>
-      <w:bookmarkStart w:id="112" w:name="_Toc206366928"/>
+      <w:bookmarkStart w:id="112" w:name="_Toc206386953"/>
       <w:bookmarkEnd w:id="111"/>
       <w:r>
         <w:rPr>
@@ -23351,7 +23368,7 @@
           <w:lang w:val="en-US"/>
         </w:rPr>
       </w:pPr>
-      <w:bookmarkStart w:id="113" w:name="_Toc206366929"/>
+      <w:bookmarkStart w:id="113" w:name="_Toc206386954"/>
       <w:r>
         <w:rPr>
           <w:rStyle w:val="20"/>
@@ -23436,7 +23453,7 @@
           <w:lang w:val="en-US"/>
         </w:rPr>
       </w:pPr>
-      <w:bookmarkStart w:id="114" w:name="_Toc206366930"/>
+      <w:bookmarkStart w:id="114" w:name="_Toc206386955"/>
       <w:r>
         <w:rPr>
           <w:lang w:val="en-US"/>
@@ -23519,7 +23536,7 @@
           <w:lang w:val="en-US"/>
         </w:rPr>
       </w:pPr>
-      <w:bookmarkStart w:id="115" w:name="_Toc206366931"/>
+      <w:bookmarkStart w:id="115" w:name="_Toc206386956"/>
       <w:r>
         <w:rPr>
           <w:lang w:val="en-US"/>
@@ -23615,7 +23632,7 @@
         </w:rPr>
       </w:pPr>
       <w:bookmarkStart w:id="116" w:name="_Orc_band,_Military"/>
-      <w:bookmarkStart w:id="117" w:name="_Toc206366932"/>
+      <w:bookmarkStart w:id="117" w:name="_Toc206386957"/>
       <w:bookmarkEnd w:id="116"/>
       <w:r>
         <w:rPr>
@@ -23763,7 +23780,7 @@
           <w:lang w:val="en-US"/>
         </w:rPr>
       </w:pPr>
-      <w:bookmarkStart w:id="118" w:name="_Toc206366933"/>
+      <w:bookmarkStart w:id="118" w:name="_Toc206386958"/>
       <w:r>
         <w:rPr>
           <w:lang w:val="en-US"/>
@@ -23810,7 +23827,7 @@
           <w:lang w:val="en-US"/>
         </w:rPr>
       </w:pPr>
-      <w:bookmarkStart w:id="119" w:name="_Toc206366934"/>
+      <w:bookmarkStart w:id="119" w:name="_Toc206386959"/>
       <w:r>
         <w:rPr>
           <w:lang w:val="en-US"/>
@@ -23842,6 +23859,7 @@
         <w:rPr>
           <w:b/>
           <w:highlight w:val="green"/>
+          <w:u w:val="single"/>
           <w:lang w:val="en-US"/>
         </w:rPr>
         <w:t>Tip</w:t>
@@ -23873,7 +23891,7 @@
           <w:lang w:val="en-US"/>
         </w:rPr>
       </w:pPr>
-      <w:bookmarkStart w:id="120" w:name="_Toc206366935"/>
+      <w:bookmarkStart w:id="120" w:name="_Toc206386960"/>
       <w:r>
         <w:rPr>
           <w:lang w:val="en-US"/>
@@ -23956,7 +23974,7 @@
           <w:lang w:val="en-US"/>
         </w:rPr>
       </w:pPr>
-      <w:bookmarkStart w:id="121" w:name="_Toc206366936"/>
+      <w:bookmarkStart w:id="121" w:name="_Toc206386961"/>
       <w:r>
         <w:rPr>
           <w:lang w:val="en-US"/>
@@ -23992,7 +24010,7 @@
           <w:lang w:val="en-US"/>
         </w:rPr>
       </w:pPr>
-      <w:bookmarkStart w:id="122" w:name="_Toc206366937"/>
+      <w:bookmarkStart w:id="122" w:name="_Toc206386962"/>
       <w:r>
         <w:rPr>
           <w:lang w:val="en-US"/>
@@ -24023,7 +24041,7 @@
           <w:lang w:val="en-US"/>
         </w:rPr>
       </w:pPr>
-      <w:bookmarkStart w:id="123" w:name="_Toc206366938"/>
+      <w:bookmarkStart w:id="123" w:name="_Toc206386963"/>
       <w:r>
         <w:rPr>
           <w:lang w:val="en-US"/>
@@ -24045,7 +24063,7 @@
           <w:lang w:val="en-US"/>
         </w:rPr>
       </w:pPr>
-      <w:bookmarkStart w:id="124" w:name="_Toc206366939"/>
+      <w:bookmarkStart w:id="124" w:name="_Toc206386964"/>
       <w:r>
         <w:rPr>
           <w:lang w:val="en-US"/>
@@ -24187,7 +24205,7 @@
         </w:rPr>
       </w:pPr>
       <w:bookmarkStart w:id="125" w:name="_Test_mouse_movement"/>
-      <w:bookmarkStart w:id="126" w:name="_Toc206366940"/>
+      <w:bookmarkStart w:id="126" w:name="_Toc206386965"/>
       <w:bookmarkEnd w:id="125"/>
       <w:r>
         <w:rPr>
@@ -24559,7 +24577,7 @@
           <w:lang w:val="en-US"/>
         </w:rPr>
       </w:pPr>
-      <w:bookmarkStart w:id="128" w:name="_Toc206366941"/>
+      <w:bookmarkStart w:id="128" w:name="_Toc206386966"/>
       <w:r>
         <w:rPr>
           <w:lang w:val="en-US"/>
@@ -24972,7 +24990,7 @@
         </w:rPr>
       </w:pPr>
       <w:bookmarkStart w:id="129" w:name="_Restart,_Reset,_Cleanup"/>
-      <w:bookmarkStart w:id="130" w:name="_Toc206366942"/>
+      <w:bookmarkStart w:id="130" w:name="_Toc206386967"/>
       <w:bookmarkEnd w:id="129"/>
       <w:r>
         <w:rPr>
@@ -25043,7 +25061,7 @@
         </w:rPr>
       </w:pPr>
       <w:bookmarkStart w:id="131" w:name="_Restart"/>
-      <w:bookmarkStart w:id="132" w:name="_Toc206366943"/>
+      <w:bookmarkStart w:id="132" w:name="_Toc206386968"/>
       <w:bookmarkEnd w:id="131"/>
       <w:r>
         <w:rPr>
@@ -25074,7 +25092,7 @@
         </w:rPr>
       </w:pPr>
       <w:bookmarkStart w:id="133" w:name="_Reset"/>
-      <w:bookmarkStart w:id="134" w:name="_Toc206366944"/>
+      <w:bookmarkStart w:id="134" w:name="_Toc206386969"/>
       <w:bookmarkEnd w:id="133"/>
       <w:r>
         <w:rPr>
@@ -25162,7 +25180,7 @@
         </w:rPr>
       </w:pPr>
       <w:bookmarkStart w:id="135" w:name="_Cleanup"/>
-      <w:bookmarkStart w:id="136" w:name="_Toc206366945"/>
+      <w:bookmarkStart w:id="136" w:name="_Toc206386970"/>
       <w:bookmarkEnd w:id="135"/>
       <w:r>
         <w:rPr>
@@ -25218,7 +25236,7 @@
         <w:pStyle w:val="3"/>
       </w:pPr>
       <w:bookmarkStart w:id="137" w:name="_Upgrade_hero,_Upgrade"/>
-      <w:bookmarkStart w:id="138" w:name="_Toc206366946"/>
+      <w:bookmarkStart w:id="138" w:name="_Toc206386971"/>
       <w:bookmarkEnd w:id="137"/>
       <w:r>
         <w:t>Upgrade hero, Upgrade castle</w:t>
@@ -25328,7 +25346,7 @@
           <w:lang w:val="en-US"/>
         </w:rPr>
       </w:pPr>
-      <w:bookmarkStart w:id="139" w:name="_Toc206366947"/>
+      <w:bookmarkStart w:id="139" w:name="_Toc206386972"/>
       <w:r>
         <w:rPr>
           <w:lang w:val="en-US"/>
@@ -25885,16 +25903,16 @@
           <w:lang w:val="en-US"/>
         </w:rPr>
       </w:pPr>
-      <w:bookmarkStart w:id="140" w:name="_Toc206366948"/>
-      <w:bookmarkStart w:id="141" w:name="_Solve_captcha_1"/>
+      <w:bookmarkStart w:id="140" w:name="_Solve_captcha_1"/>
+      <w:bookmarkStart w:id="141" w:name="_Toc206386973"/>
+      <w:bookmarkEnd w:id="140"/>
+      <w:r>
+        <w:rPr>
+          <w:lang w:val="en-US"/>
+        </w:rPr>
+        <w:t>Solve captcha</w:t>
+      </w:r>
       <w:bookmarkEnd w:id="141"/>
-      <w:r>
-        <w:rPr>
-          <w:lang w:val="en-US"/>
-        </w:rPr>
-        <w:t>Solve captcha</w:t>
-      </w:r>
-      <w:bookmarkEnd w:id="140"/>
     </w:p>
     <w:p>
       <w:pPr>
@@ -25975,7 +25993,7 @@
           <w:lang w:val="en-US"/>
         </w:rPr>
       </w:pPr>
-      <w:bookmarkStart w:id="142" w:name="_Toc206366949"/>
+      <w:bookmarkStart w:id="142" w:name="_Toc206386974"/>
       <w:r>
         <w:rPr>
           <w:lang w:val="en-US"/>
@@ -25991,7 +26009,7 @@
           <w:lang w:val="en-US"/>
         </w:rPr>
       </w:pPr>
-      <w:bookmarkStart w:id="143" w:name="_Toc206366950"/>
+      <w:bookmarkStart w:id="143" w:name="_Toc206386975"/>
       <w:r>
         <w:rPr>
           <w:lang w:val="en-US"/>
@@ -26127,7 +26145,7 @@
           <w:lang w:val="en-US"/>
         </w:rPr>
       </w:pPr>
-      <w:bookmarkStart w:id="144" w:name="_Toc206366951"/>
+      <w:bookmarkStart w:id="144" w:name="_Toc206386976"/>
       <w:r>
         <w:rPr>
           <w:lang w:val="en-US"/>
@@ -26241,7 +26259,7 @@
           <w:lang w:val="en-US"/>
         </w:rPr>
       </w:pPr>
-      <w:bookmarkStart w:id="145" w:name="_Toc206366952"/>
+      <w:bookmarkStart w:id="145" w:name="_Toc206386977"/>
       <w:r>
         <w:rPr>
           <w:lang w:val="en-US"/>
@@ -26409,7 +26427,7 @@
           <w:lang w:val="en-US"/>
         </w:rPr>
       </w:pPr>
-      <w:bookmarkStart w:id="146" w:name="_Toc206366953"/>
+      <w:bookmarkStart w:id="146" w:name="_Toc206386978"/>
       <w:r>
         <w:rPr>
           <w:lang w:val="en-US"/>
@@ -26519,7 +26537,7 @@
         </w:rPr>
       </w:pPr>
       <w:bookmarkStart w:id="147" w:name="_Online_actions_tests"/>
-      <w:bookmarkStart w:id="148" w:name="_Toc206366954"/>
+      <w:bookmarkStart w:id="148" w:name="_Toc206386979"/>
       <w:bookmarkEnd w:id="147"/>
       <w:r>
         <w:rPr>
@@ -26698,7 +26716,7 @@
           <w:lang w:val="en-US"/>
         </w:rPr>
       </w:pPr>
-      <w:bookmarkStart w:id="150" w:name="_Toc206366955"/>
+      <w:bookmarkStart w:id="150" w:name="_Toc206386980"/>
       <w:r>
         <w:rPr>
           <w:lang w:val="en-US"/>
@@ -26728,7 +26746,7 @@
           <w:lang w:val="en-US"/>
         </w:rPr>
       </w:pPr>
-      <w:bookmarkStart w:id="151" w:name="_Toc206366956"/>
+      <w:bookmarkStart w:id="151" w:name="_Toc206386981"/>
       <w:r>
         <w:rPr>
           <w:lang w:val="en-US"/>
@@ -26916,7 +26934,7 @@
           <w:lang w:val="en-US"/>
         </w:rPr>
       </w:pPr>
-      <w:bookmarkStart w:id="152" w:name="_Toc206366957"/>
+      <w:bookmarkStart w:id="152" w:name="_Toc206386982"/>
       <w:r>
         <w:rPr>
           <w:lang w:val="en-US"/>
@@ -26932,7 +26950,7 @@
           <w:lang w:val="en-US"/>
         </w:rPr>
       </w:pPr>
-      <w:bookmarkStart w:id="153" w:name="_Toc206366958"/>
+      <w:bookmarkStart w:id="153" w:name="_Toc206386983"/>
       <w:r>
         <w:rPr>
           <w:lang w:val="en-US"/>
@@ -27156,7 +27174,7 @@
           <w:lang w:val="en-US"/>
         </w:rPr>
       </w:pPr>
-      <w:bookmarkStart w:id="154" w:name="_Toc206366959"/>
+      <w:bookmarkStart w:id="154" w:name="_Toc206386984"/>
       <w:r>
         <w:rPr>
           <w:lang w:val="en-US"/>
@@ -27252,7 +27270,7 @@
         </w:rPr>
       </w:pPr>
       <w:bookmarkStart w:id="155" w:name="_Click_waits"/>
-      <w:bookmarkStart w:id="156" w:name="_Toc206366960"/>
+      <w:bookmarkStart w:id="156" w:name="_Toc206386985"/>
       <w:bookmarkEnd w:id="155"/>
       <w:r>
         <w:rPr>
@@ -27478,7 +27496,7 @@
           <w:lang w:val="en-US"/>
         </w:rPr>
       </w:pPr>
-      <w:bookmarkStart w:id="157" w:name="_Toc206366961"/>
+      <w:bookmarkStart w:id="157" w:name="_Toc206386986"/>
       <w:r>
         <w:rPr>
           <w:lang w:val="en-US"/>
@@ -27743,7 +27761,7 @@
           <w:lang w:val="en-US"/>
         </w:rPr>
       </w:pPr>
-      <w:bookmarkStart w:id="158" w:name="_Toc206366962"/>
+      <w:bookmarkStart w:id="158" w:name="_Toc206386987"/>
       <w:r>
         <w:rPr>
           <w:lang w:val="en-US"/>
@@ -27876,7 +27894,7 @@
           <w:lang w:val="en-US"/>
         </w:rPr>
       </w:pPr>
-      <w:bookmarkStart w:id="159" w:name="_Toc206366963"/>
+      <w:bookmarkStart w:id="159" w:name="_Toc206386988"/>
       <w:r>
         <w:rPr>
           <w:lang w:val="en-US"/>
@@ -28018,7 +28036,7 @@
         </w:rPr>
       </w:pPr>
       <w:bookmarkStart w:id="160" w:name="_Wait_time_min,"/>
-      <w:bookmarkStart w:id="161" w:name="_Toc206366964"/>
+      <w:bookmarkStart w:id="161" w:name="_Toc206386989"/>
       <w:bookmarkEnd w:id="160"/>
       <w:r>
         <w:rPr>
@@ -28314,7 +28332,7 @@
         </w:rPr>
       </w:pPr>
       <w:bookmarkStart w:id="162" w:name="_Online_actions"/>
-      <w:bookmarkStart w:id="163" w:name="_Toc206366965"/>
+      <w:bookmarkStart w:id="163" w:name="_Toc206386990"/>
       <w:bookmarkEnd w:id="162"/>
       <w:r>
         <w:rPr>
@@ -28516,7 +28534,7 @@
         </w:rPr>
       </w:pPr>
       <w:bookmarkStart w:id="164" w:name="_Online_actions_delay_1"/>
-      <w:bookmarkStart w:id="165" w:name="_Toc206366966"/>
+      <w:bookmarkStart w:id="165" w:name="_Toc206386991"/>
       <w:bookmarkEnd w:id="164"/>
       <w:r>
         <w:rPr>
@@ -28546,7 +28564,7 @@
           <w:lang w:val="en-US"/>
         </w:rPr>
       </w:pPr>
-      <w:bookmarkStart w:id="166" w:name="_Toc206366967"/>
+      <w:bookmarkStart w:id="166" w:name="_Toc206386992"/>
       <w:r>
         <w:rPr>
           <w:lang w:val="en-US"/>
@@ -28784,6 +28802,7 @@
         <w:rPr>
           <w:b/>
           <w:highlight w:val="yellow"/>
+          <w:u w:val="single"/>
           <w:lang w:val="en-US"/>
         </w:rPr>
         <w:t>Note</w:t>
@@ -28815,7 +28834,7 @@
           <w:lang w:val="en-US"/>
         </w:rPr>
       </w:pPr>
-      <w:bookmarkStart w:id="167" w:name="_Toc206366968"/>
+      <w:bookmarkStart w:id="167" w:name="_Toc206386993"/>
       <w:r>
         <w:rPr>
           <w:lang w:val="en-US"/>
@@ -29204,6 +29223,7 @@
         <w:rPr>
           <w:b/>
           <w:highlight w:val="yellow"/>
+          <w:u w:val="single"/>
           <w:lang w:val="en-US"/>
         </w:rPr>
         <w:t>Note</w:t>
@@ -29222,7 +29242,7 @@
           <w:lang w:val="en-US"/>
         </w:rPr>
       </w:pPr>
-      <w:bookmarkStart w:id="168" w:name="_Toc206366969"/>
+      <w:bookmarkStart w:id="168" w:name="_Toc206386994"/>
       <w:r>
         <w:rPr>
           <w:lang w:val="en-US"/>
@@ -29378,7 +29398,7 @@
           <w:lang w:val="en-US"/>
         </w:rPr>
       </w:pPr>
-      <w:bookmarkStart w:id="169" w:name="_Toc206366970"/>
+      <w:bookmarkStart w:id="169" w:name="_Toc206386995"/>
       <w:r>
         <w:rPr>
           <w:lang w:val="en-US"/>
@@ -29460,7 +29480,7 @@
           <w:lang w:val="en-US"/>
         </w:rPr>
       </w:pPr>
-      <w:bookmarkStart w:id="170" w:name="_Toc206366971"/>
+      <w:bookmarkStart w:id="170" w:name="_Toc206386996"/>
       <w:r>
         <w:rPr>
           <w:lang w:val="en-US"/>
@@ -29582,7 +29602,7 @@
         </w:rPr>
       </w:pPr>
       <w:bookmarkStart w:id="171" w:name="_Monitor_freezing"/>
-      <w:bookmarkStart w:id="172" w:name="_Toc206366972"/>
+      <w:bookmarkStart w:id="172" w:name="_Toc206386997"/>
       <w:bookmarkEnd w:id="171"/>
       <w:r>
         <w:rPr>
@@ -29791,7 +29811,7 @@
           <w:lang w:val="en-US"/>
         </w:rPr>
       </w:pPr>
-      <w:bookmarkStart w:id="173" w:name="_Toc206366973"/>
+      <w:bookmarkStart w:id="173" w:name="_Toc206386998"/>
       <w:r>
         <w:rPr>
           <w:lang w:val="en-US"/>
@@ -29860,7 +29880,7 @@
           <w:lang w:val="en-US"/>
         </w:rPr>
       </w:pPr>
-      <w:bookmarkStart w:id="174" w:name="_Toc206366974"/>
+      <w:bookmarkStart w:id="174" w:name="_Toc206386999"/>
       <w:r>
         <w:rPr>
           <w:lang w:val="en-US"/>
@@ -29904,7 +29924,7 @@
           <w:lang w:val="en-US"/>
         </w:rPr>
       </w:pPr>
-      <w:bookmarkStart w:id="175" w:name="_Toc206366975"/>
+      <w:bookmarkStart w:id="175" w:name="_Toc206387000"/>
       <w:r>
         <w:rPr>
           <w:lang w:val="en-US"/>
@@ -29934,7 +29954,7 @@
         </w:rPr>
       </w:pPr>
       <w:bookmarkStart w:id="176" w:name="_Max_battle_length"/>
-      <w:bookmarkStart w:id="177" w:name="_Toc206366976"/>
+      <w:bookmarkStart w:id="177" w:name="_Toc206387001"/>
       <w:bookmarkEnd w:id="176"/>
       <w:r>
         <w:rPr>
@@ -30065,7 +30085,7 @@
         </w:rPr>
       </w:pPr>
       <w:bookmarkStart w:id="178" w:name="_Cleanup_interval"/>
-      <w:bookmarkStart w:id="179" w:name="_Toc206366977"/>
+      <w:bookmarkStart w:id="179" w:name="_Toc206387002"/>
       <w:bookmarkEnd w:id="178"/>
       <w:r>
         <w:rPr>
@@ -30287,7 +30307,7 @@
         </w:rPr>
       </w:pPr>
       <w:bookmarkStart w:id="180" w:name="_Cleanup_or_Reset"/>
-      <w:bookmarkStart w:id="181" w:name="_Toc206366978"/>
+      <w:bookmarkStart w:id="181" w:name="_Toc206387003"/>
       <w:bookmarkEnd w:id="180"/>
       <w:r>
         <w:rPr>
@@ -30330,7 +30350,7 @@
           <w:lang w:val="en-US"/>
         </w:rPr>
       </w:pPr>
-      <w:bookmarkStart w:id="182" w:name="_Toc206366979"/>
+      <w:bookmarkStart w:id="182" w:name="_Toc206387004"/>
       <w:r>
         <w:rPr>
           <w:lang w:val="en-US"/>
@@ -30359,7 +30379,7 @@
           <w:lang w:val="en-US"/>
         </w:rPr>
       </w:pPr>
-      <w:bookmarkStart w:id="183" w:name="_Toc206366980"/>
+      <w:bookmarkStart w:id="183" w:name="_Toc206387005"/>
       <w:r>
         <w:rPr>
           <w:lang w:val="en-US"/>
@@ -30462,6 +30482,7 @@
         <w:rPr>
           <w:b/>
           <w:highlight w:val="yellow"/>
+          <w:u w:val="single"/>
           <w:lang w:val="en-US"/>
         </w:rPr>
         <w:t>Note</w:t>
@@ -30656,7 +30677,7 @@
           <w:lang w:val="en-US"/>
         </w:rPr>
       </w:pPr>
-      <w:bookmarkStart w:id="184" w:name="_Toc206366981"/>
+      <w:bookmarkStart w:id="184" w:name="_Toc206387006"/>
       <w:r>
         <w:rPr>
           <w:lang w:val="en-US"/>
@@ -30778,7 +30799,7 @@
           <w:lang w:val="en-US"/>
         </w:rPr>
       </w:pPr>
-      <w:bookmarkStart w:id="185" w:name="_Toc206366982"/>
+      <w:bookmarkStart w:id="185" w:name="_Toc206387007"/>
       <w:r>
         <w:rPr>
           <w:lang w:val="en-US"/>
@@ -30876,7 +30897,7 @@
         </w:rPr>
       </w:pPr>
       <w:bookmarkStart w:id="186" w:name="_Fixed_ad_wait"/>
-      <w:bookmarkStart w:id="187" w:name="_Toc206366983"/>
+      <w:bookmarkStart w:id="187" w:name="_Toc206387008"/>
       <w:bookmarkEnd w:id="186"/>
       <w:r>
         <w:rPr>
@@ -30959,7 +30980,7 @@
           <w:lang w:val="en-US"/>
         </w:rPr>
       </w:pPr>
-      <w:bookmarkStart w:id="188" w:name="_Toc206366984"/>
+      <w:bookmarkStart w:id="188" w:name="_Toc206387009"/>
       <w:r>
         <w:rPr>
           <w:lang w:val="en-US"/>
@@ -31244,7 +31265,7 @@
         </w:rPr>
       </w:pPr>
       <w:bookmarkStart w:id="189" w:name="_Orc_band_and"/>
-      <w:bookmarkStart w:id="190" w:name="_Toc206366985"/>
+      <w:bookmarkStart w:id="190" w:name="_Toc206387010"/>
       <w:bookmarkEnd w:id="189"/>
       <w:r>
         <w:rPr>
@@ -31360,7 +31381,7 @@
           <w:lang w:val="en-US"/>
         </w:rPr>
       </w:pPr>
-      <w:bookmarkStart w:id="191" w:name="_Toc206366986"/>
+      <w:bookmarkStart w:id="191" w:name="_Toc206387011"/>
       <w:r>
         <w:rPr>
           <w:lang w:val="en-US"/>
@@ -31458,7 +31479,7 @@
           <w:lang w:val="en-US"/>
         </w:rPr>
       </w:pPr>
-      <w:bookmarkStart w:id="192" w:name="_Toc206366987"/>
+      <w:bookmarkStart w:id="192" w:name="_Toc206387012"/>
       <w:r>
         <w:rPr>
           <w:lang w:val="en-US"/>
@@ -31474,7 +31495,7 @@
           <w:lang w:val="en-US"/>
         </w:rPr>
       </w:pPr>
-      <w:bookmarkStart w:id="193" w:name="_Toc206366988"/>
+      <w:bookmarkStart w:id="193" w:name="_Toc206387013"/>
       <w:r>
         <w:rPr>
           <w:lang w:val="en-US"/>
@@ -31593,7 +31614,7 @@
           <w:lang w:val="en-US"/>
         </w:rPr>
       </w:pPr>
-      <w:bookmarkStart w:id="194" w:name="_Toc206366989"/>
+      <w:bookmarkStart w:id="194" w:name="_Toc206387014"/>
       <w:r>
         <w:rPr>
           <w:lang w:val="en-US"/>
@@ -31675,7 +31696,7 @@
           <w:lang w:val="en-US"/>
         </w:rPr>
       </w:pPr>
-      <w:bookmarkStart w:id="195" w:name="_Toc206366990"/>
+      <w:bookmarkStart w:id="195" w:name="_Toc206387015"/>
       <w:r>
         <w:rPr>
           <w:lang w:val="en-US"/>
@@ -31849,7 +31870,7 @@
           <w:lang w:val="en-US"/>
         </w:rPr>
       </w:pPr>
-      <w:bookmarkStart w:id="196" w:name="_Toc206366991"/>
+      <w:bookmarkStart w:id="196" w:name="_Toc206387016"/>
       <w:r>
         <w:rPr>
           <w:lang w:val="en-US"/>
@@ -31869,7 +31890,7 @@
       <w:bookmarkStart w:id="197" w:name="_.\gc.log"/>
       <w:bookmarkStart w:id="198" w:name="_./gc.log"/>
       <w:bookmarkStart w:id="199" w:name="_gc.log"/>
-      <w:bookmarkStart w:id="200" w:name="_Toc206366992"/>
+      <w:bookmarkStart w:id="200" w:name="_Toc206387017"/>
       <w:bookmarkEnd w:id="197"/>
       <w:bookmarkEnd w:id="198"/>
       <w:bookmarkEnd w:id="199"/>
@@ -33303,7 +33324,7 @@
       <w:bookmarkStart w:id="203" w:name="_File_./dungeon_statistics.txt"/>
       <w:bookmarkStart w:id="204" w:name="_./dungeon_statistics.txt"/>
       <w:bookmarkStart w:id="205" w:name="_dungeon_statistics.txt"/>
-      <w:bookmarkStart w:id="206" w:name="_Toc206366993"/>
+      <w:bookmarkStart w:id="206" w:name="_Toc206387018"/>
       <w:bookmarkEnd w:id="201"/>
       <w:bookmarkEnd w:id="202"/>
       <w:bookmarkEnd w:id="203"/>
@@ -33407,7 +33428,7 @@
         </w:rPr>
       </w:pPr>
       <w:bookmarkStart w:id="207" w:name="_captcha.log"/>
-      <w:bookmarkStart w:id="208" w:name="_Toc206366994"/>
+      <w:bookmarkStart w:id="208" w:name="_Toc206387019"/>
       <w:bookmarkEnd w:id="207"/>
       <w:r>
         <w:rPr>
@@ -33717,7 +33738,7 @@
       <w:bookmarkStart w:id="209" w:name="_.\timerx3spd.txt"/>
       <w:bookmarkStart w:id="210" w:name="_./timerx3spd.txt"/>
       <w:bookmarkStart w:id="211" w:name="_timerx3spd.txt"/>
-      <w:bookmarkStart w:id="212" w:name="_Toc206366995"/>
+      <w:bookmarkStart w:id="212" w:name="_Toc206387020"/>
       <w:bookmarkEnd w:id="209"/>
       <w:bookmarkEnd w:id="210"/>
       <w:bookmarkEnd w:id="211"/>
@@ -33766,7 +33787,7 @@
       </w:pPr>
       <w:bookmarkStart w:id="213" w:name="_./30crystalsTime.log"/>
       <w:bookmarkStart w:id="214" w:name="_30crystalsTime.log"/>
-      <w:bookmarkStart w:id="215" w:name="_Toc206366996"/>
+      <w:bookmarkStart w:id="215" w:name="_Toc206387021"/>
       <w:bookmarkEnd w:id="213"/>
       <w:bookmarkEnd w:id="214"/>
       <w:r>
@@ -33907,7 +33928,7 @@
         </w:rPr>
       </w:pPr>
       <w:bookmarkStart w:id="216" w:name="_Hint_detection"/>
-      <w:bookmarkStart w:id="217" w:name="_Toc206366997"/>
+      <w:bookmarkStart w:id="217" w:name="_Toc206387022"/>
       <w:bookmarkEnd w:id="216"/>
       <w:r>
         <w:rPr>
@@ -34309,6 +34330,7 @@
         <w:rPr>
           <w:b/>
           <w:highlight w:val="yellow"/>
+          <w:u w:val="single"/>
           <w:lang w:val="en-US"/>
         </w:rPr>
         <w:t>Note</w:t>
@@ -34327,7 +34349,7 @@
           <w:lang w:val="en-US"/>
         </w:rPr>
       </w:pPr>
-      <w:bookmarkStart w:id="218" w:name="_Toc206366998"/>
+      <w:bookmarkStart w:id="218" w:name="_Toc206387023"/>
       <w:r>
         <w:rPr>
           <w:lang w:val="en-US"/>
@@ -34344,7 +34366,7 @@
           <w:lang w:val="en-US"/>
         </w:rPr>
       </w:pPr>
-      <w:bookmarkStart w:id="219" w:name="_Toc206366999"/>
+      <w:bookmarkStart w:id="219" w:name="_Toc206387024"/>
       <w:r>
         <w:rPr>
           <w:lang w:val="en-US"/>
@@ -34498,7 +34520,7 @@
           <w:lang w:val="en-US"/>
         </w:rPr>
       </w:pPr>
-      <w:bookmarkStart w:id="220" w:name="_Toc206367000"/>
+      <w:bookmarkStart w:id="220" w:name="_Toc206387025"/>
       <w:r>
         <w:rPr>
           <w:lang w:val="en-US"/>
@@ -34603,7 +34625,7 @@
           <w:lang w:val="en-US"/>
         </w:rPr>
       </w:pPr>
-      <w:bookmarkStart w:id="221" w:name="_Toc206367001"/>
+      <w:bookmarkStart w:id="221" w:name="_Toc206387026"/>
       <w:r>
         <w:rPr>
           <w:lang w:val="en-US"/>
@@ -34728,7 +34750,7 @@
           <w:lang w:val="en-US"/>
         </w:rPr>
       </w:pPr>
-      <w:bookmarkStart w:id="222" w:name="_Toc206367002"/>
+      <w:bookmarkStart w:id="222" w:name="_Toc206387027"/>
       <w:r>
         <w:rPr>
           <w:lang w:val="en-US"/>
@@ -34785,7 +34807,7 @@
           <w:lang w:val="en-US"/>
         </w:rPr>
       </w:pPr>
-      <w:bookmarkStart w:id="223" w:name="_Toc206367003"/>
+      <w:bookmarkStart w:id="223" w:name="_Toc206387028"/>
       <w:r>
         <w:rPr>
           <w:lang w:val="en-US"/>
@@ -34841,7 +34863,7 @@
           <w:lang w:val="uk-UA"/>
         </w:rPr>
       </w:pPr>
-      <w:bookmarkStart w:id="224" w:name="_Toc206367004"/>
+      <w:bookmarkStart w:id="224" w:name="_Toc206387029"/>
       <w:r>
         <w:rPr>
           <w:lang w:val="en-US"/>
@@ -37659,7 +37681,7 @@
 </file>
 
 <file path=customXml/itemProps1.xml><?xml version="1.0" encoding="utf-8"?>
-<ds:datastoreItem xmlns:ds="http://schemas.openxmlformats.org/officeDocument/2006/customXml" ds:itemID="{5804ED5D-8CC6-4F27-B718-0EA48C04A436}">
+<ds:datastoreItem xmlns:ds="http://schemas.openxmlformats.org/officeDocument/2006/customXml" ds:itemID="{D750427F-3E08-4129-A796-DA1ED8339070}">
   <ds:schemaRefs>
     <ds:schemaRef ds:uri="http://schemas.openxmlformats.org/officeDocument/2006/bibliography"/>
   </ds:schemaRefs>

</xml_diff>